<commit_message>
Actualizo plantilla de cotización
</commit_message>
<xml_diff>
--- a/templates/Plantilla_Cotizacion.docx
+++ b/templates/Plantilla_Cotizacion.docx
@@ -151,7 +151,6 @@
         <w:rPr>
           <w:b/>
           <w:color w:val="064A74"/>
-          <w:spacing w:val="70"/>
           <w:sz w:val="21"/>
         </w:rPr>
         <w:t>{{folio}}</w:t>
@@ -212,7 +211,17 @@
                 <w:w w:val="105"/>
                 <w:sz w:val="19"/>
               </w:rPr>
-              <w:t xml:space="preserve"> {{nombre}}</w:t>
+              <w:t xml:space="preserve"> </w:t>
+            </w:r>
+            <w:r>
+              <w:rPr>
+                <w:b/>
+                <w:color w:val="020303"/>
+                <w:spacing w:val="-2"/>
+                <w:w w:val="105"/>
+                <w:sz w:val="19"/>
+              </w:rPr>
+              <w:t>{{nombre}}</w:t>
             </w:r>
           </w:p>
         </w:tc>
@@ -273,11 +282,11 @@
     <w:p>
       <w:pPr>
         <w:spacing w:before="238"/>
-        <w:ind w:right="125"/>
+        <w:ind w:right="92"/>
         <w:jc w:val="center"/>
         <w:rPr>
           <w:b/>
-          <w:sz w:val="21"/>
+          <w:sz w:val="19"/>
         </w:rPr>
       </w:pPr>
       <w:r>
@@ -289,7 +298,89 @@
         <mc:AlternateContent>
           <mc:Choice Requires="wps">
             <w:drawing>
-              <wp:anchor distT="0" distB="0" distL="0" distR="0" simplePos="0" relativeHeight="251658240" behindDoc="0" locked="0" layoutInCell="1" allowOverlap="1" wp14:anchorId="0946AC90" wp14:editId="7756C92E">
+              <wp:anchor distT="0" distB="0" distL="0" distR="0" simplePos="0" relativeHeight="251656192" behindDoc="0" locked="0" layoutInCell="1" allowOverlap="1" wp14:anchorId="5770E4BE" wp14:editId="635D0ECC">
+                <wp:simplePos x="0" y="0"/>
+                <wp:positionH relativeFrom="page">
+                  <wp:posOffset>4696156</wp:posOffset>
+                </wp:positionH>
+                <wp:positionV relativeFrom="paragraph">
+                  <wp:posOffset>244475</wp:posOffset>
+                </wp:positionV>
+                <wp:extent cx="2350770" cy="1270"/>
+                <wp:effectExtent l="0" t="0" r="0" b="0"/>
+                <wp:wrapNone/>
+                <wp:docPr id="3" name="Graphic 3"/>
+                <wp:cNvGraphicFramePr>
+                  <a:graphicFrameLocks xmlns:a="http://schemas.openxmlformats.org/drawingml/2006/main"/>
+                </wp:cNvGraphicFramePr>
+                <a:graphic xmlns:a="http://schemas.openxmlformats.org/drawingml/2006/main">
+                  <a:graphicData uri="http://schemas.microsoft.com/office/word/2010/wordprocessingShape">
+                    <wps:wsp>
+                      <wps:cNvSpPr>
+                        <a:spLocks/>
+                      </wps:cNvSpPr>
+                      <wps:spPr>
+                        <a:xfrm>
+                          <a:off x="0" y="0"/>
+                          <a:ext cx="2350770" cy="1270"/>
+                        </a:xfrm>
+                        <a:custGeom>
+                          <a:avLst/>
+                          <a:gdLst/>
+                          <a:ahLst/>
+                          <a:cxnLst/>
+                          <a:rect l="l" t="t" r="r" b="b"/>
+                          <a:pathLst>
+                            <a:path w="2350770">
+                              <a:moveTo>
+                                <a:pt x="0" y="0"/>
+                              </a:moveTo>
+                              <a:lnTo>
+                                <a:pt x="2350373" y="0"/>
+                              </a:lnTo>
+                            </a:path>
+                          </a:pathLst>
+                        </a:custGeom>
+                        <a:ln w="9174">
+                          <a:solidFill>
+                            <a:srgbClr val="00A24F"/>
+                          </a:solidFill>
+                          <a:prstDash val="dash"/>
+                        </a:ln>
+                      </wps:spPr>
+                      <wps:bodyPr wrap="square" lIns="0" tIns="0" rIns="0" bIns="0" rtlCol="0">
+                        <a:prstTxWarp prst="textNoShape">
+                          <a:avLst/>
+                        </a:prstTxWarp>
+                        <a:noAutofit/>
+                      </wps:bodyPr>
+                    </wps:wsp>
+                  </a:graphicData>
+                </a:graphic>
+              </wp:anchor>
+            </w:drawing>
+          </mc:Choice>
+          <mc:Fallback>
+            <w:pict>
+              <v:shape w14:anchorId="269E4649" id="Graphic 3" o:spid="_x0000_s1026" style="position:absolute;margin-left:369.8pt;margin-top:19.25pt;width:185.1pt;height:.1pt;z-index:251656192;visibility:visible;mso-wrap-style:square;mso-wrap-distance-left:0;mso-wrap-distance-top:0;mso-wrap-distance-right:0;mso-wrap-distance-bottom:0;mso-position-horizontal:absolute;mso-position-horizontal-relative:page;mso-position-vertical:absolute;mso-position-vertical-relative:text;v-text-anchor:top" coordsize="2350770,1270" o:gfxdata="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" path="m,l2350373,e" filled="f" strokecolor="#00a24f" strokeweight=".25483mm">
+                <v:stroke dashstyle="dash"/>
+                <v:path arrowok="t"/>
+                <w10:wrap anchorx="page"/>
+              </v:shape>
+            </w:pict>
+          </mc:Fallback>
+        </mc:AlternateContent>
+      </w:r>
+      <w:r>
+        <w:rPr>
+          <w:b/>
+          <w:noProof/>
+          <w:sz w:val="21"/>
+        </w:rPr>
+        <mc:AlternateContent>
+          <mc:Choice Requires="wps">
+            <w:drawing>
+              <wp:anchor distT="0" distB="0" distL="0" distR="0" simplePos="0" relativeHeight="251654144" behindDoc="0" locked="0" layoutInCell="1" allowOverlap="1" wp14:anchorId="0946AC90" wp14:editId="645294C1">
                 <wp:simplePos x="0" y="0"/>
                 <wp:positionH relativeFrom="page">
                   <wp:posOffset>493776</wp:posOffset>
@@ -353,7 +444,7 @@
           </mc:Choice>
           <mc:Fallback>
             <w:pict>
-              <v:shape w14:anchorId="05D43091" id="Graphic 2" o:spid="_x0000_s1026" style="position:absolute;margin-left:38.9pt;margin-top:19.25pt;width:188.4pt;height:.1pt;z-index:251658240;visibility:visible;mso-wrap-style:square;mso-wrap-distance-left:0;mso-wrap-distance-top:0;mso-wrap-distance-right:0;mso-wrap-distance-bottom:0;mso-position-horizontal:absolute;mso-position-horizontal-relative:page;mso-position-vertical:absolute;mso-position-vertical-relative:text;v-text-anchor:top" coordsize="2392680,1270" o:gfxdata="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" path="m,l2392344,e" filled="f" strokecolor="#00a24f" strokeweight=".25483mm">
+              <v:shape w14:anchorId="7B2B84F1" id="Graphic 2" o:spid="_x0000_s1026" style="position:absolute;margin-left:38.9pt;margin-top:19.25pt;width:188.4pt;height:.1pt;z-index:251654144;visibility:visible;mso-wrap-style:square;mso-wrap-distance-left:0;mso-wrap-distance-top:0;mso-wrap-distance-right:0;mso-wrap-distance-bottom:0;mso-position-horizontal:absolute;mso-position-horizontal-relative:page;mso-position-vertical:absolute;mso-position-vertical-relative:text;v-text-anchor:top" coordsize="2392680,1270" o:gfxdata="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" path="m,l2392344,e" filled="f" strokecolor="#00a24f" strokeweight=".25483mm">
                 <v:stroke dashstyle="dash"/>
                 <v:path arrowok="t"/>
                 <w10:wrap anchorx="page"/>
@@ -365,24 +456,219 @@
       <w:r>
         <w:rPr>
           <w:b/>
+          <w:color w:val="00A350"/>
+          <w:w w:val="105"/>
+          <w:sz w:val="21"/>
+        </w:rPr>
+        <w:t>INFORMACIÓN</w:t>
+      </w:r>
+      <w:r>
+        <w:rPr>
+          <w:b/>
+          <w:color w:val="00A350"/>
+          <w:spacing w:val="32"/>
+          <w:w w:val="105"/>
+          <w:sz w:val="21"/>
+        </w:rPr>
+        <w:t xml:space="preserve"> </w:t>
+      </w:r>
+      <w:r>
+        <w:rPr>
+          <w:b/>
+          <w:color w:val="00A350"/>
+          <w:w w:val="105"/>
+          <w:sz w:val="21"/>
+        </w:rPr>
+        <w:t>DEL</w:t>
+      </w:r>
+      <w:r>
+        <w:rPr>
+          <w:b/>
+          <w:color w:val="00A350"/>
+          <w:spacing w:val="2"/>
+          <w:w w:val="105"/>
+          <w:sz w:val="21"/>
+        </w:rPr>
+        <w:t xml:space="preserve"> </w:t>
+      </w:r>
+      <w:r>
+        <w:rPr>
+          <w:b/>
+          <w:color w:val="00A350"/>
+          <w:spacing w:val="-2"/>
+          <w:w w:val="105"/>
+          <w:sz w:val="21"/>
+        </w:rPr>
+        <w:t>ACTIVO</w:t>
+      </w:r>
+    </w:p>
+    <w:p>
+      <w:pPr>
+        <w:tabs>
+          <w:tab w:val="left" w:pos="5059"/>
+        </w:tabs>
+        <w:ind w:left="2788"/>
+        <w:rPr>
+          <w:sz w:val="19"/>
+        </w:rPr>
+      </w:pPr>
+      <w:r>
+        <w:rPr>
+          <w:color w:val="064A74"/>
+          <w:spacing w:val="-4"/>
+          <w:sz w:val="19"/>
+        </w:rPr>
+        <w:t>DESCRIPCION</w:t>
+      </w:r>
+      <w:r>
+        <w:rPr>
+          <w:color w:val="064A74"/>
+          <w:sz w:val="19"/>
+        </w:rPr>
+        <w:tab/>
+        <w:t>{{</w:t>
+      </w:r>
+      <w:proofErr w:type="spellStart"/>
+      <w:r>
+        <w:rPr>
+          <w:color w:val="064A74"/>
+          <w:sz w:val="19"/>
+        </w:rPr>
+        <w:t>descripcion</w:t>
+      </w:r>
+      <w:proofErr w:type="spellEnd"/>
+      <w:r>
+        <w:rPr>
+          <w:color w:val="064A74"/>
+          <w:sz w:val="19"/>
+        </w:rPr>
+        <w:t>}}</w:t>
+      </w:r>
+    </w:p>
+    <w:p>
+      <w:pPr>
+        <w:tabs>
+          <w:tab w:val="left" w:pos="5059"/>
+        </w:tabs>
+        <w:spacing w:before="42"/>
+        <w:ind w:left="2788"/>
+        <w:rPr>
+          <w:sz w:val="19"/>
+        </w:rPr>
+      </w:pPr>
+      <w:r>
+        <w:rPr>
+          <w:color w:val="064A74"/>
+          <w:sz w:val="19"/>
+        </w:rPr>
+        <w:t>Precio</w:t>
+      </w:r>
+      <w:r>
+        <w:rPr>
+          <w:color w:val="064A74"/>
+          <w:spacing w:val="-4"/>
+          <w:sz w:val="19"/>
+        </w:rPr>
+        <w:t xml:space="preserve"> </w:t>
+      </w:r>
+      <w:r>
+        <w:rPr>
+          <w:color w:val="064A74"/>
+          <w:sz w:val="19"/>
+        </w:rPr>
+        <w:t>de</w:t>
+      </w:r>
+      <w:r>
+        <w:rPr>
+          <w:color w:val="064A74"/>
+          <w:spacing w:val="4"/>
+          <w:sz w:val="19"/>
+        </w:rPr>
+        <w:t xml:space="preserve"> </w:t>
+      </w:r>
+      <w:r>
+        <w:rPr>
+          <w:color w:val="064A74"/>
+          <w:sz w:val="19"/>
+        </w:rPr>
+        <w:t>Lista</w:t>
+      </w:r>
+      <w:r>
+        <w:rPr>
+          <w:color w:val="064A74"/>
+          <w:spacing w:val="-3"/>
+          <w:sz w:val="19"/>
+        </w:rPr>
+        <w:t xml:space="preserve"> </w:t>
+      </w:r>
+      <w:r>
+        <w:rPr>
+          <w:color w:val="064A74"/>
+          <w:sz w:val="19"/>
+        </w:rPr>
+        <w:t>con</w:t>
+      </w:r>
+      <w:r>
+        <w:rPr>
+          <w:color w:val="064A74"/>
+          <w:spacing w:val="2"/>
+          <w:sz w:val="19"/>
+        </w:rPr>
+        <w:t xml:space="preserve"> </w:t>
+      </w:r>
+      <w:r>
+        <w:rPr>
+          <w:color w:val="064A74"/>
+          <w:spacing w:val="-5"/>
+          <w:sz w:val="19"/>
+        </w:rPr>
+        <w:t>IVA</w:t>
+      </w:r>
+      <w:r>
+        <w:rPr>
+          <w:color w:val="064A74"/>
+          <w:sz w:val="19"/>
+        </w:rPr>
+        <w:tab/>
+      </w:r>
+      <w:r>
+        <w:rPr>
+          <w:color w:val="064A74"/>
+          <w:sz w:val="19"/>
+        </w:rPr>
+        <w:t>{{precio}}</w:t>
+      </w:r>
+    </w:p>
+    <w:p>
+      <w:pPr>
+        <w:spacing w:before="243"/>
+        <w:ind w:left="4607"/>
+        <w:rPr>
+          <w:b/>
+          <w:sz w:val="19"/>
+        </w:rPr>
+      </w:pPr>
+      <w:r>
+        <w:rPr>
+          <w:b/>
           <w:noProof/>
           <w:sz w:val="21"/>
         </w:rPr>
         <mc:AlternateContent>
           <mc:Choice Requires="wps">
             <w:drawing>
-              <wp:anchor distT="0" distB="0" distL="0" distR="0" simplePos="0" relativeHeight="251658241" behindDoc="0" locked="0" layoutInCell="1" allowOverlap="1" wp14:anchorId="5770E4BE" wp14:editId="210430C1">
+              <wp:anchor distT="0" distB="0" distL="0" distR="0" simplePos="0" relativeHeight="251658240" behindDoc="0" locked="0" layoutInCell="1" allowOverlap="1" wp14:anchorId="511F00AE" wp14:editId="78A79C14">
                 <wp:simplePos x="0" y="0"/>
                 <wp:positionH relativeFrom="page">
-                  <wp:posOffset>4553711</wp:posOffset>
+                  <wp:posOffset>4337381</wp:posOffset>
                 </wp:positionH>
                 <wp:positionV relativeFrom="paragraph">
-                  <wp:posOffset>244625</wp:posOffset>
+                  <wp:posOffset>247015</wp:posOffset>
                 </wp:positionV>
-                <wp:extent cx="2350770" cy="1270"/>
+                <wp:extent cx="2728595" cy="1270"/>
                 <wp:effectExtent l="0" t="0" r="0" b="0"/>
                 <wp:wrapNone/>
-                <wp:docPr id="3" name="Graphic 3"/>
+                <wp:docPr id="5" name="Graphic 5"/>
                 <wp:cNvGraphicFramePr>
                   <a:graphicFrameLocks xmlns:a="http://schemas.openxmlformats.org/drawingml/2006/main"/>
                 </wp:cNvGraphicFramePr>
@@ -395,7 +681,7 @@
                       <wps:spPr>
                         <a:xfrm>
                           <a:off x="0" y="0"/>
-                          <a:ext cx="2350770" cy="1270"/>
+                          <a:ext cx="2728595" cy="1270"/>
                         </a:xfrm>
                         <a:custGeom>
                           <a:avLst/>
@@ -404,12 +690,12 @@
                           <a:cxnLst/>
                           <a:rect l="l" t="t" r="r" b="b"/>
                           <a:pathLst>
-                            <a:path w="2350770">
+                            <a:path w="2728595">
                               <a:moveTo>
                                 <a:pt x="0" y="0"/>
                               </a:moveTo>
                               <a:lnTo>
-                                <a:pt x="2350373" y="0"/>
+                                <a:pt x="2728112" y="0"/>
                               </a:lnTo>
                             </a:path>
                           </a:pathLst>
@@ -435,7 +721,7 @@
           </mc:Choice>
           <mc:Fallback>
             <w:pict>
-              <v:shape w14:anchorId="3B764128" id="Graphic 3" o:spid="_x0000_s1026" style="position:absolute;margin-left:358.55pt;margin-top:19.25pt;width:185.1pt;height:.1pt;z-index:251658241;visibility:visible;mso-wrap-style:square;mso-wrap-distance-left:0;mso-wrap-distance-top:0;mso-wrap-distance-right:0;mso-wrap-distance-bottom:0;mso-position-horizontal:absolute;mso-position-horizontal-relative:page;mso-position-vertical:absolute;mso-position-vertical-relative:text;v-text-anchor:top" coordsize="2350770,1270" o:gfxdata="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" path="m,l2350373,e" filled="f" strokecolor="#00a24f" strokeweight=".25483mm">
+              <v:shape w14:anchorId="27B3E114" id="Graphic 5" o:spid="_x0000_s1026" style="position:absolute;margin-left:341.55pt;margin-top:19.45pt;width:214.85pt;height:.1pt;z-index:251658240;visibility:visible;mso-wrap-style:square;mso-wrap-distance-left:0;mso-wrap-distance-top:0;mso-wrap-distance-right:0;mso-wrap-distance-bottom:0;mso-position-horizontal:absolute;mso-position-horizontal-relative:page;mso-position-vertical:absolute;mso-position-vertical-relative:text;v-text-anchor:top" coordsize="2728595,1270" o:gfxdata="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" path="m,l2728112,e" filled="f" strokecolor="#00a24f" strokeweight=".25483mm">
                 <v:stroke dashstyle="dash"/>
                 <v:path arrowok="t"/>
                 <w10:wrap anchorx="page"/>
@@ -447,202 +733,13 @@
       <w:r>
         <w:rPr>
           <w:b/>
-          <w:color w:val="00A350"/>
-          <w:w w:val="105"/>
-          <w:sz w:val="21"/>
-        </w:rPr>
-        <w:t>INFORMACIÓN</w:t>
-      </w:r>
-      <w:r>
-        <w:rPr>
-          <w:b/>
-          <w:color w:val="00A350"/>
-          <w:spacing w:val="32"/>
-          <w:w w:val="105"/>
-          <w:sz w:val="21"/>
-        </w:rPr>
-        <w:t xml:space="preserve"> </w:t>
-      </w:r>
-      <w:r>
-        <w:rPr>
-          <w:b/>
-          <w:color w:val="00A350"/>
-          <w:w w:val="105"/>
-          <w:sz w:val="21"/>
-        </w:rPr>
-        <w:t>DEL</w:t>
-      </w:r>
-      <w:r>
-        <w:rPr>
-          <w:b/>
-          <w:color w:val="00A350"/>
-          <w:spacing w:val="2"/>
-          <w:w w:val="105"/>
-          <w:sz w:val="21"/>
-        </w:rPr>
-        <w:t xml:space="preserve"> </w:t>
-      </w:r>
-      <w:r>
-        <w:rPr>
-          <w:b/>
-          <w:color w:val="00A350"/>
-          <w:spacing w:val="-2"/>
-          <w:w w:val="105"/>
-          <w:sz w:val="21"/>
-        </w:rPr>
-        <w:t>ACTIVO</w:t>
-      </w:r>
-    </w:p>
-    <w:p>
-      <w:pPr>
-        <w:pStyle w:val="Textoindependiente"/>
-        <w:spacing w:before="7"/>
-        <w:rPr>
-          <w:b/>
-          <w:sz w:val="19"/>
-        </w:rPr>
-      </w:pPr>
-    </w:p>
-    <w:p>
-      <w:pPr>
-        <w:tabs>
-          <w:tab w:val="left" w:pos="5059"/>
-        </w:tabs>
-        <w:ind w:left="2788"/>
-        <w:rPr>
-          <w:sz w:val="19"/>
-        </w:rPr>
-      </w:pPr>
-      <w:r>
-        <w:rPr>
-          <w:color w:val="064A74"/>
-          <w:spacing w:val="-4"/>
-          <w:sz w:val="19"/>
-        </w:rPr>
-        <w:t>DESCRIPCION</w:t>
-      </w:r>
-      <w:r>
-        <w:rPr>
-          <w:color w:val="064A74"/>
-          <w:sz w:val="19"/>
-        </w:rPr>
-        <w:tab/>
-        <w:t>{{descripcion}}</w:t>
-      </w:r>
-    </w:p>
-    <w:p>
-      <w:pPr>
-        <w:tabs>
-          <w:tab w:val="left" w:pos="5059"/>
-        </w:tabs>
-        <w:spacing w:before="42"/>
-        <w:ind w:left="2788"/>
-        <w:rPr>
-          <w:sz w:val="19"/>
-        </w:rPr>
-      </w:pPr>
-      <w:r>
-        <w:rPr>
-          <w:color w:val="064A74"/>
-          <w:sz w:val="19"/>
-        </w:rPr>
-        <w:t>Precio</w:t>
-      </w:r>
-      <w:r>
-        <w:rPr>
-          <w:color w:val="064A74"/>
-          <w:spacing w:val="-4"/>
-          <w:sz w:val="19"/>
-        </w:rPr>
-        <w:t xml:space="preserve"> </w:t>
-      </w:r>
-      <w:r>
-        <w:rPr>
-          <w:color w:val="064A74"/>
-          <w:sz w:val="19"/>
-        </w:rPr>
-        <w:t>de</w:t>
-      </w:r>
-      <w:r>
-        <w:rPr>
-          <w:color w:val="064A74"/>
-          <w:spacing w:val="4"/>
-          <w:sz w:val="19"/>
-        </w:rPr>
-        <w:t xml:space="preserve"> </w:t>
-      </w:r>
-      <w:r>
-        <w:rPr>
-          <w:color w:val="064A74"/>
-          <w:sz w:val="19"/>
-        </w:rPr>
-        <w:t>Lista</w:t>
-      </w:r>
-      <w:r>
-        <w:rPr>
-          <w:color w:val="064A74"/>
-          <w:spacing w:val="-3"/>
-          <w:sz w:val="19"/>
-        </w:rPr>
-        <w:t xml:space="preserve"> </w:t>
-      </w:r>
-      <w:r>
-        <w:rPr>
-          <w:color w:val="064A74"/>
-          <w:sz w:val="19"/>
-        </w:rPr>
-        <w:t>con</w:t>
-      </w:r>
-      <w:r>
-        <w:rPr>
-          <w:color w:val="064A74"/>
-          <w:spacing w:val="2"/>
-          <w:sz w:val="19"/>
-        </w:rPr>
-        <w:t xml:space="preserve"> </w:t>
-      </w:r>
-      <w:r>
-        <w:rPr>
-          <w:color w:val="064A74"/>
-          <w:spacing w:val="-5"/>
-          <w:sz w:val="19"/>
-        </w:rPr>
-        <w:t>IVA</w:t>
-      </w:r>
-      <w:r>
-        <w:rPr>
-          <w:color w:val="064A74"/>
-          <w:sz w:val="19"/>
-        </w:rPr>
-        <w:tab/>
-      </w:r>
-      <w:r>
-        <w:rPr>
-          <w:color w:val="064A74"/>
-          <w:sz w:val="19"/>
-        </w:rPr>
-        <w:t>{{precio}}</w:t>
-      </w:r>
-    </w:p>
-    <w:p>
-      <w:pPr>
-        <w:spacing w:before="243"/>
-        <w:ind w:left="4607"/>
-        <w:rPr>
-          <w:b/>
-          <w:sz w:val="21"/>
-        </w:rPr>
-      </w:pPr>
-      <w:r>
-        <w:rPr>
-          <w:b/>
           <w:noProof/>
           <w:sz w:val="21"/>
         </w:rPr>
         <mc:AlternateContent>
           <mc:Choice Requires="wps">
             <w:drawing>
-              <wp:anchor distT="0" distB="0" distL="0" distR="0" simplePos="0" relativeHeight="251658242" behindDoc="0" locked="0" layoutInCell="1" allowOverlap="1" wp14:anchorId="38CF2CE3" wp14:editId="7EF9D2F5">
+              <wp:anchor distT="0" distB="0" distL="0" distR="0" simplePos="0" relativeHeight="251657216" behindDoc="0" locked="0" layoutInCell="1" allowOverlap="1" wp14:anchorId="38CF2CE3" wp14:editId="63A2E2E6">
                 <wp:simplePos x="0" y="0"/>
                 <wp:positionH relativeFrom="page">
                   <wp:posOffset>493776</wp:posOffset>
@@ -706,7 +803,7 @@
           </mc:Choice>
           <mc:Fallback>
             <w:pict>
-              <v:shape w14:anchorId="4DE52927" id="Graphic 4" o:spid="_x0000_s1026" style="position:absolute;margin-left:38.9pt;margin-top:19.5pt;width:221.45pt;height:.1pt;z-index:251658242;visibility:visible;mso-wrap-style:square;mso-wrap-distance-left:0;mso-wrap-distance-top:0;mso-wrap-distance-right:0;mso-wrap-distance-bottom:0;mso-position-horizontal:absolute;mso-position-horizontal-relative:page;mso-position-vertical:absolute;mso-position-vertical-relative:text;v-text-anchor:top" coordsize="2812415,1270" o:gfxdata="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" path="m,l2812054,e" filled="f" strokecolor="#00a24f" strokeweight=".25483mm">
+              <v:shape w14:anchorId="34846C75" id="Graphic 4" o:spid="_x0000_s1026" style="position:absolute;margin-left:38.9pt;margin-top:19.5pt;width:221.45pt;height:.1pt;z-index:251657216;visibility:visible;mso-wrap-style:square;mso-wrap-distance-left:0;mso-wrap-distance-top:0;mso-wrap-distance-right:0;mso-wrap-distance-bottom:0;mso-position-horizontal:absolute;mso-position-horizontal-relative:page;mso-position-vertical:absolute;mso-position-vertical-relative:text;v-text-anchor:top" coordsize="2812415,1270" o:gfxdata="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" path="m,l2812054,e" filled="f" strokecolor="#00a24f" strokeweight=".25483mm">
                 <v:stroke dashstyle="dash"/>
                 <v:path arrowok="t"/>
                 <w10:wrap anchorx="page"/>
@@ -718,24 +815,1154 @@
       <w:r>
         <w:rPr>
           <w:b/>
+          <w:color w:val="00A350"/>
+          <w:spacing w:val="-2"/>
+          <w:w w:val="105"/>
+          <w:sz w:val="21"/>
+        </w:rPr>
+        <w:t>PAGO</w:t>
+      </w:r>
+      <w:r>
+        <w:rPr>
+          <w:b/>
+          <w:color w:val="00A350"/>
+          <w:spacing w:val="-6"/>
+          <w:w w:val="105"/>
+          <w:sz w:val="21"/>
+        </w:rPr>
+        <w:t xml:space="preserve"> </w:t>
+      </w:r>
+      <w:r>
+        <w:rPr>
+          <w:b/>
+          <w:color w:val="00A350"/>
+          <w:spacing w:val="-2"/>
+          <w:w w:val="105"/>
+          <w:sz w:val="21"/>
+        </w:rPr>
+        <w:t>INICIAL</w:t>
+      </w:r>
+      <w:r>
+        <w:rPr>
+          <w:b/>
+          <w:color w:val="00A350"/>
+          <w:spacing w:val="-2"/>
+          <w:w w:val="105"/>
+          <w:sz w:val="21"/>
+        </w:rPr>
+        <w:t xml:space="preserve"> </w:t>
+      </w:r>
+    </w:p>
+    <w:tbl>
+      <w:tblPr>
+        <w:tblStyle w:val="TableNormal"/>
+        <w:tblW w:w="0" w:type="auto"/>
+        <w:jc w:val="center"/>
+        <w:tblLayout w:type="fixed"/>
+        <w:tblLook w:val="01E0" w:firstRow="1" w:lastRow="1" w:firstColumn="1" w:lastColumn="1" w:noHBand="0" w:noVBand="0"/>
+      </w:tblPr>
+      <w:tblGrid>
+        <w:gridCol w:w="3601"/>
+        <w:gridCol w:w="1521"/>
+        <w:gridCol w:w="1521"/>
+        <w:gridCol w:w="1521"/>
+      </w:tblGrid>
+      <w:tr>
+        <w:trPr>
+          <w:trHeight w:val="218"/>
+          <w:jc w:val="center"/>
+        </w:trPr>
+        <w:tc>
+          <w:tcPr>
+            <w:tcW w:w="3601" w:type="dxa"/>
+          </w:tcPr>
+          <w:p>
+            <w:pPr>
+              <w:pStyle w:val="TableParagraph"/>
+              <w:spacing w:line="198" w:lineRule="exact"/>
+              <w:ind w:left="28"/>
+              <w:rPr>
+                <w:color w:val="020303"/>
+                <w:sz w:val="19"/>
+              </w:rPr>
+            </w:pPr>
+          </w:p>
+        </w:tc>
+        <w:tc>
+          <w:tcPr>
+            <w:tcW w:w="1521" w:type="dxa"/>
+            <w:tcBorders>
+              <w:bottom w:val="single" w:sz="4" w:space="0" w:color="auto"/>
+            </w:tcBorders>
+          </w:tcPr>
+          <w:p>
+            <w:pPr>
+              <w:pStyle w:val="TableParagraph"/>
+              <w:spacing w:line="198" w:lineRule="exact"/>
+              <w:ind w:right="19"/>
+              <w:jc w:val="center"/>
+              <w:rPr>
+                <w:color w:val="020303"/>
+                <w:spacing w:val="-2"/>
+                <w:w w:val="105"/>
+                <w:sz w:val="19"/>
+              </w:rPr>
+            </w:pPr>
+            <w:r>
+              <w:rPr>
+                <w:color w:val="020303"/>
+                <w:spacing w:val="-2"/>
+                <w:w w:val="105"/>
+                <w:sz w:val="19"/>
+              </w:rPr>
+              <w:t>24</w:t>
+            </w:r>
+            <w:r>
+              <w:rPr>
+                <w:color w:val="020303"/>
+                <w:spacing w:val="-2"/>
+                <w:w w:val="105"/>
+                <w:sz w:val="19"/>
+              </w:rPr>
+              <w:t xml:space="preserve">    </w:t>
+            </w:r>
+          </w:p>
+        </w:tc>
+        <w:tc>
+          <w:tcPr>
+            <w:tcW w:w="1521" w:type="dxa"/>
+            <w:tcBorders>
+              <w:bottom w:val="single" w:sz="4" w:space="0" w:color="auto"/>
+            </w:tcBorders>
+          </w:tcPr>
+          <w:p>
+            <w:pPr>
+              <w:pStyle w:val="TableParagraph"/>
+              <w:spacing w:line="198" w:lineRule="exact"/>
+              <w:ind w:right="19"/>
+              <w:jc w:val="center"/>
+              <w:rPr>
+                <w:color w:val="020303"/>
+                <w:spacing w:val="-2"/>
+                <w:w w:val="105"/>
+                <w:sz w:val="19"/>
+              </w:rPr>
+            </w:pPr>
+            <w:r>
+              <w:rPr>
+                <w:color w:val="020303"/>
+                <w:spacing w:val="-2"/>
+                <w:w w:val="105"/>
+                <w:sz w:val="19"/>
+              </w:rPr>
+              <w:t>36</w:t>
+            </w:r>
+          </w:p>
+        </w:tc>
+        <w:tc>
+          <w:tcPr>
+            <w:tcW w:w="1521" w:type="dxa"/>
+            <w:tcBorders>
+              <w:bottom w:val="single" w:sz="4" w:space="0" w:color="auto"/>
+            </w:tcBorders>
+          </w:tcPr>
+          <w:p>
+            <w:pPr>
+              <w:pStyle w:val="TableParagraph"/>
+              <w:spacing w:line="198" w:lineRule="exact"/>
+              <w:ind w:right="19"/>
+              <w:jc w:val="center"/>
+              <w:rPr>
+                <w:color w:val="020303"/>
+                <w:spacing w:val="-2"/>
+                <w:w w:val="105"/>
+                <w:sz w:val="19"/>
+              </w:rPr>
+            </w:pPr>
+            <w:r>
+              <w:rPr>
+                <w:color w:val="020303"/>
+                <w:spacing w:val="-2"/>
+                <w:w w:val="105"/>
+                <w:sz w:val="19"/>
+              </w:rPr>
+              <w:t>48</w:t>
+            </w:r>
+          </w:p>
+        </w:tc>
+      </w:tr>
+      <w:tr>
+        <w:trPr>
+          <w:trHeight w:val="244"/>
+          <w:jc w:val="center"/>
+        </w:trPr>
+        <w:tc>
+          <w:tcPr>
+            <w:tcW w:w="3601" w:type="dxa"/>
+          </w:tcPr>
+          <w:p>
+            <w:pPr>
+              <w:pStyle w:val="TableParagraph"/>
+              <w:spacing w:line="198" w:lineRule="exact"/>
+              <w:ind w:left="28"/>
+              <w:rPr>
+                <w:sz w:val="19"/>
+              </w:rPr>
+            </w:pPr>
+            <w:r>
+              <w:rPr>
+                <w:color w:val="020303"/>
+                <w:sz w:val="19"/>
+              </w:rPr>
+              <w:t>Aportación</w:t>
+            </w:r>
+            <w:r>
+              <w:rPr>
+                <w:color w:val="020303"/>
+                <w:spacing w:val="3"/>
+                <w:sz w:val="19"/>
+              </w:rPr>
+              <w:t xml:space="preserve"> </w:t>
+            </w:r>
+            <w:r>
+              <w:rPr>
+                <w:color w:val="020303"/>
+                <w:spacing w:val="-2"/>
+                <w:sz w:val="19"/>
+              </w:rPr>
+              <w:t>Extraordinaria</w:t>
+            </w:r>
+          </w:p>
+        </w:tc>
+        <w:tc>
+          <w:tcPr>
+            <w:tcW w:w="1521" w:type="dxa"/>
+          </w:tcPr>
+          <w:p>
+            <w:pPr>
+              <w:pStyle w:val="TableParagraph"/>
+              <w:spacing w:line="198" w:lineRule="exact"/>
+              <w:jc w:val="right"/>
+              <w:rPr>
+                <w:color w:val="020303"/>
+                <w:spacing w:val="-2"/>
+                <w:sz w:val="19"/>
+              </w:rPr>
+            </w:pPr>
+            <w:r>
+              <w:rPr>
+                <w:color w:val="020303"/>
+                <w:spacing w:val="-2"/>
+                <w:sz w:val="19"/>
+              </w:rPr>
+              <w:t>{{enganche24}}</w:t>
+            </w:r>
+          </w:p>
+        </w:tc>
+        <w:tc>
+          <w:tcPr>
+            <w:tcW w:w="1521" w:type="dxa"/>
+          </w:tcPr>
+          <w:p>
+            <w:pPr>
+              <w:pStyle w:val="TableParagraph"/>
+              <w:spacing w:line="198" w:lineRule="exact"/>
+              <w:jc w:val="right"/>
+              <w:rPr>
+                <w:color w:val="020303"/>
+                <w:spacing w:val="-2"/>
+                <w:sz w:val="19"/>
+              </w:rPr>
+            </w:pPr>
+            <w:r>
+              <w:rPr>
+                <w:color w:val="020303"/>
+                <w:spacing w:val="-2"/>
+                <w:sz w:val="19"/>
+              </w:rPr>
+              <w:t>{{enganche36}}</w:t>
+            </w:r>
+          </w:p>
+        </w:tc>
+        <w:tc>
+          <w:tcPr>
+            <w:tcW w:w="1521" w:type="dxa"/>
+          </w:tcPr>
+          <w:p>
+            <w:pPr>
+              <w:pStyle w:val="TableParagraph"/>
+              <w:spacing w:line="198" w:lineRule="exact"/>
+              <w:jc w:val="right"/>
+              <w:rPr>
+                <w:color w:val="020303"/>
+                <w:spacing w:val="-2"/>
+                <w:sz w:val="19"/>
+              </w:rPr>
+            </w:pPr>
+            <w:r>
+              <w:rPr>
+                <w:color w:val="020303"/>
+                <w:spacing w:val="-2"/>
+                <w:sz w:val="19"/>
+              </w:rPr>
+              <w:t>{{enganche48}}</w:t>
+            </w:r>
+          </w:p>
+        </w:tc>
+      </w:tr>
+      <w:tr>
+        <w:trPr>
+          <w:trHeight w:val="244"/>
+          <w:jc w:val="center"/>
+        </w:trPr>
+        <w:tc>
+          <w:tcPr>
+            <w:tcW w:w="3601" w:type="dxa"/>
+          </w:tcPr>
+          <w:p>
+            <w:pPr>
+              <w:pStyle w:val="TableParagraph"/>
+              <w:spacing w:line="198" w:lineRule="exact"/>
+              <w:ind w:left="28"/>
+              <w:rPr>
+                <w:color w:val="020303"/>
+                <w:sz w:val="19"/>
+              </w:rPr>
+            </w:pPr>
+            <w:r>
+              <w:rPr>
+                <w:color w:val="020303"/>
+                <w:sz w:val="19"/>
+              </w:rPr>
+              <w:t>Depósito en garantía (reembolsable)*</w:t>
+            </w:r>
+          </w:p>
+        </w:tc>
+        <w:tc>
+          <w:tcPr>
+            <w:tcW w:w="1521" w:type="dxa"/>
+          </w:tcPr>
+          <w:p>
+            <w:pPr>
+              <w:pStyle w:val="TableParagraph"/>
+              <w:spacing w:line="198" w:lineRule="exact"/>
+              <w:jc w:val="right"/>
+              <w:rPr>
+                <w:color w:val="020303"/>
+                <w:spacing w:val="-2"/>
+                <w:sz w:val="19"/>
+              </w:rPr>
+            </w:pPr>
+            <w:r>
+              <w:rPr>
+                <w:color w:val="020303"/>
+                <w:spacing w:val="-2"/>
+                <w:sz w:val="19"/>
+              </w:rPr>
+              <w:t>{{deposito24}}</w:t>
+            </w:r>
+          </w:p>
+        </w:tc>
+        <w:tc>
+          <w:tcPr>
+            <w:tcW w:w="1521" w:type="dxa"/>
+          </w:tcPr>
+          <w:p>
+            <w:pPr>
+              <w:pStyle w:val="TableParagraph"/>
+              <w:spacing w:line="198" w:lineRule="exact"/>
+              <w:jc w:val="right"/>
+              <w:rPr>
+                <w:color w:val="020303"/>
+                <w:spacing w:val="-2"/>
+                <w:sz w:val="19"/>
+              </w:rPr>
+            </w:pPr>
+            <w:r>
+              <w:rPr>
+                <w:color w:val="020303"/>
+                <w:spacing w:val="-2"/>
+                <w:sz w:val="19"/>
+              </w:rPr>
+              <w:t>{{deposito36}}</w:t>
+            </w:r>
+          </w:p>
+        </w:tc>
+        <w:tc>
+          <w:tcPr>
+            <w:tcW w:w="1521" w:type="dxa"/>
+          </w:tcPr>
+          <w:p>
+            <w:pPr>
+              <w:pStyle w:val="TableParagraph"/>
+              <w:spacing w:line="198" w:lineRule="exact"/>
+              <w:jc w:val="right"/>
+              <w:rPr>
+                <w:color w:val="020303"/>
+                <w:spacing w:val="-2"/>
+                <w:sz w:val="19"/>
+              </w:rPr>
+            </w:pPr>
+            <w:r>
+              <w:rPr>
+                <w:color w:val="020303"/>
+                <w:spacing w:val="-2"/>
+                <w:sz w:val="19"/>
+              </w:rPr>
+              <w:t>{{deposito48}}</w:t>
+            </w:r>
+          </w:p>
+        </w:tc>
+      </w:tr>
+      <w:tr>
+        <w:trPr>
+          <w:trHeight w:val="244"/>
+          <w:jc w:val="center"/>
+        </w:trPr>
+        <w:tc>
+          <w:tcPr>
+            <w:tcW w:w="3601" w:type="dxa"/>
+          </w:tcPr>
+          <w:p>
+            <w:pPr>
+              <w:pStyle w:val="TableParagraph"/>
+              <w:spacing w:line="198" w:lineRule="exact"/>
+              <w:ind w:left="28"/>
+              <w:rPr>
+                <w:color w:val="020303"/>
+                <w:sz w:val="19"/>
+              </w:rPr>
+            </w:pPr>
+            <w:r>
+              <w:rPr>
+                <w:color w:val="020303"/>
+                <w:sz w:val="19"/>
+              </w:rPr>
+              <w:t>Comisión por apertura</w:t>
+            </w:r>
+          </w:p>
+        </w:tc>
+        <w:tc>
+          <w:tcPr>
+            <w:tcW w:w="1521" w:type="dxa"/>
+          </w:tcPr>
+          <w:p>
+            <w:pPr>
+              <w:pStyle w:val="TableParagraph"/>
+              <w:spacing w:line="198" w:lineRule="exact"/>
+              <w:jc w:val="right"/>
+              <w:rPr>
+                <w:color w:val="020303"/>
+                <w:spacing w:val="-2"/>
+                <w:sz w:val="19"/>
+              </w:rPr>
+            </w:pPr>
+            <w:r>
+              <w:rPr>
+                <w:color w:val="020303"/>
+                <w:spacing w:val="-2"/>
+                <w:sz w:val="19"/>
+              </w:rPr>
+              <w:t>{{comision24}}</w:t>
+            </w:r>
+          </w:p>
+        </w:tc>
+        <w:tc>
+          <w:tcPr>
+            <w:tcW w:w="1521" w:type="dxa"/>
+          </w:tcPr>
+          <w:p>
+            <w:pPr>
+              <w:pStyle w:val="TableParagraph"/>
+              <w:spacing w:line="198" w:lineRule="exact"/>
+              <w:jc w:val="right"/>
+              <w:rPr>
+                <w:color w:val="020303"/>
+                <w:spacing w:val="-2"/>
+                <w:sz w:val="19"/>
+              </w:rPr>
+            </w:pPr>
+            <w:r>
+              <w:rPr>
+                <w:color w:val="020303"/>
+                <w:spacing w:val="-2"/>
+                <w:sz w:val="19"/>
+              </w:rPr>
+              <w:t>{{comision36}}</w:t>
+            </w:r>
+          </w:p>
+        </w:tc>
+        <w:tc>
+          <w:tcPr>
+            <w:tcW w:w="1521" w:type="dxa"/>
+          </w:tcPr>
+          <w:p>
+            <w:pPr>
+              <w:pStyle w:val="TableParagraph"/>
+              <w:spacing w:line="198" w:lineRule="exact"/>
+              <w:jc w:val="right"/>
+              <w:rPr>
+                <w:color w:val="020303"/>
+                <w:spacing w:val="-2"/>
+                <w:sz w:val="19"/>
+              </w:rPr>
+            </w:pPr>
+            <w:r>
+              <w:rPr>
+                <w:color w:val="020303"/>
+                <w:spacing w:val="-2"/>
+                <w:sz w:val="19"/>
+              </w:rPr>
+              <w:t>{{comision48}}</w:t>
+            </w:r>
+          </w:p>
+        </w:tc>
+      </w:tr>
+      <w:tr>
+        <w:trPr>
+          <w:trHeight w:val="249"/>
+          <w:jc w:val="center"/>
+        </w:trPr>
+        <w:tc>
+          <w:tcPr>
+            <w:tcW w:w="3601" w:type="dxa"/>
+          </w:tcPr>
+          <w:p>
+            <w:pPr>
+              <w:pStyle w:val="TableParagraph"/>
+              <w:ind w:left="28"/>
+              <w:rPr>
+                <w:sz w:val="19"/>
+              </w:rPr>
+            </w:pPr>
+            <w:r>
+              <w:rPr>
+                <w:color w:val="020303"/>
+                <w:sz w:val="19"/>
+              </w:rPr>
+              <w:t>Seguro</w:t>
+            </w:r>
+            <w:r>
+              <w:rPr>
+                <w:color w:val="020303"/>
+                <w:spacing w:val="-1"/>
+                <w:sz w:val="19"/>
+              </w:rPr>
+              <w:t xml:space="preserve"> </w:t>
+            </w:r>
+            <w:r>
+              <w:rPr>
+                <w:color w:val="020303"/>
+                <w:sz w:val="19"/>
+              </w:rPr>
+              <w:t>ANUAL</w:t>
+            </w:r>
+            <w:r>
+              <w:rPr>
+                <w:color w:val="020303"/>
+                <w:spacing w:val="2"/>
+                <w:sz w:val="19"/>
+              </w:rPr>
+              <w:t xml:space="preserve"> </w:t>
+            </w:r>
+            <w:r>
+              <w:rPr>
+                <w:color w:val="020303"/>
+                <w:sz w:val="19"/>
+              </w:rPr>
+              <w:t>de</w:t>
+            </w:r>
+            <w:r>
+              <w:rPr>
+                <w:color w:val="020303"/>
+                <w:spacing w:val="7"/>
+                <w:sz w:val="19"/>
+              </w:rPr>
+              <w:t xml:space="preserve"> </w:t>
+            </w:r>
+            <w:r>
+              <w:rPr>
+                <w:color w:val="020303"/>
+                <w:spacing w:val="-2"/>
+                <w:sz w:val="19"/>
+              </w:rPr>
+              <w:t>Contado</w:t>
+            </w:r>
+          </w:p>
+        </w:tc>
+        <w:tc>
+          <w:tcPr>
+            <w:tcW w:w="1521" w:type="dxa"/>
+          </w:tcPr>
+          <w:p>
+            <w:pPr>
+              <w:pStyle w:val="TableParagraph"/>
+              <w:spacing w:line="198" w:lineRule="exact"/>
+              <w:ind w:left="28"/>
+              <w:jc w:val="right"/>
+              <w:rPr>
+                <w:color w:val="020303"/>
+                <w:spacing w:val="-2"/>
+                <w:sz w:val="19"/>
+              </w:rPr>
+            </w:pPr>
+          </w:p>
+        </w:tc>
+        <w:tc>
+          <w:tcPr>
+            <w:tcW w:w="1521" w:type="dxa"/>
+          </w:tcPr>
+          <w:p>
+            <w:pPr>
+              <w:pStyle w:val="TableParagraph"/>
+              <w:spacing w:line="198" w:lineRule="exact"/>
+              <w:ind w:left="28"/>
+              <w:jc w:val="right"/>
+              <w:rPr>
+                <w:color w:val="020303"/>
+                <w:spacing w:val="-2"/>
+                <w:sz w:val="19"/>
+              </w:rPr>
+            </w:pPr>
+          </w:p>
+        </w:tc>
+        <w:tc>
+          <w:tcPr>
+            <w:tcW w:w="1521" w:type="dxa"/>
+          </w:tcPr>
+          <w:p>
+            <w:pPr>
+              <w:pStyle w:val="TableParagraph"/>
+              <w:spacing w:line="198" w:lineRule="exact"/>
+              <w:ind w:left="28"/>
+              <w:jc w:val="right"/>
+              <w:rPr>
+                <w:color w:val="020303"/>
+                <w:spacing w:val="-2"/>
+                <w:sz w:val="19"/>
+              </w:rPr>
+            </w:pPr>
+          </w:p>
+        </w:tc>
+      </w:tr>
+      <w:tr>
+        <w:trPr>
+          <w:trHeight w:val="264"/>
+          <w:jc w:val="center"/>
+        </w:trPr>
+        <w:tc>
+          <w:tcPr>
+            <w:tcW w:w="3601" w:type="dxa"/>
+            <w:tcBorders>
+              <w:bottom w:val="single" w:sz="4" w:space="0" w:color="auto"/>
+            </w:tcBorders>
+          </w:tcPr>
+          <w:p>
+            <w:pPr>
+              <w:pStyle w:val="TableParagraph"/>
+              <w:ind w:left="28"/>
+              <w:rPr>
+                <w:sz w:val="19"/>
+              </w:rPr>
+            </w:pPr>
+            <w:r>
+              <w:rPr>
+                <w:color w:val="020303"/>
+                <w:sz w:val="19"/>
+              </w:rPr>
+              <w:t>Primera</w:t>
+            </w:r>
+            <w:r>
+              <w:rPr>
+                <w:color w:val="020303"/>
+                <w:spacing w:val="2"/>
+                <w:sz w:val="19"/>
+              </w:rPr>
+              <w:t xml:space="preserve"> </w:t>
+            </w:r>
+            <w:r>
+              <w:rPr>
+                <w:color w:val="020303"/>
+                <w:spacing w:val="-2"/>
+                <w:sz w:val="19"/>
+              </w:rPr>
+              <w:t>mensualidad</w:t>
+            </w:r>
+          </w:p>
+        </w:tc>
+        <w:tc>
+          <w:tcPr>
+            <w:tcW w:w="1521" w:type="dxa"/>
+            <w:tcBorders>
+              <w:bottom w:val="single" w:sz="4" w:space="0" w:color="auto"/>
+            </w:tcBorders>
+          </w:tcPr>
+          <w:p>
+            <w:pPr>
+              <w:pStyle w:val="TableParagraph"/>
+              <w:spacing w:line="198" w:lineRule="exact"/>
+              <w:ind w:left="28"/>
+              <w:jc w:val="right"/>
+              <w:rPr>
+                <w:color w:val="020303"/>
+                <w:spacing w:val="-2"/>
+                <w:sz w:val="19"/>
+              </w:rPr>
+            </w:pPr>
+            <w:r>
+              <w:rPr>
+                <w:color w:val="020303"/>
+                <w:spacing w:val="-2"/>
+                <w:sz w:val="19"/>
+              </w:rPr>
+              <w:t>{{mensualidad24}}</w:t>
+            </w:r>
+          </w:p>
+        </w:tc>
+        <w:tc>
+          <w:tcPr>
+            <w:tcW w:w="1521" w:type="dxa"/>
+            <w:tcBorders>
+              <w:bottom w:val="single" w:sz="4" w:space="0" w:color="auto"/>
+            </w:tcBorders>
+          </w:tcPr>
+          <w:p>
+            <w:pPr>
+              <w:pStyle w:val="TableParagraph"/>
+              <w:spacing w:line="198" w:lineRule="exact"/>
+              <w:ind w:left="28"/>
+              <w:jc w:val="right"/>
+              <w:rPr>
+                <w:color w:val="020303"/>
+                <w:spacing w:val="-2"/>
+                <w:sz w:val="19"/>
+              </w:rPr>
+            </w:pPr>
+            <w:r>
+              <w:rPr>
+                <w:color w:val="020303"/>
+                <w:spacing w:val="-2"/>
+                <w:sz w:val="19"/>
+              </w:rPr>
+              <w:t>{{mensualidad36}}</w:t>
+            </w:r>
+          </w:p>
+        </w:tc>
+        <w:tc>
+          <w:tcPr>
+            <w:tcW w:w="1521" w:type="dxa"/>
+            <w:tcBorders>
+              <w:bottom w:val="single" w:sz="4" w:space="0" w:color="auto"/>
+            </w:tcBorders>
+          </w:tcPr>
+          <w:p>
+            <w:pPr>
+              <w:pStyle w:val="TableParagraph"/>
+              <w:spacing w:line="198" w:lineRule="exact"/>
+              <w:ind w:left="28"/>
+              <w:jc w:val="right"/>
+              <w:rPr>
+                <w:color w:val="020303"/>
+                <w:spacing w:val="-2"/>
+                <w:sz w:val="19"/>
+              </w:rPr>
+            </w:pPr>
+            <w:r>
+              <w:rPr>
+                <w:color w:val="020303"/>
+                <w:spacing w:val="-2"/>
+                <w:sz w:val="19"/>
+              </w:rPr>
+              <w:t>{{mensualidad48}}</w:t>
+            </w:r>
+          </w:p>
+        </w:tc>
+      </w:tr>
+      <w:tr>
+        <w:trPr>
+          <w:trHeight w:val="286"/>
+          <w:jc w:val="center"/>
+        </w:trPr>
+        <w:tc>
+          <w:tcPr>
+            <w:tcW w:w="3601" w:type="dxa"/>
+            <w:tcBorders>
+              <w:top w:val="single" w:sz="4" w:space="0" w:color="auto"/>
+            </w:tcBorders>
+          </w:tcPr>
+          <w:p>
+            <w:pPr>
+              <w:pStyle w:val="TableParagraph"/>
+              <w:spacing w:before="30" w:line="240" w:lineRule="auto"/>
+              <w:ind w:left="28"/>
+              <w:rPr>
+                <w:sz w:val="19"/>
+              </w:rPr>
+            </w:pPr>
+            <w:r>
+              <w:rPr>
+                <w:color w:val="064A74"/>
+                <w:spacing w:val="-2"/>
+                <w:w w:val="105"/>
+                <w:sz w:val="19"/>
+              </w:rPr>
+              <w:t>Subtotal</w:t>
+            </w:r>
+          </w:p>
+        </w:tc>
+        <w:tc>
+          <w:tcPr>
+            <w:tcW w:w="1521" w:type="dxa"/>
+            <w:tcBorders>
+              <w:top w:val="single" w:sz="4" w:space="0" w:color="auto"/>
+            </w:tcBorders>
+          </w:tcPr>
+          <w:p>
+            <w:pPr>
+              <w:pStyle w:val="TableParagraph"/>
+              <w:spacing w:before="30" w:line="240" w:lineRule="auto"/>
+              <w:jc w:val="right"/>
+              <w:rPr>
+                <w:color w:val="064A74"/>
+                <w:spacing w:val="-2"/>
+                <w:w w:val="105"/>
+                <w:sz w:val="19"/>
+              </w:rPr>
+            </w:pPr>
+            <w:r>
+              <w:rPr>
+                <w:color w:val="064A74"/>
+                <w:spacing w:val="-2"/>
+                <w:w w:val="105"/>
+                <w:sz w:val="19"/>
+              </w:rPr>
+              <w:t>{{subinicial24}}</w:t>
+            </w:r>
+          </w:p>
+        </w:tc>
+        <w:tc>
+          <w:tcPr>
+            <w:tcW w:w="1521" w:type="dxa"/>
+            <w:tcBorders>
+              <w:top w:val="single" w:sz="4" w:space="0" w:color="auto"/>
+            </w:tcBorders>
+          </w:tcPr>
+          <w:p>
+            <w:pPr>
+              <w:pStyle w:val="TableParagraph"/>
+              <w:spacing w:before="30" w:line="240" w:lineRule="auto"/>
+              <w:jc w:val="right"/>
+              <w:rPr>
+                <w:color w:val="064A74"/>
+                <w:spacing w:val="-2"/>
+                <w:w w:val="105"/>
+                <w:sz w:val="19"/>
+              </w:rPr>
+            </w:pPr>
+            <w:r>
+              <w:rPr>
+                <w:color w:val="064A74"/>
+                <w:spacing w:val="-2"/>
+                <w:w w:val="105"/>
+                <w:sz w:val="19"/>
+              </w:rPr>
+              <w:t>{{subinicial36}}</w:t>
+            </w:r>
+          </w:p>
+        </w:tc>
+        <w:tc>
+          <w:tcPr>
+            <w:tcW w:w="1521" w:type="dxa"/>
+            <w:tcBorders>
+              <w:top w:val="single" w:sz="4" w:space="0" w:color="auto"/>
+            </w:tcBorders>
+          </w:tcPr>
+          <w:p>
+            <w:pPr>
+              <w:pStyle w:val="TableParagraph"/>
+              <w:spacing w:before="30" w:line="240" w:lineRule="auto"/>
+              <w:jc w:val="right"/>
+              <w:rPr>
+                <w:color w:val="064A74"/>
+                <w:spacing w:val="-2"/>
+                <w:w w:val="105"/>
+                <w:sz w:val="19"/>
+              </w:rPr>
+            </w:pPr>
+            <w:r>
+              <w:rPr>
+                <w:color w:val="064A74"/>
+                <w:spacing w:val="-2"/>
+                <w:w w:val="105"/>
+                <w:sz w:val="19"/>
+              </w:rPr>
+              <w:t>{{subinicial48}}</w:t>
+            </w:r>
+          </w:p>
+        </w:tc>
+      </w:tr>
+      <w:tr>
+        <w:trPr>
+          <w:trHeight w:val="247"/>
+          <w:jc w:val="center"/>
+        </w:trPr>
+        <w:tc>
+          <w:tcPr>
+            <w:tcW w:w="3601" w:type="dxa"/>
+          </w:tcPr>
+          <w:p>
+            <w:pPr>
+              <w:pStyle w:val="TableParagraph"/>
+              <w:ind w:left="28"/>
+              <w:rPr>
+                <w:i/>
+                <w:sz w:val="19"/>
+              </w:rPr>
+            </w:pPr>
+            <w:r>
+              <w:rPr>
+                <w:i/>
+                <w:color w:val="064A74"/>
+                <w:spacing w:val="-5"/>
+                <w:w w:val="105"/>
+                <w:sz w:val="19"/>
+              </w:rPr>
+              <w:t>IVA</w:t>
+            </w:r>
+          </w:p>
+        </w:tc>
+        <w:tc>
+          <w:tcPr>
+            <w:tcW w:w="1521" w:type="dxa"/>
+          </w:tcPr>
+          <w:p>
+            <w:pPr>
+              <w:pStyle w:val="TableParagraph"/>
+              <w:spacing w:before="30" w:line="240" w:lineRule="auto"/>
+              <w:jc w:val="right"/>
+              <w:rPr>
+                <w:color w:val="064A74"/>
+                <w:spacing w:val="-2"/>
+                <w:w w:val="105"/>
+                <w:sz w:val="19"/>
+              </w:rPr>
+            </w:pPr>
+            <w:r>
+              <w:rPr>
+                <w:color w:val="064A74"/>
+                <w:spacing w:val="-2"/>
+                <w:w w:val="105"/>
+                <w:sz w:val="19"/>
+              </w:rPr>
+              <w:t>{{IVAinicial24}}</w:t>
+            </w:r>
+          </w:p>
+        </w:tc>
+        <w:tc>
+          <w:tcPr>
+            <w:tcW w:w="1521" w:type="dxa"/>
+          </w:tcPr>
+          <w:p>
+            <w:pPr>
+              <w:pStyle w:val="TableParagraph"/>
+              <w:spacing w:before="30" w:line="240" w:lineRule="auto"/>
+              <w:jc w:val="right"/>
+              <w:rPr>
+                <w:color w:val="064A74"/>
+                <w:spacing w:val="-2"/>
+                <w:w w:val="105"/>
+                <w:sz w:val="19"/>
+              </w:rPr>
+            </w:pPr>
+            <w:r>
+              <w:rPr>
+                <w:color w:val="064A74"/>
+                <w:spacing w:val="-2"/>
+                <w:w w:val="105"/>
+                <w:sz w:val="19"/>
+              </w:rPr>
+              <w:t>{{IVAinicial36}}</w:t>
+            </w:r>
+          </w:p>
+        </w:tc>
+        <w:tc>
+          <w:tcPr>
+            <w:tcW w:w="1521" w:type="dxa"/>
+          </w:tcPr>
+          <w:p>
+            <w:pPr>
+              <w:pStyle w:val="TableParagraph"/>
+              <w:spacing w:before="30" w:line="240" w:lineRule="auto"/>
+              <w:jc w:val="right"/>
+              <w:rPr>
+                <w:color w:val="064A74"/>
+                <w:spacing w:val="-2"/>
+                <w:w w:val="105"/>
+                <w:sz w:val="19"/>
+              </w:rPr>
+            </w:pPr>
+            <w:r>
+              <w:rPr>
+                <w:color w:val="064A74"/>
+                <w:spacing w:val="-2"/>
+                <w:w w:val="105"/>
+                <w:sz w:val="19"/>
+              </w:rPr>
+              <w:t>{{IVAinicial48}}</w:t>
+            </w:r>
+          </w:p>
+        </w:tc>
+      </w:tr>
+      <w:tr>
+        <w:trPr>
+          <w:trHeight w:val="220"/>
+          <w:jc w:val="center"/>
+        </w:trPr>
+        <w:tc>
+          <w:tcPr>
+            <w:tcW w:w="3601" w:type="dxa"/>
+          </w:tcPr>
+          <w:p>
+            <w:pPr>
+              <w:pStyle w:val="TableParagraph"/>
+              <w:spacing w:line="201" w:lineRule="exact"/>
+              <w:ind w:left="28"/>
+              <w:rPr>
+                <w:b/>
+                <w:sz w:val="19"/>
+              </w:rPr>
+            </w:pPr>
+            <w:r>
+              <w:rPr>
+                <w:b/>
+                <w:color w:val="064A74"/>
+                <w:spacing w:val="-4"/>
+                <w:w w:val="105"/>
+                <w:sz w:val="19"/>
+              </w:rPr>
+              <w:t>Total</w:t>
+            </w:r>
+          </w:p>
+        </w:tc>
+        <w:tc>
+          <w:tcPr>
+            <w:tcW w:w="1521" w:type="dxa"/>
+          </w:tcPr>
+          <w:p>
+            <w:pPr>
+              <w:pStyle w:val="TableParagraph"/>
+              <w:spacing w:line="201" w:lineRule="exact"/>
+              <w:jc w:val="right"/>
+              <w:rPr>
+                <w:b/>
+                <w:color w:val="064A74"/>
+                <w:spacing w:val="-4"/>
+                <w:w w:val="105"/>
+                <w:sz w:val="19"/>
+              </w:rPr>
+            </w:pPr>
+            <w:r>
+              <w:rPr>
+                <w:b/>
+                <w:color w:val="064A74"/>
+                <w:spacing w:val="-4"/>
+                <w:w w:val="105"/>
+                <w:sz w:val="19"/>
+              </w:rPr>
+              <w:t>{{totalinicial24}}</w:t>
+            </w:r>
+          </w:p>
+        </w:tc>
+        <w:tc>
+          <w:tcPr>
+            <w:tcW w:w="1521" w:type="dxa"/>
+          </w:tcPr>
+          <w:p>
+            <w:pPr>
+              <w:pStyle w:val="TableParagraph"/>
+              <w:spacing w:line="201" w:lineRule="exact"/>
+              <w:jc w:val="right"/>
+              <w:rPr>
+                <w:b/>
+                <w:color w:val="064A74"/>
+                <w:spacing w:val="-4"/>
+                <w:w w:val="105"/>
+                <w:sz w:val="19"/>
+              </w:rPr>
+            </w:pPr>
+            <w:r>
+              <w:rPr>
+                <w:b/>
+                <w:color w:val="064A74"/>
+                <w:spacing w:val="-4"/>
+                <w:w w:val="105"/>
+                <w:sz w:val="19"/>
+              </w:rPr>
+              <w:t>{{totalinicial36}}</w:t>
+            </w:r>
+          </w:p>
+        </w:tc>
+        <w:tc>
+          <w:tcPr>
+            <w:tcW w:w="1521" w:type="dxa"/>
+          </w:tcPr>
+          <w:p>
+            <w:pPr>
+              <w:pStyle w:val="TableParagraph"/>
+              <w:spacing w:line="201" w:lineRule="exact"/>
+              <w:jc w:val="right"/>
+              <w:rPr>
+                <w:b/>
+                <w:color w:val="064A74"/>
+                <w:spacing w:val="-4"/>
+                <w:w w:val="105"/>
+                <w:sz w:val="19"/>
+              </w:rPr>
+            </w:pPr>
+            <w:r>
+              <w:rPr>
+                <w:b/>
+                <w:color w:val="064A74"/>
+                <w:spacing w:val="-4"/>
+                <w:w w:val="105"/>
+                <w:sz w:val="19"/>
+              </w:rPr>
+              <w:t>{{totalinicial48}}</w:t>
+            </w:r>
+          </w:p>
+        </w:tc>
+      </w:tr>
+    </w:tbl>
+    <w:p>
+      <w:pPr>
+        <w:spacing w:before="201"/>
+        <w:ind w:left="4607"/>
+        <w:rPr>
+          <w:b/>
+          <w:sz w:val="15"/>
+        </w:rPr>
+      </w:pPr>
+      <w:r>
+        <w:rPr>
+          <w:b/>
           <w:noProof/>
           <w:sz w:val="21"/>
         </w:rPr>
         <mc:AlternateContent>
           <mc:Choice Requires="wps">
             <w:drawing>
-              <wp:anchor distT="0" distB="0" distL="0" distR="0" simplePos="0" relativeHeight="251658243" behindDoc="0" locked="0" layoutInCell="1" allowOverlap="1" wp14:anchorId="511F00AE" wp14:editId="2D6A00D5">
+              <wp:anchor distT="0" distB="0" distL="0" distR="0" simplePos="0" relativeHeight="251660288" behindDoc="0" locked="0" layoutInCell="1" allowOverlap="1" wp14:anchorId="5EDABA62" wp14:editId="1FB63FAE">
                 <wp:simplePos x="0" y="0"/>
                 <wp:positionH relativeFrom="page">
-                  <wp:posOffset>4181855</wp:posOffset>
+                  <wp:posOffset>4453586</wp:posOffset>
                 </wp:positionH>
                 <wp:positionV relativeFrom="paragraph">
-                  <wp:posOffset>247408</wp:posOffset>
+                  <wp:posOffset>220345</wp:posOffset>
                 </wp:positionV>
-                <wp:extent cx="2728595" cy="1270"/>
+                <wp:extent cx="2560320" cy="1270"/>
                 <wp:effectExtent l="0" t="0" r="0" b="0"/>
                 <wp:wrapNone/>
-                <wp:docPr id="5" name="Graphic 5"/>
+                <wp:docPr id="7" name="Graphic 7"/>
                 <wp:cNvGraphicFramePr>
                   <a:graphicFrameLocks xmlns:a="http://schemas.openxmlformats.org/drawingml/2006/main"/>
                 </wp:cNvGraphicFramePr>
@@ -748,7 +1975,7 @@
                       <wps:spPr>
                         <a:xfrm>
                           <a:off x="0" y="0"/>
-                          <a:ext cx="2728595" cy="1270"/>
+                          <a:ext cx="2560320" cy="1270"/>
                         </a:xfrm>
                         <a:custGeom>
                           <a:avLst/>
@@ -757,17 +1984,17 @@
                           <a:cxnLst/>
                           <a:rect l="l" t="t" r="r" b="b"/>
                           <a:pathLst>
-                            <a:path w="2728595">
+                            <a:path w="2560320">
                               <a:moveTo>
                                 <a:pt x="0" y="0"/>
                               </a:moveTo>
                               <a:lnTo>
-                                <a:pt x="2728112" y="0"/>
+                                <a:pt x="2560228" y="0"/>
                               </a:lnTo>
                             </a:path>
                           </a:pathLst>
                         </a:custGeom>
-                        <a:ln w="9174">
+                        <a:ln w="6697">
                           <a:solidFill>
                             <a:srgbClr val="00A24F"/>
                           </a:solidFill>
@@ -788,7 +2015,7 @@
           </mc:Choice>
           <mc:Fallback>
             <w:pict>
-              <v:shape w14:anchorId="1F3DC89F" id="Graphic 5" o:spid="_x0000_s1026" style="position:absolute;margin-left:329.3pt;margin-top:19.5pt;width:214.85pt;height:.1pt;z-index:251658243;visibility:visible;mso-wrap-style:square;mso-wrap-distance-left:0;mso-wrap-distance-top:0;mso-wrap-distance-right:0;mso-wrap-distance-bottom:0;mso-position-horizontal:absolute;mso-position-horizontal-relative:page;mso-position-vertical:absolute;mso-position-vertical-relative:text;v-text-anchor:top" coordsize="2728595,1270" o:gfxdata="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" path="m,l2728112,e" filled="f" strokecolor="#00a24f" strokeweight=".25483mm">
+              <v:shape w14:anchorId="4A4974C1" id="Graphic 7" o:spid="_x0000_s1026" style="position:absolute;margin-left:350.7pt;margin-top:17.35pt;width:201.6pt;height:.1pt;z-index:251660288;visibility:visible;mso-wrap-style:square;mso-wrap-distance-left:0;mso-wrap-distance-top:0;mso-wrap-distance-right:0;mso-wrap-distance-bottom:0;mso-position-horizontal:absolute;mso-position-horizontal-relative:page;mso-position-vertical:absolute;mso-position-vertical-relative:text;v-text-anchor:top" coordsize="2560320,1270" o:gfxdata="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" path="m,l2560228,e" filled="f" strokecolor="#00a24f" strokeweight=".18603mm">
                 <v:stroke dashstyle="dash"/>
                 <v:path arrowok="t"/>
                 <w10:wrap anchorx="page"/>
@@ -800,1205 +2027,13 @@
       <w:r>
         <w:rPr>
           <w:b/>
-          <w:color w:val="00A350"/>
-          <w:spacing w:val="-2"/>
-          <w:w w:val="105"/>
-          <w:sz w:val="21"/>
-        </w:rPr>
-        <w:t>PAGO</w:t>
-      </w:r>
-      <w:r>
-        <w:rPr>
-          <w:b/>
-          <w:color w:val="00A350"/>
-          <w:spacing w:val="-6"/>
-          <w:w w:val="105"/>
-          <w:sz w:val="21"/>
-        </w:rPr>
-        <w:t xml:space="preserve"> </w:t>
-      </w:r>
-      <w:r>
-        <w:rPr>
-          <w:b/>
-          <w:color w:val="00A350"/>
-          <w:spacing w:val="-2"/>
-          <w:w w:val="105"/>
-          <w:sz w:val="21"/>
-        </w:rPr>
-        <w:t>INICIAL</w:t>
-      </w:r>
-    </w:p>
-    <w:p>
-      <w:pPr>
-        <w:pStyle w:val="Textoindependiente"/>
-        <w:spacing w:before="6"/>
-        <w:rPr>
-          <w:b/>
-          <w:sz w:val="19"/>
-        </w:rPr>
-      </w:pPr>
-    </w:p>
-    <w:tbl>
-      <w:tblPr>
-        <w:tblStyle w:val="TableNormal"/>
-        <w:tblW w:w="0" w:type="auto"/>
-        <w:jc w:val="center"/>
-        <w:tblLayout w:type="fixed"/>
-        <w:tblLook w:val="01E0" w:firstRow="1" w:lastRow="1" w:firstColumn="1" w:lastColumn="1" w:noHBand="0" w:noVBand="0"/>
-      </w:tblPr>
-      <w:tblGrid>
-        <w:gridCol w:w="3402"/>
-        <w:gridCol w:w="36"/>
-        <w:gridCol w:w="1485"/>
-        <w:gridCol w:w="36"/>
-        <w:gridCol w:w="1485"/>
-        <w:gridCol w:w="36"/>
-        <w:gridCol w:w="1485"/>
-        <w:gridCol w:w="36"/>
-      </w:tblGrid>
-      <w:tr>
-        <w:trPr>
-          <w:trHeight w:val="218"/>
-          <w:jc w:val="center"/>
-        </w:trPr>
-        <w:tc>
-          <w:tcPr>
-            <w:tcW w:w="3438" w:type="dxa"/>
-            <w:gridSpan w:val="2"/>
-          </w:tcPr>
-          <w:p>
-            <w:pPr>
-              <w:pStyle w:val="TableParagraph"/>
-              <w:spacing w:line="198" w:lineRule="exact"/>
-              <w:ind w:left="28"/>
-              <w:rPr>
-                <w:color w:val="020303"/>
-                <w:sz w:val="19"/>
-              </w:rPr>
-            </w:pPr>
-          </w:p>
-        </w:tc>
-        <w:tc>
-          <w:tcPr>
-            <w:tcW w:w="1521" w:type="dxa"/>
-            <w:gridSpan w:val="2"/>
-            <w:tcBorders>
-              <w:bottom w:val="single" w:sz="4" w:space="0" w:color="auto"/>
-            </w:tcBorders>
-          </w:tcPr>
-          <w:p>
-            <w:pPr>
-              <w:pStyle w:val="TableParagraph"/>
-              <w:spacing w:line="198" w:lineRule="exact"/>
-              <w:ind w:right="19"/>
-              <w:jc w:val="center"/>
-              <w:rPr>
-                <w:color w:val="020303"/>
-                <w:spacing w:val="-2"/>
-                <w:w w:val="105"/>
-                <w:sz w:val="19"/>
-              </w:rPr>
-            </w:pPr>
-            <w:r>
-              <w:rPr>
-                <w:color w:val="020303"/>
-                <w:spacing w:val="-2"/>
-                <w:w w:val="105"/>
-                <w:sz w:val="19"/>
-              </w:rPr>
-              <w:t>24</w:t>
-            </w:r>
-            <w:r>
-              <w:rPr>
-                <w:color w:val="020303"/>
-                <w:spacing w:val="-2"/>
-                <w:w w:val="105"/>
-                <w:sz w:val="19"/>
-              </w:rPr>
-              <w:t xml:space="preserve">    </w:t>
-            </w:r>
-          </w:p>
-        </w:tc>
-        <w:tc>
-          <w:tcPr>
-            <w:tcW w:w="1521" w:type="dxa"/>
-            <w:gridSpan w:val="2"/>
-            <w:tcBorders>
-              <w:bottom w:val="single" w:sz="4" w:space="0" w:color="auto"/>
-            </w:tcBorders>
-          </w:tcPr>
-          <w:p>
-            <w:pPr>
-              <w:pStyle w:val="TableParagraph"/>
-              <w:spacing w:line="198" w:lineRule="exact"/>
-              <w:ind w:right="19"/>
-              <w:jc w:val="center"/>
-              <w:rPr>
-                <w:color w:val="020303"/>
-                <w:spacing w:val="-2"/>
-                <w:w w:val="105"/>
-                <w:sz w:val="19"/>
-              </w:rPr>
-            </w:pPr>
-            <w:r>
-              <w:rPr>
-                <w:color w:val="020303"/>
-                <w:spacing w:val="-2"/>
-                <w:w w:val="105"/>
-                <w:sz w:val="19"/>
-              </w:rPr>
-              <w:t>36</w:t>
-            </w:r>
-          </w:p>
-        </w:tc>
-        <w:tc>
-          <w:tcPr>
-            <w:tcW w:w="1521" w:type="dxa"/>
-            <w:gridSpan w:val="2"/>
-            <w:tcBorders>
-              <w:bottom w:val="single" w:sz="4" w:space="0" w:color="auto"/>
-            </w:tcBorders>
-          </w:tcPr>
-          <w:p>
-            <w:pPr>
-              <w:pStyle w:val="TableParagraph"/>
-              <w:spacing w:line="198" w:lineRule="exact"/>
-              <w:ind w:right="19"/>
-              <w:jc w:val="center"/>
-              <w:rPr>
-                <w:color w:val="020303"/>
-                <w:spacing w:val="-2"/>
-                <w:w w:val="105"/>
-                <w:sz w:val="19"/>
-              </w:rPr>
-            </w:pPr>
-            <w:r>
-              <w:rPr>
-                <w:color w:val="020303"/>
-                <w:spacing w:val="-2"/>
-                <w:w w:val="105"/>
-                <w:sz w:val="19"/>
-              </w:rPr>
-              <w:t>48</w:t>
-            </w:r>
-          </w:p>
-        </w:tc>
-      </w:tr>
-      <w:tr>
-        <w:trPr>
-          <w:gridAfter w:val="1"/>
-          <w:wAfter w:w="36" w:type="dxa"/>
-          <w:trHeight w:val="244"/>
-          <w:jc w:val="center"/>
-        </w:trPr>
-        <w:tc>
-          <w:tcPr>
-            <w:tcW w:w="3402" w:type="dxa"/>
-          </w:tcPr>
-          <w:p>
-            <w:pPr>
-              <w:pStyle w:val="TableParagraph"/>
-              <w:spacing w:line="198" w:lineRule="exact"/>
-              <w:ind w:left="28"/>
-              <w:rPr>
-                <w:sz w:val="19"/>
-              </w:rPr>
-            </w:pPr>
-            <w:r>
-              <w:rPr>
-                <w:color w:val="020303"/>
-                <w:sz w:val="19"/>
-              </w:rPr>
-              <w:t>Aportación</w:t>
-            </w:r>
-            <w:r>
-              <w:rPr>
-                <w:color w:val="020303"/>
-                <w:spacing w:val="3"/>
-                <w:sz w:val="19"/>
-              </w:rPr>
-              <w:t xml:space="preserve"> </w:t>
-            </w:r>
-            <w:r>
-              <w:rPr>
-                <w:color w:val="020303"/>
-                <w:spacing w:val="-2"/>
-                <w:sz w:val="19"/>
-              </w:rPr>
-              <w:t>Extraordinaria</w:t>
-            </w:r>
-          </w:p>
-        </w:tc>
-        <w:tc>
-          <w:tcPr>
-            <w:tcW w:w="1521" w:type="dxa"/>
-            <w:gridSpan w:val="2"/>
-          </w:tcPr>
-          <w:p>
-            <w:pPr>
-              <w:pStyle w:val="TableParagraph"/>
-              <w:spacing w:line="198" w:lineRule="exact"/>
-              <w:jc w:val="right"/>
-              <w:rPr>
-                <w:color w:val="020303"/>
-                <w:spacing w:val="-2"/>
-                <w:sz w:val="19"/>
-              </w:rPr>
-            </w:pPr>
-            <w:r>
-              <w:rPr>
-                <w:color w:val="020303"/>
-                <w:spacing w:val="-2"/>
-                <w:sz w:val="19"/>
-              </w:rPr>
-              <w:t>{{enganche24}}</w:t>
-            </w:r>
-          </w:p>
-        </w:tc>
-        <w:tc>
-          <w:tcPr>
-            <w:tcW w:w="1521" w:type="dxa"/>
-            <w:gridSpan w:val="2"/>
-          </w:tcPr>
-          <w:p>
-            <w:pPr>
-              <w:pStyle w:val="TableParagraph"/>
-              <w:spacing w:line="198" w:lineRule="exact"/>
-              <w:jc w:val="right"/>
-              <w:rPr>
-                <w:color w:val="020303"/>
-                <w:spacing w:val="-2"/>
-                <w:sz w:val="19"/>
-              </w:rPr>
-            </w:pPr>
-            <w:r>
-              <w:rPr>
-                <w:color w:val="020303"/>
-                <w:spacing w:val="-2"/>
-                <w:sz w:val="19"/>
-              </w:rPr>
-              <w:t>{{enganche36}}</w:t>
-            </w:r>
-          </w:p>
-        </w:tc>
-        <w:tc>
-          <w:tcPr>
-            <w:tcW w:w="1521" w:type="dxa"/>
-            <w:gridSpan w:val="2"/>
-          </w:tcPr>
-          <w:p>
-            <w:pPr>
-              <w:pStyle w:val="TableParagraph"/>
-              <w:spacing w:line="198" w:lineRule="exact"/>
-              <w:jc w:val="right"/>
-              <w:rPr>
-                <w:color w:val="020303"/>
-                <w:spacing w:val="-2"/>
-                <w:sz w:val="19"/>
-              </w:rPr>
-            </w:pPr>
-            <w:r>
-              <w:rPr>
-                <w:color w:val="020303"/>
-                <w:spacing w:val="-2"/>
-                <w:sz w:val="19"/>
-              </w:rPr>
-              <w:t>{{enganche48}}</w:t>
-            </w:r>
-          </w:p>
-        </w:tc>
-      </w:tr>
-      <w:tr>
-        <w:trPr>
-          <w:gridAfter w:val="1"/>
-          <w:wAfter w:w="36" w:type="dxa"/>
-          <w:trHeight w:val="244"/>
-          <w:jc w:val="center"/>
-        </w:trPr>
-        <w:tc>
-          <w:tcPr>
-            <w:tcW w:w="3402" w:type="dxa"/>
-          </w:tcPr>
-          <w:p>
-            <w:pPr>
-              <w:pStyle w:val="TableParagraph"/>
-              <w:spacing w:line="198" w:lineRule="exact"/>
-              <w:ind w:left="28"/>
-              <w:rPr>
-                <w:color w:val="020303"/>
-                <w:sz w:val="19"/>
-              </w:rPr>
-            </w:pPr>
-            <w:r>
-              <w:rPr>
-                <w:color w:val="020303"/>
-                <w:sz w:val="19"/>
-              </w:rPr>
-              <w:t>Depósito en garantía (reembolsable)</w:t>
-            </w:r>
-            <w:r>
-              <w:rPr>
-                <w:color w:val="020303"/>
-                <w:sz w:val="19"/>
-              </w:rPr>
-              <w:t>2</w:t>
-            </w:r>
-            <w:r>
-              <w:rPr>
-                <w:color w:val="020303"/>
-                <w:sz w:val="19"/>
-              </w:rPr>
-              <w:t>*</w:t>
-            </w:r>
-          </w:p>
-        </w:tc>
-        <w:tc>
-          <w:tcPr>
-            <w:tcW w:w="1521" w:type="dxa"/>
-            <w:gridSpan w:val="2"/>
-          </w:tcPr>
-          <w:p>
-            <w:pPr>
-              <w:pStyle w:val="TableParagraph"/>
-              <w:spacing w:line="198" w:lineRule="exact"/>
-              <w:jc w:val="right"/>
-              <w:rPr>
-                <w:color w:val="020303"/>
-                <w:spacing w:val="-2"/>
-                <w:sz w:val="19"/>
-              </w:rPr>
-            </w:pPr>
-            <w:r>
-              <w:rPr>
-                <w:color w:val="020303"/>
-                <w:spacing w:val="-2"/>
-                <w:sz w:val="19"/>
-              </w:rPr>
-              <w:t>{{deposito24}}</w:t>
-            </w:r>
-          </w:p>
-        </w:tc>
-        <w:tc>
-          <w:tcPr>
-            <w:tcW w:w="1521" w:type="dxa"/>
-            <w:gridSpan w:val="2"/>
-          </w:tcPr>
-          <w:p>
-            <w:pPr>
-              <w:pStyle w:val="TableParagraph"/>
-              <w:spacing w:line="198" w:lineRule="exact"/>
-              <w:jc w:val="right"/>
-              <w:rPr>
-                <w:color w:val="020303"/>
-                <w:spacing w:val="-2"/>
-                <w:sz w:val="19"/>
-              </w:rPr>
-            </w:pPr>
-            <w:r>
-              <w:rPr>
-                <w:color w:val="020303"/>
-                <w:spacing w:val="-2"/>
-                <w:sz w:val="19"/>
-              </w:rPr>
-              <w:t>{{deposito36}}</w:t>
-            </w:r>
-          </w:p>
-        </w:tc>
-        <w:tc>
-          <w:tcPr>
-            <w:tcW w:w="1521" w:type="dxa"/>
-            <w:gridSpan w:val="2"/>
-          </w:tcPr>
-          <w:p>
-            <w:pPr>
-              <w:pStyle w:val="TableParagraph"/>
-              <w:spacing w:line="198" w:lineRule="exact"/>
-              <w:jc w:val="right"/>
-              <w:rPr>
-                <w:color w:val="020303"/>
-                <w:spacing w:val="-2"/>
-                <w:sz w:val="19"/>
-              </w:rPr>
-            </w:pPr>
-            <w:r>
-              <w:rPr>
-                <w:color w:val="020303"/>
-                <w:spacing w:val="-2"/>
-                <w:sz w:val="19"/>
-              </w:rPr>
-              <w:t>{{deposito48}}</w:t>
-            </w:r>
-          </w:p>
-        </w:tc>
-      </w:tr>
-      <w:tr>
-        <w:trPr>
-          <w:gridAfter w:val="1"/>
-          <w:wAfter w:w="36" w:type="dxa"/>
-          <w:trHeight w:val="244"/>
-          <w:jc w:val="center"/>
-        </w:trPr>
-        <w:tc>
-          <w:tcPr>
-            <w:tcW w:w="3402" w:type="dxa"/>
-          </w:tcPr>
-          <w:p>
-            <w:pPr>
-              <w:pStyle w:val="TableParagraph"/>
-              <w:spacing w:line="198" w:lineRule="exact"/>
-              <w:ind w:left="28"/>
-              <w:rPr>
-                <w:color w:val="020303"/>
-                <w:sz w:val="19"/>
-              </w:rPr>
-            </w:pPr>
-            <w:r>
-              <w:rPr>
-                <w:color w:val="020303"/>
-                <w:sz w:val="19"/>
-              </w:rPr>
-              <w:t>Comisión por apertura</w:t>
-            </w:r>
-          </w:p>
-        </w:tc>
-        <w:tc>
-          <w:tcPr>
-            <w:tcW w:w="1521" w:type="dxa"/>
-            <w:gridSpan w:val="2"/>
-          </w:tcPr>
-          <w:p>
-            <w:pPr>
-              <w:pStyle w:val="TableParagraph"/>
-              <w:spacing w:line="198" w:lineRule="exact"/>
-              <w:jc w:val="right"/>
-              <w:rPr>
-                <w:color w:val="020303"/>
-                <w:spacing w:val="-2"/>
-                <w:sz w:val="19"/>
-              </w:rPr>
-            </w:pPr>
-            <w:r>
-              <w:rPr>
-                <w:color w:val="020303"/>
-                <w:spacing w:val="-2"/>
-                <w:sz w:val="19"/>
-              </w:rPr>
-              <w:t>{{comision24}}</w:t>
-            </w:r>
-          </w:p>
-        </w:tc>
-        <w:tc>
-          <w:tcPr>
-            <w:tcW w:w="1521" w:type="dxa"/>
-            <w:gridSpan w:val="2"/>
-          </w:tcPr>
-          <w:p>
-            <w:pPr>
-              <w:pStyle w:val="TableParagraph"/>
-              <w:spacing w:line="198" w:lineRule="exact"/>
-              <w:jc w:val="right"/>
-              <w:rPr>
-                <w:color w:val="020303"/>
-                <w:spacing w:val="-2"/>
-                <w:sz w:val="19"/>
-              </w:rPr>
-            </w:pPr>
-            <w:r>
-              <w:rPr>
-                <w:color w:val="020303"/>
-                <w:spacing w:val="-2"/>
-                <w:sz w:val="19"/>
-              </w:rPr>
-              <w:t>{{comision36}}</w:t>
-            </w:r>
-          </w:p>
-        </w:tc>
-        <w:tc>
-          <w:tcPr>
-            <w:tcW w:w="1521" w:type="dxa"/>
-            <w:gridSpan w:val="2"/>
-          </w:tcPr>
-          <w:p>
-            <w:pPr>
-              <w:pStyle w:val="TableParagraph"/>
-              <w:spacing w:line="198" w:lineRule="exact"/>
-              <w:jc w:val="right"/>
-              <w:rPr>
-                <w:color w:val="020303"/>
-                <w:spacing w:val="-2"/>
-                <w:sz w:val="19"/>
-              </w:rPr>
-            </w:pPr>
-            <w:r>
-              <w:rPr>
-                <w:color w:val="020303"/>
-                <w:spacing w:val="-2"/>
-                <w:sz w:val="19"/>
-              </w:rPr>
-              <w:t>{{comision48}}</w:t>
-            </w:r>
-          </w:p>
-        </w:tc>
-      </w:tr>
-      <w:tr>
-        <w:trPr>
-          <w:gridAfter w:val="1"/>
-          <w:wAfter w:w="36" w:type="dxa"/>
-          <w:trHeight w:val="249"/>
-          <w:jc w:val="center"/>
-        </w:trPr>
-        <w:tc>
-          <w:tcPr>
-            <w:tcW w:w="3402" w:type="dxa"/>
-          </w:tcPr>
-          <w:p>
-            <w:pPr>
-              <w:pStyle w:val="TableParagraph"/>
-              <w:ind w:left="28"/>
-              <w:rPr>
-                <w:sz w:val="19"/>
-              </w:rPr>
-            </w:pPr>
-            <w:r>
-              <w:rPr>
-                <w:color w:val="020303"/>
-                <w:sz w:val="19"/>
-              </w:rPr>
-              <w:t>Seguro</w:t>
-            </w:r>
-            <w:r>
-              <w:rPr>
-                <w:color w:val="020303"/>
-                <w:spacing w:val="-1"/>
-                <w:sz w:val="19"/>
-              </w:rPr>
-              <w:t xml:space="preserve"> </w:t>
-            </w:r>
-            <w:r>
-              <w:rPr>
-                <w:color w:val="020303"/>
-                <w:sz w:val="19"/>
-              </w:rPr>
-              <w:t>ANUAL</w:t>
-            </w:r>
-            <w:r>
-              <w:rPr>
-                <w:color w:val="020303"/>
-                <w:spacing w:val="2"/>
-                <w:sz w:val="19"/>
-              </w:rPr>
-              <w:t xml:space="preserve"> </w:t>
-            </w:r>
-            <w:r>
-              <w:rPr>
-                <w:color w:val="020303"/>
-                <w:sz w:val="19"/>
-              </w:rPr>
-              <w:t>de</w:t>
-            </w:r>
-            <w:r>
-              <w:rPr>
-                <w:color w:val="020303"/>
-                <w:spacing w:val="7"/>
-                <w:sz w:val="19"/>
-              </w:rPr>
-              <w:t xml:space="preserve"> </w:t>
-            </w:r>
-            <w:r>
-              <w:rPr>
-                <w:color w:val="020303"/>
-                <w:spacing w:val="-2"/>
-                <w:sz w:val="19"/>
-              </w:rPr>
-              <w:t>Contado</w:t>
-            </w:r>
-          </w:p>
-        </w:tc>
-        <w:tc>
-          <w:tcPr>
-            <w:tcW w:w="1521" w:type="dxa"/>
-            <w:gridSpan w:val="2"/>
-          </w:tcPr>
-          <w:p>
-            <w:pPr>
-              <w:pStyle w:val="TableParagraph"/>
-              <w:spacing w:line="198" w:lineRule="exact"/>
-              <w:ind w:left="28"/>
-              <w:jc w:val="right"/>
-              <w:rPr>
-                <w:color w:val="020303"/>
-                <w:spacing w:val="-2"/>
-                <w:sz w:val="19"/>
-              </w:rPr>
-            </w:pPr>
-          </w:p>
-        </w:tc>
-        <w:tc>
-          <w:tcPr>
-            <w:tcW w:w="1521" w:type="dxa"/>
-            <w:gridSpan w:val="2"/>
-          </w:tcPr>
-          <w:p>
-            <w:pPr>
-              <w:pStyle w:val="TableParagraph"/>
-              <w:spacing w:line="198" w:lineRule="exact"/>
-              <w:ind w:left="28"/>
-              <w:jc w:val="right"/>
-              <w:rPr>
-                <w:color w:val="020303"/>
-                <w:spacing w:val="-2"/>
-                <w:sz w:val="19"/>
-              </w:rPr>
-            </w:pPr>
-          </w:p>
-        </w:tc>
-        <w:tc>
-          <w:tcPr>
-            <w:tcW w:w="1521" w:type="dxa"/>
-            <w:gridSpan w:val="2"/>
-          </w:tcPr>
-          <w:p>
-            <w:pPr>
-              <w:pStyle w:val="TableParagraph"/>
-              <w:spacing w:line="198" w:lineRule="exact"/>
-              <w:ind w:left="28"/>
-              <w:jc w:val="right"/>
-              <w:rPr>
-                <w:color w:val="020303"/>
-                <w:spacing w:val="-2"/>
-                <w:sz w:val="19"/>
-              </w:rPr>
-            </w:pPr>
-          </w:p>
-        </w:tc>
-      </w:tr>
-      <w:tr>
-        <w:trPr>
-          <w:gridAfter w:val="1"/>
-          <w:wAfter w:w="36" w:type="dxa"/>
-          <w:trHeight w:val="264"/>
-          <w:jc w:val="center"/>
-        </w:trPr>
-        <w:tc>
-          <w:tcPr>
-            <w:tcW w:w="3402" w:type="dxa"/>
-            <w:tcBorders>
-              <w:bottom w:val="single" w:sz="4" w:space="0" w:color="auto"/>
-            </w:tcBorders>
-          </w:tcPr>
-          <w:p>
-            <w:pPr>
-              <w:pStyle w:val="TableParagraph"/>
-              <w:ind w:left="28"/>
-              <w:rPr>
-                <w:sz w:val="19"/>
-              </w:rPr>
-            </w:pPr>
-            <w:r>
-              <w:rPr>
-                <w:color w:val="020303"/>
-                <w:sz w:val="19"/>
-              </w:rPr>
-              <w:t>Primera</w:t>
-            </w:r>
-            <w:r>
-              <w:rPr>
-                <w:color w:val="020303"/>
-                <w:spacing w:val="2"/>
-                <w:sz w:val="19"/>
-              </w:rPr>
-              <w:t xml:space="preserve"> </w:t>
-            </w:r>
-            <w:r>
-              <w:rPr>
-                <w:color w:val="020303"/>
-                <w:spacing w:val="-2"/>
-                <w:sz w:val="19"/>
-              </w:rPr>
-              <w:t>mensualidad</w:t>
-            </w:r>
-          </w:p>
-        </w:tc>
-        <w:tc>
-          <w:tcPr>
-            <w:tcW w:w="1521" w:type="dxa"/>
-            <w:gridSpan w:val="2"/>
-            <w:tcBorders>
-              <w:bottom w:val="single" w:sz="4" w:space="0" w:color="auto"/>
-            </w:tcBorders>
-          </w:tcPr>
-          <w:p>
-            <w:pPr>
-              <w:pStyle w:val="TableParagraph"/>
-              <w:spacing w:line="198" w:lineRule="exact"/>
-              <w:ind w:left="28"/>
-              <w:jc w:val="right"/>
-              <w:rPr>
-                <w:color w:val="020303"/>
-                <w:spacing w:val="-2"/>
-                <w:sz w:val="19"/>
-              </w:rPr>
-            </w:pPr>
-            <w:r>
-              <w:rPr>
-                <w:color w:val="020303"/>
-                <w:spacing w:val="-2"/>
-                <w:sz w:val="19"/>
-              </w:rPr>
-              <w:t>{{mensualidad24}}</w:t>
-            </w:r>
-          </w:p>
-        </w:tc>
-        <w:tc>
-          <w:tcPr>
-            <w:tcW w:w="1521" w:type="dxa"/>
-            <w:gridSpan w:val="2"/>
-            <w:tcBorders>
-              <w:bottom w:val="single" w:sz="4" w:space="0" w:color="auto"/>
-            </w:tcBorders>
-          </w:tcPr>
-          <w:p>
-            <w:pPr>
-              <w:pStyle w:val="TableParagraph"/>
-              <w:spacing w:line="198" w:lineRule="exact"/>
-              <w:ind w:left="28"/>
-              <w:jc w:val="right"/>
-              <w:rPr>
-                <w:color w:val="020303"/>
-                <w:spacing w:val="-2"/>
-                <w:sz w:val="19"/>
-              </w:rPr>
-            </w:pPr>
-            <w:r>
-              <w:rPr>
-                <w:color w:val="020303"/>
-                <w:spacing w:val="-2"/>
-                <w:sz w:val="19"/>
-              </w:rPr>
-              <w:t>{{mensualidad36}}</w:t>
-            </w:r>
-          </w:p>
-        </w:tc>
-        <w:tc>
-          <w:tcPr>
-            <w:tcW w:w="1521" w:type="dxa"/>
-            <w:gridSpan w:val="2"/>
-            <w:tcBorders>
-              <w:bottom w:val="single" w:sz="4" w:space="0" w:color="auto"/>
-            </w:tcBorders>
-          </w:tcPr>
-          <w:p>
-            <w:pPr>
-              <w:pStyle w:val="TableParagraph"/>
-              <w:spacing w:line="198" w:lineRule="exact"/>
-              <w:ind w:left="28"/>
-              <w:jc w:val="right"/>
-              <w:rPr>
-                <w:color w:val="020303"/>
-                <w:spacing w:val="-2"/>
-                <w:sz w:val="19"/>
-              </w:rPr>
-            </w:pPr>
-            <w:r>
-              <w:rPr>
-                <w:color w:val="020303"/>
-                <w:spacing w:val="-2"/>
-                <w:sz w:val="19"/>
-              </w:rPr>
-              <w:t>{{mensualidad48}}</w:t>
-            </w:r>
-          </w:p>
-        </w:tc>
-      </w:tr>
-      <w:tr>
-        <w:trPr>
-          <w:gridAfter w:val="1"/>
-          <w:wAfter w:w="36" w:type="dxa"/>
-          <w:trHeight w:val="286"/>
-          <w:jc w:val="center"/>
-        </w:trPr>
-        <w:tc>
-          <w:tcPr>
-            <w:tcW w:w="3402" w:type="dxa"/>
-            <w:tcBorders>
-              <w:top w:val="single" w:sz="4" w:space="0" w:color="auto"/>
-            </w:tcBorders>
-          </w:tcPr>
-          <w:p>
-            <w:pPr>
-              <w:pStyle w:val="TableParagraph"/>
-              <w:spacing w:before="30" w:line="240" w:lineRule="auto"/>
-              <w:ind w:left="28"/>
-              <w:rPr>
-                <w:sz w:val="19"/>
-              </w:rPr>
-            </w:pPr>
-            <w:r>
-              <w:rPr>
-                <w:color w:val="064A74"/>
-                <w:spacing w:val="-2"/>
-                <w:w w:val="105"/>
-                <w:sz w:val="19"/>
-              </w:rPr>
-              <w:t>Subtotal</w:t>
-            </w:r>
-          </w:p>
-        </w:tc>
-        <w:tc>
-          <w:tcPr>
-            <w:tcW w:w="1521" w:type="dxa"/>
-            <w:gridSpan w:val="2"/>
-            <w:tcBorders>
-              <w:top w:val="single" w:sz="4" w:space="0" w:color="auto"/>
-            </w:tcBorders>
-          </w:tcPr>
-          <w:p>
-            <w:pPr>
-              <w:pStyle w:val="TableParagraph"/>
-              <w:spacing w:before="30" w:line="240" w:lineRule="auto"/>
-              <w:jc w:val="right"/>
-              <w:rPr>
-                <w:color w:val="064A74"/>
-                <w:spacing w:val="-2"/>
-                <w:w w:val="105"/>
-                <w:sz w:val="19"/>
-              </w:rPr>
-            </w:pPr>
-            <w:r>
-              <w:rPr>
-                <w:color w:val="064A74"/>
-                <w:spacing w:val="-2"/>
-                <w:w w:val="105"/>
-                <w:sz w:val="19"/>
-              </w:rPr>
-              <w:t>{{subinicial24}}</w:t>
-            </w:r>
-          </w:p>
-        </w:tc>
-        <w:tc>
-          <w:tcPr>
-            <w:tcW w:w="1521" w:type="dxa"/>
-            <w:gridSpan w:val="2"/>
-            <w:tcBorders>
-              <w:top w:val="single" w:sz="4" w:space="0" w:color="auto"/>
-            </w:tcBorders>
-          </w:tcPr>
-          <w:p>
-            <w:pPr>
-              <w:pStyle w:val="TableParagraph"/>
-              <w:spacing w:before="30" w:line="240" w:lineRule="auto"/>
-              <w:jc w:val="right"/>
-              <w:rPr>
-                <w:color w:val="064A74"/>
-                <w:spacing w:val="-2"/>
-                <w:w w:val="105"/>
-                <w:sz w:val="19"/>
-              </w:rPr>
-            </w:pPr>
-            <w:r>
-              <w:rPr>
-                <w:color w:val="064A74"/>
-                <w:spacing w:val="-2"/>
-                <w:w w:val="105"/>
-                <w:sz w:val="19"/>
-              </w:rPr>
-              <w:t>{{subinicial36}}</w:t>
-            </w:r>
-          </w:p>
-        </w:tc>
-        <w:tc>
-          <w:tcPr>
-            <w:tcW w:w="1521" w:type="dxa"/>
-            <w:gridSpan w:val="2"/>
-            <w:tcBorders>
-              <w:top w:val="single" w:sz="4" w:space="0" w:color="auto"/>
-            </w:tcBorders>
-          </w:tcPr>
-          <w:p>
-            <w:pPr>
-              <w:pStyle w:val="TableParagraph"/>
-              <w:spacing w:before="30" w:line="240" w:lineRule="auto"/>
-              <w:jc w:val="right"/>
-              <w:rPr>
-                <w:color w:val="064A74"/>
-                <w:spacing w:val="-2"/>
-                <w:w w:val="105"/>
-                <w:sz w:val="19"/>
-              </w:rPr>
-            </w:pPr>
-            <w:r>
-              <w:rPr>
-                <w:color w:val="064A74"/>
-                <w:spacing w:val="-2"/>
-                <w:w w:val="105"/>
-                <w:sz w:val="19"/>
-              </w:rPr>
-              <w:t>{{subinicial48}}</w:t>
-            </w:r>
-          </w:p>
-        </w:tc>
-      </w:tr>
-      <w:tr>
-        <w:trPr>
-          <w:gridAfter w:val="1"/>
-          <w:wAfter w:w="36" w:type="dxa"/>
-          <w:trHeight w:val="247"/>
-          <w:jc w:val="center"/>
-        </w:trPr>
-        <w:tc>
-          <w:tcPr>
-            <w:tcW w:w="3402" w:type="dxa"/>
-          </w:tcPr>
-          <w:p>
-            <w:pPr>
-              <w:pStyle w:val="TableParagraph"/>
-              <w:ind w:left="28"/>
-              <w:rPr>
-                <w:i/>
-                <w:sz w:val="19"/>
-              </w:rPr>
-            </w:pPr>
-            <w:r>
-              <w:rPr>
-                <w:i/>
-                <w:color w:val="064A74"/>
-                <w:spacing w:val="-5"/>
-                <w:w w:val="105"/>
-                <w:sz w:val="19"/>
-              </w:rPr>
-              <w:t>IVA</w:t>
-            </w:r>
-          </w:p>
-        </w:tc>
-        <w:tc>
-          <w:tcPr>
-            <w:tcW w:w="1521" w:type="dxa"/>
-            <w:gridSpan w:val="2"/>
-          </w:tcPr>
-          <w:p>
-            <w:pPr>
-              <w:pStyle w:val="TableParagraph"/>
-              <w:spacing w:before="30" w:line="240" w:lineRule="auto"/>
-              <w:jc w:val="right"/>
-              <w:rPr>
-                <w:color w:val="064A74"/>
-                <w:spacing w:val="-2"/>
-                <w:w w:val="105"/>
-                <w:sz w:val="19"/>
-              </w:rPr>
-            </w:pPr>
-            <w:r>
-              <w:rPr>
-                <w:color w:val="064A74"/>
-                <w:spacing w:val="-2"/>
-                <w:w w:val="105"/>
-                <w:sz w:val="19"/>
-              </w:rPr>
-              <w:t>{{IVAinicial24}}</w:t>
-            </w:r>
-          </w:p>
-        </w:tc>
-        <w:tc>
-          <w:tcPr>
-            <w:tcW w:w="1521" w:type="dxa"/>
-            <w:gridSpan w:val="2"/>
-          </w:tcPr>
-          <w:p>
-            <w:pPr>
-              <w:pStyle w:val="TableParagraph"/>
-              <w:spacing w:before="30" w:line="240" w:lineRule="auto"/>
-              <w:jc w:val="right"/>
-              <w:rPr>
-                <w:color w:val="064A74"/>
-                <w:spacing w:val="-2"/>
-                <w:w w:val="105"/>
-                <w:sz w:val="19"/>
-              </w:rPr>
-            </w:pPr>
-            <w:r>
-              <w:rPr>
-                <w:color w:val="064A74"/>
-                <w:spacing w:val="-2"/>
-                <w:w w:val="105"/>
-                <w:sz w:val="19"/>
-              </w:rPr>
-              <w:t>{{IVAinicial36}}</w:t>
-            </w:r>
-          </w:p>
-        </w:tc>
-        <w:tc>
-          <w:tcPr>
-            <w:tcW w:w="1521" w:type="dxa"/>
-            <w:gridSpan w:val="2"/>
-          </w:tcPr>
-          <w:p>
-            <w:pPr>
-              <w:pStyle w:val="TableParagraph"/>
-              <w:spacing w:before="30" w:line="240" w:lineRule="auto"/>
-              <w:jc w:val="right"/>
-              <w:rPr>
-                <w:color w:val="064A74"/>
-                <w:spacing w:val="-2"/>
-                <w:w w:val="105"/>
-                <w:sz w:val="19"/>
-              </w:rPr>
-            </w:pPr>
-            <w:r>
-              <w:rPr>
-                <w:color w:val="064A74"/>
-                <w:spacing w:val="-2"/>
-                <w:w w:val="105"/>
-                <w:sz w:val="19"/>
-              </w:rPr>
-              <w:t>{{IVAinicial48}}</w:t>
-            </w:r>
-          </w:p>
-        </w:tc>
-      </w:tr>
-      <w:tr>
-        <w:trPr>
-          <w:gridAfter w:val="1"/>
-          <w:wAfter w:w="36" w:type="dxa"/>
-          <w:trHeight w:val="220"/>
-          <w:jc w:val="center"/>
-        </w:trPr>
-        <w:tc>
-          <w:tcPr>
-            <w:tcW w:w="3402" w:type="dxa"/>
-          </w:tcPr>
-          <w:p>
-            <w:pPr>
-              <w:pStyle w:val="TableParagraph"/>
-              <w:spacing w:line="201" w:lineRule="exact"/>
-              <w:ind w:left="28"/>
-              <w:rPr>
-                <w:b/>
-                <w:sz w:val="19"/>
-              </w:rPr>
-            </w:pPr>
-            <w:r>
-              <w:rPr>
-                <w:b/>
-                <w:color w:val="064A74"/>
-                <w:spacing w:val="-4"/>
-                <w:w w:val="105"/>
-                <w:sz w:val="19"/>
-              </w:rPr>
-              <w:t>Total</w:t>
-            </w:r>
-          </w:p>
-        </w:tc>
-        <w:tc>
-          <w:tcPr>
-            <w:tcW w:w="1521" w:type="dxa"/>
-            <w:gridSpan w:val="2"/>
-          </w:tcPr>
-          <w:p>
-            <w:pPr>
-              <w:pStyle w:val="TableParagraph"/>
-              <w:spacing w:line="201" w:lineRule="exact"/>
-              <w:jc w:val="right"/>
-              <w:rPr>
-                <w:b/>
-                <w:color w:val="064A74"/>
-                <w:spacing w:val="-4"/>
-                <w:w w:val="105"/>
-                <w:sz w:val="19"/>
-              </w:rPr>
-            </w:pPr>
-            <w:r>
-              <w:rPr>
-                <w:b/>
-                <w:color w:val="064A74"/>
-                <w:spacing w:val="-4"/>
-                <w:w w:val="105"/>
-                <w:sz w:val="19"/>
-              </w:rPr>
-              <w:t>{{totalinicial24}}</w:t>
-            </w:r>
-          </w:p>
-        </w:tc>
-        <w:tc>
-          <w:tcPr>
-            <w:tcW w:w="1521" w:type="dxa"/>
-            <w:gridSpan w:val="2"/>
-          </w:tcPr>
-          <w:p>
-            <w:pPr>
-              <w:pStyle w:val="TableParagraph"/>
-              <w:spacing w:line="201" w:lineRule="exact"/>
-              <w:jc w:val="right"/>
-              <w:rPr>
-                <w:b/>
-                <w:color w:val="064A74"/>
-                <w:spacing w:val="-4"/>
-                <w:w w:val="105"/>
-                <w:sz w:val="19"/>
-              </w:rPr>
-            </w:pPr>
-            <w:r>
-              <w:rPr>
-                <w:b/>
-                <w:color w:val="064A74"/>
-                <w:spacing w:val="-4"/>
-                <w:w w:val="105"/>
-                <w:sz w:val="19"/>
-              </w:rPr>
-              <w:t>{{totalinicial36}}</w:t>
-            </w:r>
-          </w:p>
-        </w:tc>
-        <w:tc>
-          <w:tcPr>
-            <w:tcW w:w="1521" w:type="dxa"/>
-            <w:gridSpan w:val="2"/>
-          </w:tcPr>
-          <w:p>
-            <w:pPr>
-              <w:pStyle w:val="TableParagraph"/>
-              <w:spacing w:line="201" w:lineRule="exact"/>
-              <w:jc w:val="right"/>
-              <w:rPr>
-                <w:b/>
-                <w:color w:val="064A74"/>
-                <w:spacing w:val="-4"/>
-                <w:w w:val="105"/>
-                <w:sz w:val="19"/>
-              </w:rPr>
-            </w:pPr>
-            <w:r>
-              <w:rPr>
-                <w:b/>
-                <w:color w:val="064A74"/>
-                <w:spacing w:val="-4"/>
-                <w:w w:val="105"/>
-                <w:sz w:val="19"/>
-              </w:rPr>
-              <w:t>{{totalinicial48}}</w:t>
-            </w:r>
-          </w:p>
-        </w:tc>
-      </w:tr>
-    </w:tbl>
-    <w:p>
-      <w:pPr>
-        <w:spacing w:before="201"/>
-        <w:ind w:left="4607"/>
-        <w:rPr>
-          <w:b/>
-          <w:sz w:val="21"/>
-        </w:rPr>
-      </w:pPr>
-      <w:r>
-        <w:rPr>
-          <w:b/>
           <w:noProof/>
           <w:sz w:val="21"/>
         </w:rPr>
         <mc:AlternateContent>
           <mc:Choice Requires="wps">
             <w:drawing>
-              <wp:anchor distT="0" distB="0" distL="0" distR="0" simplePos="0" relativeHeight="251658244" behindDoc="0" locked="0" layoutInCell="1" allowOverlap="1" wp14:anchorId="56AEBB40" wp14:editId="08527838">
+              <wp:anchor distT="0" distB="0" distL="0" distR="0" simplePos="0" relativeHeight="251659264" behindDoc="0" locked="0" layoutInCell="1" allowOverlap="1" wp14:anchorId="56AEBB40" wp14:editId="7E2D58AE">
                 <wp:simplePos x="0" y="0"/>
                 <wp:positionH relativeFrom="page">
                   <wp:posOffset>493776</wp:posOffset>
@@ -2062,7 +2097,7 @@
           </mc:Choice>
           <mc:Fallback>
             <w:pict>
-              <v:shape w14:anchorId="08E8206D" id="Graphic 6" o:spid="_x0000_s1026" style="position:absolute;margin-left:38.9pt;margin-top:17.4pt;width:221.45pt;height:.1pt;z-index:251658244;visibility:visible;mso-wrap-style:square;mso-wrap-distance-left:0;mso-wrap-distance-top:0;mso-wrap-distance-right:0;mso-wrap-distance-bottom:0;mso-position-horizontal:absolute;mso-position-horizontal-relative:page;mso-position-vertical:absolute;mso-position-vertical-relative:text;v-text-anchor:top" coordsize="2812415,1270" o:gfxdata="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" path="m,l2812054,e" filled="f" strokecolor="#00a24f" strokeweight=".25483mm">
+              <v:shape w14:anchorId="4C14BF03" id="Graphic 6" o:spid="_x0000_s1026" style="position:absolute;margin-left:38.9pt;margin-top:17.4pt;width:221.45pt;height:.1pt;z-index:251659264;visibility:visible;mso-wrap-style:square;mso-wrap-distance-left:0;mso-wrap-distance-top:0;mso-wrap-distance-right:0;mso-wrap-distance-bottom:0;mso-position-horizontal:absolute;mso-position-horizontal-relative:page;mso-position-vertical:absolute;mso-position-vertical-relative:text;v-text-anchor:top" coordsize="2812415,1270" o:gfxdata="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" path="m,l2812054,e" filled="f" strokecolor="#00a24f" strokeweight=".25483mm">
                 <v:stroke dashstyle="dash"/>
                 <v:path arrowok="t"/>
                 <w10:wrap anchorx="page"/>
@@ -2074,24 +2109,647 @@
       <w:r>
         <w:rPr>
           <w:b/>
+          <w:color w:val="00A350"/>
+          <w:spacing w:val="-2"/>
+          <w:w w:val="105"/>
+          <w:sz w:val="21"/>
+        </w:rPr>
+        <w:t>PAGO</w:t>
+      </w:r>
+      <w:r>
+        <w:rPr>
+          <w:b/>
+          <w:color w:val="00A350"/>
+          <w:spacing w:val="-6"/>
+          <w:w w:val="105"/>
+          <w:sz w:val="21"/>
+        </w:rPr>
+        <w:t xml:space="preserve"> </w:t>
+      </w:r>
+      <w:r>
+        <w:rPr>
+          <w:b/>
+          <w:color w:val="00A350"/>
+          <w:spacing w:val="-2"/>
+          <w:w w:val="105"/>
+          <w:sz w:val="21"/>
+        </w:rPr>
+        <w:t>MENSUAL</w:t>
+      </w:r>
+    </w:p>
+    <w:tbl>
+      <w:tblPr>
+        <w:tblStyle w:val="TableNormal"/>
+        <w:tblW w:w="0" w:type="auto"/>
+        <w:jc w:val="center"/>
+        <w:tblLayout w:type="fixed"/>
+        <w:tblLook w:val="01E0" w:firstRow="1" w:lastRow="1" w:firstColumn="1" w:lastColumn="1" w:noHBand="0" w:noVBand="0"/>
+      </w:tblPr>
+      <w:tblGrid>
+        <w:gridCol w:w="3580"/>
+        <w:gridCol w:w="1519"/>
+        <w:gridCol w:w="1519"/>
+        <w:gridCol w:w="1519"/>
+      </w:tblGrid>
+      <w:tr>
+        <w:trPr>
+          <w:trHeight w:val="220"/>
+          <w:jc w:val="center"/>
+        </w:trPr>
+        <w:tc>
+          <w:tcPr>
+            <w:tcW w:w="3580" w:type="dxa"/>
+          </w:tcPr>
+          <w:p>
+            <w:pPr>
+              <w:pStyle w:val="TableParagraph"/>
+              <w:spacing w:line="199" w:lineRule="exact"/>
+              <w:ind w:left="48"/>
+              <w:rPr>
+                <w:sz w:val="19"/>
+              </w:rPr>
+            </w:pPr>
+            <w:r>
+              <w:rPr>
+                <w:color w:val="020303"/>
+                <w:sz w:val="19"/>
+              </w:rPr>
+              <w:t>Renta</w:t>
+            </w:r>
+            <w:r>
+              <w:rPr>
+                <w:color w:val="020303"/>
+                <w:spacing w:val="-1"/>
+                <w:sz w:val="19"/>
+              </w:rPr>
+              <w:t xml:space="preserve"> </w:t>
+            </w:r>
+            <w:r>
+              <w:rPr>
+                <w:color w:val="020303"/>
+                <w:spacing w:val="-2"/>
+                <w:sz w:val="19"/>
+              </w:rPr>
+              <w:t>mensual</w:t>
+            </w:r>
+          </w:p>
+        </w:tc>
+        <w:tc>
+          <w:tcPr>
+            <w:tcW w:w="1519" w:type="dxa"/>
+          </w:tcPr>
+          <w:p>
+            <w:pPr>
+              <w:pStyle w:val="TableParagraph"/>
+              <w:spacing w:line="199" w:lineRule="exact"/>
+              <w:ind w:left="48"/>
+              <w:jc w:val="right"/>
+              <w:rPr>
+                <w:color w:val="020303"/>
+                <w:sz w:val="19"/>
+              </w:rPr>
+            </w:pPr>
+            <w:r>
+              <w:rPr>
+                <w:color w:val="020303"/>
+                <w:sz w:val="19"/>
+              </w:rPr>
+              <w:t>{{mensualidad24}}</w:t>
+            </w:r>
+          </w:p>
+        </w:tc>
+        <w:tc>
+          <w:tcPr>
+            <w:tcW w:w="1519" w:type="dxa"/>
+          </w:tcPr>
+          <w:p>
+            <w:pPr>
+              <w:pStyle w:val="TableParagraph"/>
+              <w:spacing w:line="199" w:lineRule="exact"/>
+              <w:ind w:left="48"/>
+              <w:jc w:val="right"/>
+              <w:rPr>
+                <w:color w:val="020303"/>
+                <w:sz w:val="19"/>
+              </w:rPr>
+            </w:pPr>
+            <w:r>
+              <w:rPr>
+                <w:color w:val="020303"/>
+                <w:spacing w:val="-2"/>
+                <w:sz w:val="19"/>
+              </w:rPr>
+              <w:t>{{mensualidad36}}</w:t>
+            </w:r>
+          </w:p>
+        </w:tc>
+        <w:tc>
+          <w:tcPr>
+            <w:tcW w:w="1519" w:type="dxa"/>
+          </w:tcPr>
+          <w:p>
+            <w:pPr>
+              <w:pStyle w:val="TableParagraph"/>
+              <w:spacing w:line="199" w:lineRule="exact"/>
+              <w:ind w:left="48"/>
+              <w:jc w:val="right"/>
+              <w:rPr>
+                <w:color w:val="020303"/>
+                <w:sz w:val="19"/>
+              </w:rPr>
+            </w:pPr>
+            <w:r>
+              <w:rPr>
+                <w:color w:val="020303"/>
+                <w:spacing w:val="-2"/>
+                <w:sz w:val="19"/>
+              </w:rPr>
+              <w:t>{{mensualidad48}}</w:t>
+            </w:r>
+          </w:p>
+        </w:tc>
+      </w:tr>
+      <w:tr>
+        <w:trPr>
+          <w:trHeight w:val="248"/>
+          <w:jc w:val="center"/>
+        </w:trPr>
+        <w:tc>
+          <w:tcPr>
+            <w:tcW w:w="3580" w:type="dxa"/>
+            <w:tcBorders>
+              <w:bottom w:val="single" w:sz="4" w:space="0" w:color="044A74"/>
+            </w:tcBorders>
+          </w:tcPr>
+          <w:p>
+            <w:pPr>
+              <w:pStyle w:val="TableParagraph"/>
+              <w:spacing w:line="227" w:lineRule="exact"/>
+              <w:ind w:left="48"/>
+              <w:rPr>
+                <w:sz w:val="19"/>
+              </w:rPr>
+            </w:pPr>
+            <w:r>
+              <w:rPr>
+                <w:color w:val="020303"/>
+                <w:spacing w:val="-2"/>
+                <w:w w:val="105"/>
+                <w:sz w:val="19"/>
+              </w:rPr>
+              <w:t>Seguro</w:t>
+            </w:r>
+          </w:p>
+        </w:tc>
+        <w:tc>
+          <w:tcPr>
+            <w:tcW w:w="1519" w:type="dxa"/>
+            <w:tcBorders>
+              <w:bottom w:val="single" w:sz="4" w:space="0" w:color="auto"/>
+            </w:tcBorders>
+          </w:tcPr>
+          <w:p>
+            <w:pPr>
+              <w:pStyle w:val="TableParagraph"/>
+              <w:spacing w:line="199" w:lineRule="exact"/>
+              <w:jc w:val="right"/>
+              <w:rPr>
+                <w:color w:val="020303"/>
+                <w:sz w:val="19"/>
+              </w:rPr>
+            </w:pPr>
+          </w:p>
+        </w:tc>
+        <w:tc>
+          <w:tcPr>
+            <w:tcW w:w="1519" w:type="dxa"/>
+            <w:tcBorders>
+              <w:bottom w:val="single" w:sz="4" w:space="0" w:color="auto"/>
+            </w:tcBorders>
+          </w:tcPr>
+          <w:p>
+            <w:pPr>
+              <w:pStyle w:val="TableParagraph"/>
+              <w:spacing w:line="227" w:lineRule="exact"/>
+              <w:ind w:left="48"/>
+              <w:rPr>
+                <w:color w:val="020303"/>
+                <w:spacing w:val="-2"/>
+                <w:w w:val="105"/>
+                <w:sz w:val="19"/>
+              </w:rPr>
+            </w:pPr>
+          </w:p>
+        </w:tc>
+        <w:tc>
+          <w:tcPr>
+            <w:tcW w:w="1519" w:type="dxa"/>
+            <w:tcBorders>
+              <w:bottom w:val="single" w:sz="4" w:space="0" w:color="auto"/>
+            </w:tcBorders>
+          </w:tcPr>
+          <w:p>
+            <w:pPr>
+              <w:pStyle w:val="TableParagraph"/>
+              <w:spacing w:line="227" w:lineRule="exact"/>
+              <w:ind w:left="48"/>
+              <w:rPr>
+                <w:color w:val="020303"/>
+                <w:spacing w:val="-2"/>
+                <w:w w:val="105"/>
+                <w:sz w:val="19"/>
+              </w:rPr>
+            </w:pPr>
+          </w:p>
+        </w:tc>
+      </w:tr>
+      <w:tr>
+        <w:trPr>
+          <w:trHeight w:val="284"/>
+          <w:jc w:val="center"/>
+        </w:trPr>
+        <w:tc>
+          <w:tcPr>
+            <w:tcW w:w="3580" w:type="dxa"/>
+            <w:tcBorders>
+              <w:top w:val="single" w:sz="4" w:space="0" w:color="044A74"/>
+            </w:tcBorders>
+          </w:tcPr>
+          <w:p>
+            <w:pPr>
+              <w:pStyle w:val="TableParagraph"/>
+              <w:spacing w:before="25" w:line="240" w:lineRule="auto"/>
+              <w:ind w:left="28"/>
+              <w:rPr>
+                <w:sz w:val="19"/>
+              </w:rPr>
+            </w:pPr>
+            <w:r>
+              <w:rPr>
+                <w:color w:val="064A74"/>
+                <w:spacing w:val="-2"/>
+                <w:w w:val="105"/>
+                <w:sz w:val="19"/>
+              </w:rPr>
+              <w:t>Subtotal</w:t>
+            </w:r>
+          </w:p>
+        </w:tc>
+        <w:tc>
+          <w:tcPr>
+            <w:tcW w:w="1519" w:type="dxa"/>
+            <w:tcBorders>
+              <w:top w:val="single" w:sz="4" w:space="0" w:color="auto"/>
+            </w:tcBorders>
+          </w:tcPr>
+          <w:p>
+            <w:pPr>
+              <w:pStyle w:val="TableParagraph"/>
+              <w:spacing w:before="25" w:line="240" w:lineRule="auto"/>
+              <w:ind w:left="28"/>
+              <w:jc w:val="right"/>
+              <w:rPr>
+                <w:color w:val="064A74"/>
+                <w:spacing w:val="-2"/>
+                <w:w w:val="105"/>
+                <w:sz w:val="19"/>
+              </w:rPr>
+            </w:pPr>
+            <w:r>
+              <w:rPr>
+                <w:color w:val="020303"/>
+                <w:sz w:val="19"/>
+              </w:rPr>
+              <w:t>{{mensualidad24}}</w:t>
+            </w:r>
+          </w:p>
+        </w:tc>
+        <w:tc>
+          <w:tcPr>
+            <w:tcW w:w="1519" w:type="dxa"/>
+            <w:tcBorders>
+              <w:top w:val="single" w:sz="4" w:space="0" w:color="auto"/>
+            </w:tcBorders>
+          </w:tcPr>
+          <w:p>
+            <w:pPr>
+              <w:pStyle w:val="TableParagraph"/>
+              <w:spacing w:before="25" w:line="240" w:lineRule="auto"/>
+              <w:ind w:left="28"/>
+              <w:jc w:val="right"/>
+              <w:rPr>
+                <w:color w:val="064A74"/>
+                <w:spacing w:val="-2"/>
+                <w:w w:val="105"/>
+                <w:sz w:val="19"/>
+              </w:rPr>
+            </w:pPr>
+            <w:r>
+              <w:rPr>
+                <w:color w:val="020303"/>
+                <w:spacing w:val="-2"/>
+                <w:sz w:val="19"/>
+              </w:rPr>
+              <w:t>{{mensualidad36}}</w:t>
+            </w:r>
+          </w:p>
+        </w:tc>
+        <w:tc>
+          <w:tcPr>
+            <w:tcW w:w="1519" w:type="dxa"/>
+            <w:tcBorders>
+              <w:top w:val="single" w:sz="4" w:space="0" w:color="auto"/>
+            </w:tcBorders>
+          </w:tcPr>
+          <w:p>
+            <w:pPr>
+              <w:pStyle w:val="TableParagraph"/>
+              <w:spacing w:before="25" w:line="240" w:lineRule="auto"/>
+              <w:ind w:left="28"/>
+              <w:jc w:val="right"/>
+              <w:rPr>
+                <w:color w:val="064A74"/>
+                <w:spacing w:val="-2"/>
+                <w:w w:val="105"/>
+                <w:sz w:val="19"/>
+              </w:rPr>
+            </w:pPr>
+            <w:r>
+              <w:rPr>
+                <w:color w:val="020303"/>
+                <w:spacing w:val="-2"/>
+                <w:sz w:val="19"/>
+              </w:rPr>
+              <w:t>{{mensualidad48}}</w:t>
+            </w:r>
+          </w:p>
+        </w:tc>
+      </w:tr>
+      <w:tr>
+        <w:trPr>
+          <w:trHeight w:val="252"/>
+          <w:jc w:val="center"/>
+        </w:trPr>
+        <w:tc>
+          <w:tcPr>
+            <w:tcW w:w="3580" w:type="dxa"/>
+          </w:tcPr>
+          <w:p>
+            <w:pPr>
+              <w:pStyle w:val="TableParagraph"/>
+              <w:spacing w:line="223" w:lineRule="exact"/>
+              <w:ind w:left="28"/>
+              <w:rPr>
+                <w:i/>
+                <w:sz w:val="19"/>
+              </w:rPr>
+            </w:pPr>
+            <w:r>
+              <w:rPr>
+                <w:i/>
+                <w:color w:val="064A74"/>
+                <w:spacing w:val="-5"/>
+                <w:w w:val="105"/>
+                <w:sz w:val="19"/>
+              </w:rPr>
+              <w:t>IVA</w:t>
+            </w:r>
+          </w:p>
+        </w:tc>
+        <w:tc>
+          <w:tcPr>
+            <w:tcW w:w="1519" w:type="dxa"/>
+          </w:tcPr>
+          <w:p>
+            <w:pPr>
+              <w:pStyle w:val="TableParagraph"/>
+              <w:spacing w:before="25" w:line="240" w:lineRule="auto"/>
+              <w:jc w:val="right"/>
+              <w:rPr>
+                <w:color w:val="064A74"/>
+                <w:spacing w:val="-2"/>
+                <w:w w:val="105"/>
+                <w:sz w:val="19"/>
+              </w:rPr>
+            </w:pPr>
+            <w:r>
+              <w:rPr>
+                <w:color w:val="064A74"/>
+                <w:spacing w:val="-2"/>
+                <w:w w:val="105"/>
+                <w:sz w:val="19"/>
+              </w:rPr>
+              <w:t>{{IVAmes24}}</w:t>
+            </w:r>
+          </w:p>
+        </w:tc>
+        <w:tc>
+          <w:tcPr>
+            <w:tcW w:w="1519" w:type="dxa"/>
+          </w:tcPr>
+          <w:p>
+            <w:pPr>
+              <w:pStyle w:val="TableParagraph"/>
+              <w:spacing w:before="25" w:line="240" w:lineRule="auto"/>
+              <w:jc w:val="right"/>
+              <w:rPr>
+                <w:color w:val="064A74"/>
+                <w:spacing w:val="-2"/>
+                <w:w w:val="105"/>
+                <w:sz w:val="19"/>
+              </w:rPr>
+            </w:pPr>
+            <w:r>
+              <w:rPr>
+                <w:color w:val="064A74"/>
+                <w:spacing w:val="-2"/>
+                <w:w w:val="105"/>
+                <w:sz w:val="19"/>
+              </w:rPr>
+              <w:t>{{IVAmes36}}</w:t>
+            </w:r>
+          </w:p>
+        </w:tc>
+        <w:tc>
+          <w:tcPr>
+            <w:tcW w:w="1519" w:type="dxa"/>
+          </w:tcPr>
+          <w:p>
+            <w:pPr>
+              <w:pStyle w:val="TableParagraph"/>
+              <w:spacing w:before="25" w:line="240" w:lineRule="auto"/>
+              <w:jc w:val="right"/>
+              <w:rPr>
+                <w:color w:val="064A74"/>
+                <w:spacing w:val="-2"/>
+                <w:w w:val="105"/>
+                <w:sz w:val="19"/>
+              </w:rPr>
+            </w:pPr>
+            <w:r>
+              <w:rPr>
+                <w:color w:val="064A74"/>
+                <w:spacing w:val="-2"/>
+                <w:w w:val="105"/>
+                <w:sz w:val="19"/>
+              </w:rPr>
+              <w:t>{{IVAmes48}}</w:t>
+            </w:r>
+          </w:p>
+        </w:tc>
+      </w:tr>
+      <w:tr>
+        <w:trPr>
+          <w:trHeight w:val="223"/>
+          <w:jc w:val="center"/>
+        </w:trPr>
+        <w:tc>
+          <w:tcPr>
+            <w:tcW w:w="3580" w:type="dxa"/>
+          </w:tcPr>
+          <w:p>
+            <w:pPr>
+              <w:pStyle w:val="TableParagraph"/>
+              <w:spacing w:line="203" w:lineRule="exact"/>
+              <w:ind w:left="28"/>
+              <w:rPr>
+                <w:b/>
+                <w:sz w:val="19"/>
+              </w:rPr>
+            </w:pPr>
+            <w:r>
+              <w:rPr>
+                <w:b/>
+                <w:color w:val="064A74"/>
+                <w:spacing w:val="-4"/>
+                <w:w w:val="105"/>
+                <w:sz w:val="19"/>
+              </w:rPr>
+              <w:t>Total</w:t>
+            </w:r>
+          </w:p>
+        </w:tc>
+        <w:tc>
+          <w:tcPr>
+            <w:tcW w:w="1519" w:type="dxa"/>
+          </w:tcPr>
+          <w:p>
+            <w:pPr>
+              <w:pStyle w:val="TableParagraph"/>
+              <w:spacing w:line="203" w:lineRule="exact"/>
+              <w:jc w:val="right"/>
+              <w:rPr>
+                <w:b/>
+                <w:color w:val="064A74"/>
+                <w:spacing w:val="-4"/>
+                <w:w w:val="105"/>
+                <w:sz w:val="19"/>
+              </w:rPr>
+            </w:pPr>
+            <w:r>
+              <w:rPr>
+                <w:b/>
+                <w:color w:val="064A74"/>
+                <w:spacing w:val="-4"/>
+                <w:w w:val="105"/>
+                <w:sz w:val="19"/>
+              </w:rPr>
+              <w:t>{{totalmes24}}</w:t>
+            </w:r>
+          </w:p>
+        </w:tc>
+        <w:tc>
+          <w:tcPr>
+            <w:tcW w:w="1519" w:type="dxa"/>
+          </w:tcPr>
+          <w:p>
+            <w:pPr>
+              <w:pStyle w:val="TableParagraph"/>
+              <w:spacing w:line="203" w:lineRule="exact"/>
+              <w:jc w:val="right"/>
+              <w:rPr>
+                <w:b/>
+                <w:color w:val="064A74"/>
+                <w:spacing w:val="-4"/>
+                <w:w w:val="105"/>
+                <w:sz w:val="19"/>
+              </w:rPr>
+            </w:pPr>
+            <w:r>
+              <w:rPr>
+                <w:b/>
+                <w:color w:val="064A74"/>
+                <w:spacing w:val="-4"/>
+                <w:w w:val="105"/>
+                <w:sz w:val="19"/>
+              </w:rPr>
+              <w:t>{{totalmes36}}</w:t>
+            </w:r>
+          </w:p>
+        </w:tc>
+        <w:tc>
+          <w:tcPr>
+            <w:tcW w:w="1519" w:type="dxa"/>
+          </w:tcPr>
+          <w:p>
+            <w:pPr>
+              <w:pStyle w:val="TableParagraph"/>
+              <w:spacing w:line="203" w:lineRule="exact"/>
+              <w:jc w:val="right"/>
+              <w:rPr>
+                <w:b/>
+                <w:color w:val="064A74"/>
+                <w:spacing w:val="-4"/>
+                <w:w w:val="105"/>
+                <w:sz w:val="19"/>
+              </w:rPr>
+            </w:pPr>
+            <w:r>
+              <w:rPr>
+                <w:b/>
+                <w:color w:val="064A74"/>
+                <w:spacing w:val="-4"/>
+                <w:w w:val="105"/>
+                <w:sz w:val="19"/>
+              </w:rPr>
+              <w:t>{{totalmes48}}</w:t>
+            </w:r>
+          </w:p>
+        </w:tc>
+      </w:tr>
+    </w:tbl>
+    <w:p>
+      <w:pPr>
+        <w:spacing w:before="197"/>
+        <w:ind w:left="4540"/>
+        <w:rPr>
+          <w:rFonts w:ascii="Calibri"/>
+          <w:b/>
+          <w:sz w:val="21"/>
+        </w:rPr>
+      </w:pPr>
+      <w:r>
+        <w:rPr>
+          <w:rFonts w:ascii="Calibri"/>
+          <w:b/>
           <w:noProof/>
           <w:sz w:val="21"/>
         </w:rPr>
         <mc:AlternateContent>
           <mc:Choice Requires="wps">
             <w:drawing>
-              <wp:anchor distT="0" distB="0" distL="0" distR="0" simplePos="0" relativeHeight="251658245" behindDoc="0" locked="0" layoutInCell="1" allowOverlap="1" wp14:anchorId="5EDABA62" wp14:editId="082D2ABB">
+              <wp:anchor distT="0" distB="0" distL="0" distR="0" simplePos="0" relativeHeight="251662336" behindDoc="0" locked="0" layoutInCell="1" allowOverlap="1" wp14:anchorId="4771F62C" wp14:editId="2FD2C3C7">
                 <wp:simplePos x="0" y="0"/>
                 <wp:positionH relativeFrom="page">
-                  <wp:posOffset>4337303</wp:posOffset>
+                  <wp:posOffset>4446629</wp:posOffset>
                 </wp:positionH>
                 <wp:positionV relativeFrom="paragraph">
-                  <wp:posOffset>220924</wp:posOffset>
+                  <wp:posOffset>218440</wp:posOffset>
                 </wp:positionV>
                 <wp:extent cx="2560320" cy="1270"/>
                 <wp:effectExtent l="0" t="0" r="0" b="0"/>
                 <wp:wrapNone/>
-                <wp:docPr id="7" name="Graphic 7"/>
+                <wp:docPr id="9" name="Graphic 9"/>
                 <wp:cNvGraphicFramePr>
                   <a:graphicFrameLocks xmlns:a="http://schemas.openxmlformats.org/drawingml/2006/main"/>
                 </wp:cNvGraphicFramePr>
@@ -2123,7 +2781,7 @@
                             </a:path>
                           </a:pathLst>
                         </a:custGeom>
-                        <a:ln w="6697">
+                        <a:ln w="9174">
                           <a:solidFill>
                             <a:srgbClr val="00A24F"/>
                           </a:solidFill>
@@ -2144,7 +2802,7 @@
           </mc:Choice>
           <mc:Fallback>
             <w:pict>
-              <v:shape w14:anchorId="476C9889" id="Graphic 7" o:spid="_x0000_s1026" style="position:absolute;margin-left:341.5pt;margin-top:17.4pt;width:201.6pt;height:.1pt;z-index:251658245;visibility:visible;mso-wrap-style:square;mso-wrap-distance-left:0;mso-wrap-distance-top:0;mso-wrap-distance-right:0;mso-wrap-distance-bottom:0;mso-position-horizontal:absolute;mso-position-horizontal-relative:page;mso-position-vertical:absolute;mso-position-vertical-relative:text;v-text-anchor:top" coordsize="2560320,1270" o:gfxdata="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" path="m,l2560228,e" filled="f" strokecolor="#00a24f" strokeweight=".18603mm">
+              <v:shape w14:anchorId="3E1B5CEB" id="Graphic 9" o:spid="_x0000_s1026" style="position:absolute;margin-left:350.15pt;margin-top:17.2pt;width:201.6pt;height:.1pt;z-index:251662336;visibility:visible;mso-wrap-style:square;mso-wrap-distance-left:0;mso-wrap-distance-top:0;mso-wrap-distance-right:0;mso-wrap-distance-bottom:0;mso-position-horizontal:absolute;mso-position-horizontal-relative:page;mso-position-vertical:absolute;mso-position-vertical-relative:text;v-text-anchor:top" coordsize="2560320,1270" o:gfxdata="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" path="m,l2560228,e" filled="f" strokecolor="#00a24f" strokeweight=".25483mm">
                 <v:stroke dashstyle="dash"/>
                 <v:path arrowok="t"/>
                 <w10:wrap anchorx="page"/>
@@ -2155,638 +2813,6 @@
       </w:r>
       <w:r>
         <w:rPr>
-          <w:b/>
-          <w:color w:val="00A350"/>
-          <w:spacing w:val="-2"/>
-          <w:w w:val="105"/>
-          <w:sz w:val="21"/>
-        </w:rPr>
-        <w:t>PAGO</w:t>
-      </w:r>
-      <w:r>
-        <w:rPr>
-          <w:b/>
-          <w:color w:val="00A350"/>
-          <w:spacing w:val="-6"/>
-          <w:w w:val="105"/>
-          <w:sz w:val="21"/>
-        </w:rPr>
-        <w:t xml:space="preserve"> </w:t>
-      </w:r>
-      <w:r>
-        <w:rPr>
-          <w:b/>
-          <w:color w:val="00A350"/>
-          <w:spacing w:val="-2"/>
-          <w:w w:val="105"/>
-          <w:sz w:val="21"/>
-        </w:rPr>
-        <w:t>MENSUAL</w:t>
-      </w:r>
-    </w:p>
-    <w:p>
-      <w:pPr>
-        <w:pStyle w:val="Textoindependiente"/>
-        <w:spacing w:before="2" w:after="1"/>
-        <w:rPr>
-          <w:b/>
-          <w:sz w:val="15"/>
-        </w:rPr>
-      </w:pPr>
-    </w:p>
-    <w:tbl>
-      <w:tblPr>
-        <w:tblStyle w:val="TableNormal"/>
-        <w:tblW w:w="0" w:type="auto"/>
-        <w:jc w:val="center"/>
-        <w:tblLayout w:type="fixed"/>
-        <w:tblLook w:val="01E0" w:firstRow="1" w:lastRow="1" w:firstColumn="1" w:lastColumn="1" w:noHBand="0" w:noVBand="0"/>
-      </w:tblPr>
-      <w:tblGrid>
-        <w:gridCol w:w="3402"/>
-        <w:gridCol w:w="1519"/>
-        <w:gridCol w:w="1519"/>
-        <w:gridCol w:w="1519"/>
-      </w:tblGrid>
-      <w:tr>
-        <w:trPr>
-          <w:trHeight w:val="220"/>
-          <w:jc w:val="center"/>
-        </w:trPr>
-        <w:tc>
-          <w:tcPr>
-            <w:tcW w:w="3402" w:type="dxa"/>
-          </w:tcPr>
-          <w:p>
-            <w:pPr>
-              <w:pStyle w:val="TableParagraph"/>
-              <w:spacing w:line="199" w:lineRule="exact"/>
-              <w:ind w:left="48"/>
-              <w:rPr>
-                <w:sz w:val="19"/>
-              </w:rPr>
-            </w:pPr>
-            <w:r>
-              <w:rPr>
-                <w:color w:val="020303"/>
-                <w:sz w:val="19"/>
-              </w:rPr>
-              <w:t>Renta</w:t>
-            </w:r>
-            <w:r>
-              <w:rPr>
-                <w:color w:val="020303"/>
-                <w:spacing w:val="-1"/>
-                <w:sz w:val="19"/>
-              </w:rPr>
-              <w:t xml:space="preserve"> </w:t>
-            </w:r>
-            <w:r>
-              <w:rPr>
-                <w:color w:val="020303"/>
-                <w:spacing w:val="-2"/>
-                <w:sz w:val="19"/>
-              </w:rPr>
-              <w:t>mensual</w:t>
-            </w:r>
-          </w:p>
-        </w:tc>
-        <w:tc>
-          <w:tcPr>
-            <w:tcW w:w="1519" w:type="dxa"/>
-          </w:tcPr>
-          <w:p>
-            <w:pPr>
-              <w:pStyle w:val="TableParagraph"/>
-              <w:spacing w:line="199" w:lineRule="exact"/>
-              <w:ind w:left="48"/>
-              <w:jc w:val="right"/>
-              <w:rPr>
-                <w:color w:val="020303"/>
-                <w:sz w:val="19"/>
-              </w:rPr>
-            </w:pPr>
-            <w:r>
-              <w:rPr>
-                <w:color w:val="020303"/>
-                <w:sz w:val="19"/>
-              </w:rPr>
-              <w:t>{{mensualidad24}}</w:t>
-            </w:r>
-          </w:p>
-        </w:tc>
-        <w:tc>
-          <w:tcPr>
-            <w:tcW w:w="1519" w:type="dxa"/>
-          </w:tcPr>
-          <w:p>
-            <w:pPr>
-              <w:pStyle w:val="TableParagraph"/>
-              <w:spacing w:line="199" w:lineRule="exact"/>
-              <w:ind w:left="48"/>
-              <w:jc w:val="right"/>
-              <w:rPr>
-                <w:color w:val="020303"/>
-                <w:sz w:val="19"/>
-              </w:rPr>
-            </w:pPr>
-            <w:r>
-              <w:rPr>
-                <w:color w:val="020303"/>
-                <w:spacing w:val="-2"/>
-                <w:sz w:val="19"/>
-              </w:rPr>
-              <w:t>{{mensualidad36}}</w:t>
-            </w:r>
-          </w:p>
-        </w:tc>
-        <w:tc>
-          <w:tcPr>
-            <w:tcW w:w="1519" w:type="dxa"/>
-          </w:tcPr>
-          <w:p>
-            <w:pPr>
-              <w:pStyle w:val="TableParagraph"/>
-              <w:spacing w:line="199" w:lineRule="exact"/>
-              <w:ind w:left="48"/>
-              <w:jc w:val="right"/>
-              <w:rPr>
-                <w:color w:val="020303"/>
-                <w:sz w:val="19"/>
-              </w:rPr>
-            </w:pPr>
-            <w:r>
-              <w:rPr>
-                <w:color w:val="020303"/>
-                <w:spacing w:val="-2"/>
-                <w:sz w:val="19"/>
-              </w:rPr>
-              <w:t>{{mensualidad48}}</w:t>
-            </w:r>
-          </w:p>
-        </w:tc>
-      </w:tr>
-      <w:tr>
-        <w:trPr>
-          <w:trHeight w:val="248"/>
-          <w:jc w:val="center"/>
-        </w:trPr>
-        <w:tc>
-          <w:tcPr>
-            <w:tcW w:w="3402" w:type="dxa"/>
-            <w:tcBorders>
-              <w:bottom w:val="single" w:sz="4" w:space="0" w:color="044A74"/>
-            </w:tcBorders>
-          </w:tcPr>
-          <w:p>
-            <w:pPr>
-              <w:pStyle w:val="TableParagraph"/>
-              <w:spacing w:line="227" w:lineRule="exact"/>
-              <w:ind w:left="48"/>
-              <w:rPr>
-                <w:sz w:val="19"/>
-              </w:rPr>
-            </w:pPr>
-            <w:r>
-              <w:rPr>
-                <w:color w:val="020303"/>
-                <w:spacing w:val="-2"/>
-                <w:w w:val="105"/>
-                <w:sz w:val="19"/>
-              </w:rPr>
-              <w:t>Seguro</w:t>
-            </w:r>
-          </w:p>
-        </w:tc>
-        <w:tc>
-          <w:tcPr>
-            <w:tcW w:w="1519" w:type="dxa"/>
-            <w:tcBorders>
-              <w:bottom w:val="single" w:sz="4" w:space="0" w:color="auto"/>
-            </w:tcBorders>
-          </w:tcPr>
-          <w:p>
-            <w:pPr>
-              <w:pStyle w:val="TableParagraph"/>
-              <w:spacing w:line="199" w:lineRule="exact"/>
-              <w:jc w:val="right"/>
-              <w:rPr>
-                <w:color w:val="020303"/>
-                <w:sz w:val="19"/>
-              </w:rPr>
-            </w:pPr>
-          </w:p>
-        </w:tc>
-        <w:tc>
-          <w:tcPr>
-            <w:tcW w:w="1519" w:type="dxa"/>
-            <w:tcBorders>
-              <w:bottom w:val="single" w:sz="4" w:space="0" w:color="auto"/>
-            </w:tcBorders>
-          </w:tcPr>
-          <w:p>
-            <w:pPr>
-              <w:pStyle w:val="TableParagraph"/>
-              <w:spacing w:line="227" w:lineRule="exact"/>
-              <w:ind w:left="48"/>
-              <w:rPr>
-                <w:color w:val="020303"/>
-                <w:spacing w:val="-2"/>
-                <w:w w:val="105"/>
-                <w:sz w:val="19"/>
-              </w:rPr>
-            </w:pPr>
-          </w:p>
-        </w:tc>
-        <w:tc>
-          <w:tcPr>
-            <w:tcW w:w="1519" w:type="dxa"/>
-            <w:tcBorders>
-              <w:bottom w:val="single" w:sz="4" w:space="0" w:color="auto"/>
-            </w:tcBorders>
-          </w:tcPr>
-          <w:p>
-            <w:pPr>
-              <w:pStyle w:val="TableParagraph"/>
-              <w:spacing w:line="227" w:lineRule="exact"/>
-              <w:ind w:left="48"/>
-              <w:rPr>
-                <w:color w:val="020303"/>
-                <w:spacing w:val="-2"/>
-                <w:w w:val="105"/>
-                <w:sz w:val="19"/>
-              </w:rPr>
-            </w:pPr>
-          </w:p>
-        </w:tc>
-      </w:tr>
-      <w:tr>
-        <w:trPr>
-          <w:trHeight w:val="284"/>
-          <w:jc w:val="center"/>
-        </w:trPr>
-        <w:tc>
-          <w:tcPr>
-            <w:tcW w:w="3402" w:type="dxa"/>
-            <w:tcBorders>
-              <w:top w:val="single" w:sz="4" w:space="0" w:color="044A74"/>
-            </w:tcBorders>
-          </w:tcPr>
-          <w:p>
-            <w:pPr>
-              <w:pStyle w:val="TableParagraph"/>
-              <w:spacing w:before="25" w:line="240" w:lineRule="auto"/>
-              <w:ind w:left="28"/>
-              <w:rPr>
-                <w:sz w:val="19"/>
-              </w:rPr>
-            </w:pPr>
-            <w:r>
-              <w:rPr>
-                <w:color w:val="064A74"/>
-                <w:spacing w:val="-2"/>
-                <w:w w:val="105"/>
-                <w:sz w:val="19"/>
-              </w:rPr>
-              <w:t>Subtotal</w:t>
-            </w:r>
-          </w:p>
-        </w:tc>
-        <w:tc>
-          <w:tcPr>
-            <w:tcW w:w="1519" w:type="dxa"/>
-            <w:tcBorders>
-              <w:top w:val="single" w:sz="4" w:space="0" w:color="auto"/>
-            </w:tcBorders>
-          </w:tcPr>
-          <w:p>
-            <w:pPr>
-              <w:pStyle w:val="TableParagraph"/>
-              <w:spacing w:before="25" w:line="240" w:lineRule="auto"/>
-              <w:ind w:left="28"/>
-              <w:jc w:val="right"/>
-              <w:rPr>
-                <w:color w:val="064A74"/>
-                <w:spacing w:val="-2"/>
-                <w:w w:val="105"/>
-                <w:sz w:val="19"/>
-              </w:rPr>
-            </w:pPr>
-            <w:r>
-              <w:rPr>
-                <w:color w:val="020303"/>
-                <w:sz w:val="19"/>
-              </w:rPr>
-              <w:t>{{mensualidad24}}</w:t>
-            </w:r>
-          </w:p>
-        </w:tc>
-        <w:tc>
-          <w:tcPr>
-            <w:tcW w:w="1519" w:type="dxa"/>
-            <w:tcBorders>
-              <w:top w:val="single" w:sz="4" w:space="0" w:color="auto"/>
-            </w:tcBorders>
-          </w:tcPr>
-          <w:p>
-            <w:pPr>
-              <w:pStyle w:val="TableParagraph"/>
-              <w:spacing w:before="25" w:line="240" w:lineRule="auto"/>
-              <w:ind w:left="28"/>
-              <w:jc w:val="right"/>
-              <w:rPr>
-                <w:color w:val="064A74"/>
-                <w:spacing w:val="-2"/>
-                <w:w w:val="105"/>
-                <w:sz w:val="19"/>
-              </w:rPr>
-            </w:pPr>
-            <w:r>
-              <w:rPr>
-                <w:color w:val="020303"/>
-                <w:spacing w:val="-2"/>
-                <w:sz w:val="19"/>
-              </w:rPr>
-              <w:t>{{mensualidad36}}</w:t>
-            </w:r>
-          </w:p>
-        </w:tc>
-        <w:tc>
-          <w:tcPr>
-            <w:tcW w:w="1519" w:type="dxa"/>
-            <w:tcBorders>
-              <w:top w:val="single" w:sz="4" w:space="0" w:color="auto"/>
-            </w:tcBorders>
-          </w:tcPr>
-          <w:p>
-            <w:pPr>
-              <w:pStyle w:val="TableParagraph"/>
-              <w:spacing w:before="25" w:line="240" w:lineRule="auto"/>
-              <w:ind w:left="28"/>
-              <w:jc w:val="right"/>
-              <w:rPr>
-                <w:color w:val="064A74"/>
-                <w:spacing w:val="-2"/>
-                <w:w w:val="105"/>
-                <w:sz w:val="19"/>
-              </w:rPr>
-            </w:pPr>
-            <w:r>
-              <w:rPr>
-                <w:color w:val="020303"/>
-                <w:spacing w:val="-2"/>
-                <w:sz w:val="19"/>
-              </w:rPr>
-              <w:t>{{mensualidad48}}</w:t>
-            </w:r>
-          </w:p>
-        </w:tc>
-      </w:tr>
-      <w:tr>
-        <w:trPr>
-          <w:trHeight w:val="252"/>
-          <w:jc w:val="center"/>
-        </w:trPr>
-        <w:tc>
-          <w:tcPr>
-            <w:tcW w:w="3402" w:type="dxa"/>
-          </w:tcPr>
-          <w:p>
-            <w:pPr>
-              <w:pStyle w:val="TableParagraph"/>
-              <w:spacing w:line="223" w:lineRule="exact"/>
-              <w:ind w:left="28"/>
-              <w:rPr>
-                <w:i/>
-                <w:sz w:val="19"/>
-              </w:rPr>
-            </w:pPr>
-            <w:r>
-              <w:rPr>
-                <w:i/>
-                <w:color w:val="064A74"/>
-                <w:spacing w:val="-5"/>
-                <w:w w:val="105"/>
-                <w:sz w:val="19"/>
-              </w:rPr>
-              <w:t>IVA</w:t>
-            </w:r>
-          </w:p>
-        </w:tc>
-        <w:tc>
-          <w:tcPr>
-            <w:tcW w:w="1519" w:type="dxa"/>
-          </w:tcPr>
-          <w:p>
-            <w:pPr>
-              <w:pStyle w:val="TableParagraph"/>
-              <w:spacing w:before="25" w:line="240" w:lineRule="auto"/>
-              <w:jc w:val="right"/>
-              <w:rPr>
-                <w:color w:val="064A74"/>
-                <w:spacing w:val="-2"/>
-                <w:w w:val="105"/>
-                <w:sz w:val="19"/>
-              </w:rPr>
-            </w:pPr>
-            <w:r>
-              <w:rPr>
-                <w:color w:val="064A74"/>
-                <w:spacing w:val="-2"/>
-                <w:w w:val="105"/>
-                <w:sz w:val="19"/>
-              </w:rPr>
-              <w:t>{{IVAmes24}}</w:t>
-            </w:r>
-          </w:p>
-        </w:tc>
-        <w:tc>
-          <w:tcPr>
-            <w:tcW w:w="1519" w:type="dxa"/>
-          </w:tcPr>
-          <w:p>
-            <w:pPr>
-              <w:pStyle w:val="TableParagraph"/>
-              <w:spacing w:before="25" w:line="240" w:lineRule="auto"/>
-              <w:jc w:val="right"/>
-              <w:rPr>
-                <w:color w:val="064A74"/>
-                <w:spacing w:val="-2"/>
-                <w:w w:val="105"/>
-                <w:sz w:val="19"/>
-              </w:rPr>
-            </w:pPr>
-            <w:r>
-              <w:rPr>
-                <w:color w:val="064A74"/>
-                <w:spacing w:val="-2"/>
-                <w:w w:val="105"/>
-                <w:sz w:val="19"/>
-              </w:rPr>
-              <w:t>{{IVAmes36}}</w:t>
-            </w:r>
-          </w:p>
-        </w:tc>
-        <w:tc>
-          <w:tcPr>
-            <w:tcW w:w="1519" w:type="dxa"/>
-          </w:tcPr>
-          <w:p>
-            <w:pPr>
-              <w:pStyle w:val="TableParagraph"/>
-              <w:spacing w:before="25" w:line="240" w:lineRule="auto"/>
-              <w:jc w:val="right"/>
-              <w:rPr>
-                <w:color w:val="064A74"/>
-                <w:spacing w:val="-2"/>
-                <w:w w:val="105"/>
-                <w:sz w:val="19"/>
-              </w:rPr>
-            </w:pPr>
-            <w:r>
-              <w:rPr>
-                <w:color w:val="064A74"/>
-                <w:spacing w:val="-2"/>
-                <w:w w:val="105"/>
-                <w:sz w:val="19"/>
-              </w:rPr>
-              <w:t>{{IVAmes48}}</w:t>
-            </w:r>
-          </w:p>
-        </w:tc>
-      </w:tr>
-      <w:tr>
-        <w:trPr>
-          <w:trHeight w:val="223"/>
-          <w:jc w:val="center"/>
-        </w:trPr>
-        <w:tc>
-          <w:tcPr>
-            <w:tcW w:w="3402" w:type="dxa"/>
-          </w:tcPr>
-          <w:p>
-            <w:pPr>
-              <w:pStyle w:val="TableParagraph"/>
-              <w:spacing w:line="203" w:lineRule="exact"/>
-              <w:ind w:left="28"/>
-              <w:rPr>
-                <w:b/>
-                <w:sz w:val="19"/>
-              </w:rPr>
-            </w:pPr>
-            <w:r>
-              <w:rPr>
-                <w:b/>
-                <w:color w:val="064A74"/>
-                <w:spacing w:val="-4"/>
-                <w:w w:val="105"/>
-                <w:sz w:val="19"/>
-              </w:rPr>
-              <w:t>Total</w:t>
-            </w:r>
-          </w:p>
-        </w:tc>
-        <w:tc>
-          <w:tcPr>
-            <w:tcW w:w="1519" w:type="dxa"/>
-          </w:tcPr>
-          <w:p>
-            <w:pPr>
-              <w:pStyle w:val="TableParagraph"/>
-              <w:spacing w:line="203" w:lineRule="exact"/>
-              <w:jc w:val="right"/>
-              <w:rPr>
-                <w:b/>
-                <w:color w:val="064A74"/>
-                <w:spacing w:val="-4"/>
-                <w:w w:val="105"/>
-                <w:sz w:val="19"/>
-              </w:rPr>
-            </w:pPr>
-            <w:r>
-              <w:rPr>
-                <w:b/>
-                <w:color w:val="064A74"/>
-                <w:spacing w:val="-4"/>
-                <w:w w:val="105"/>
-                <w:sz w:val="19"/>
-              </w:rPr>
-              <w:t>{{totalmes24}}</w:t>
-            </w:r>
-          </w:p>
-        </w:tc>
-        <w:tc>
-          <w:tcPr>
-            <w:tcW w:w="1519" w:type="dxa"/>
-          </w:tcPr>
-          <w:p>
-            <w:pPr>
-              <w:pStyle w:val="TableParagraph"/>
-              <w:spacing w:line="203" w:lineRule="exact"/>
-              <w:jc w:val="right"/>
-              <w:rPr>
-                <w:b/>
-                <w:color w:val="064A74"/>
-                <w:spacing w:val="-4"/>
-                <w:w w:val="105"/>
-                <w:sz w:val="19"/>
-              </w:rPr>
-            </w:pPr>
-            <w:r>
-              <w:rPr>
-                <w:b/>
-                <w:color w:val="064A74"/>
-                <w:spacing w:val="-4"/>
-                <w:w w:val="105"/>
-                <w:sz w:val="19"/>
-              </w:rPr>
-              <w:t>{{totalmes36}}</w:t>
-            </w:r>
-          </w:p>
-        </w:tc>
-        <w:tc>
-          <w:tcPr>
-            <w:tcW w:w="1519" w:type="dxa"/>
-          </w:tcPr>
-          <w:p>
-            <w:pPr>
-              <w:pStyle w:val="TableParagraph"/>
-              <w:spacing w:line="203" w:lineRule="exact"/>
-              <w:jc w:val="right"/>
-              <w:rPr>
-                <w:b/>
-                <w:color w:val="064A74"/>
-                <w:spacing w:val="-4"/>
-                <w:w w:val="105"/>
-                <w:sz w:val="19"/>
-              </w:rPr>
-            </w:pPr>
-            <w:r>
-              <w:rPr>
-                <w:b/>
-                <w:color w:val="064A74"/>
-                <w:spacing w:val="-4"/>
-                <w:w w:val="105"/>
-                <w:sz w:val="19"/>
-              </w:rPr>
-              <w:t>{{totalmes48}}</w:t>
-            </w:r>
-          </w:p>
-        </w:tc>
-      </w:tr>
-    </w:tbl>
-    <w:p>
-      <w:pPr>
-        <w:spacing w:before="197"/>
-        <w:ind w:left="4540"/>
-        <w:rPr>
-          <w:rFonts w:ascii="Calibri"/>
-          <w:b/>
-          <w:sz w:val="21"/>
-        </w:rPr>
-      </w:pPr>
-      <w:r>
-        <w:rPr>
           <w:rFonts w:ascii="Calibri"/>
           <w:b/>
           <w:noProof/>
@@ -2795,7 +2821,7 @@
         <mc:AlternateContent>
           <mc:Choice Requires="wps">
             <w:drawing>
-              <wp:anchor distT="0" distB="0" distL="0" distR="0" simplePos="0" relativeHeight="251658246" behindDoc="0" locked="0" layoutInCell="1" allowOverlap="1" wp14:anchorId="47CCF557" wp14:editId="1CECE74B">
+              <wp:anchor distT="0" distB="0" distL="0" distR="0" simplePos="0" relativeHeight="251661312" behindDoc="0" locked="0" layoutInCell="1" allowOverlap="1" wp14:anchorId="47CCF557" wp14:editId="452D6D4B">
                 <wp:simplePos x="0" y="0"/>
                 <wp:positionH relativeFrom="page">
                   <wp:posOffset>493776</wp:posOffset>
@@ -2859,90 +2885,7 @@
           </mc:Choice>
           <mc:Fallback>
             <w:pict>
-              <v:shape w14:anchorId="47CC50F2" id="Graphic 8" o:spid="_x0000_s1026" style="position:absolute;margin-left:38.9pt;margin-top:17.2pt;width:218.15pt;height:.1pt;z-index:251658246;visibility:visible;mso-wrap-style:square;mso-wrap-distance-left:0;mso-wrap-distance-top:0;mso-wrap-distance-right:0;mso-wrap-distance-bottom:0;mso-position-horizontal:absolute;mso-position-horizontal-relative:page;mso-position-vertical:absolute;mso-position-vertical-relative:text;v-text-anchor:top" coordsize="2770505,1270" o:gfxdata="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" path="m,l2770083,e" filled="f" strokecolor="#00a24f" strokeweight=".25483mm">
-                <v:stroke dashstyle="dash"/>
-                <v:path arrowok="t"/>
-                <w10:wrap anchorx="page"/>
-              </v:shape>
-            </w:pict>
-          </mc:Fallback>
-        </mc:AlternateContent>
-      </w:r>
-      <w:r>
-        <w:rPr>
-          <w:rFonts w:ascii="Calibri"/>
-          <w:b/>
-          <w:noProof/>
-          <w:sz w:val="21"/>
-        </w:rPr>
-        <mc:AlternateContent>
-          <mc:Choice Requires="wps">
-            <w:drawing>
-              <wp:anchor distT="0" distB="0" distL="0" distR="0" simplePos="0" relativeHeight="251658247" behindDoc="0" locked="0" layoutInCell="1" allowOverlap="1" wp14:anchorId="4771F62C" wp14:editId="79FDCC39">
-                <wp:simplePos x="0" y="0"/>
-                <wp:positionH relativeFrom="page">
-                  <wp:posOffset>4337303</wp:posOffset>
-                </wp:positionH>
-                <wp:positionV relativeFrom="paragraph">
-                  <wp:posOffset>218739</wp:posOffset>
-                </wp:positionV>
-                <wp:extent cx="2560320" cy="1270"/>
-                <wp:effectExtent l="0" t="0" r="0" b="0"/>
-                <wp:wrapNone/>
-                <wp:docPr id="9" name="Graphic 9"/>
-                <wp:cNvGraphicFramePr>
-                  <a:graphicFrameLocks xmlns:a="http://schemas.openxmlformats.org/drawingml/2006/main"/>
-                </wp:cNvGraphicFramePr>
-                <a:graphic xmlns:a="http://schemas.openxmlformats.org/drawingml/2006/main">
-                  <a:graphicData uri="http://schemas.microsoft.com/office/word/2010/wordprocessingShape">
-                    <wps:wsp>
-                      <wps:cNvSpPr>
-                        <a:spLocks/>
-                      </wps:cNvSpPr>
-                      <wps:spPr>
-                        <a:xfrm>
-                          <a:off x="0" y="0"/>
-                          <a:ext cx="2560320" cy="1270"/>
-                        </a:xfrm>
-                        <a:custGeom>
-                          <a:avLst/>
-                          <a:gdLst/>
-                          <a:ahLst/>
-                          <a:cxnLst/>
-                          <a:rect l="l" t="t" r="r" b="b"/>
-                          <a:pathLst>
-                            <a:path w="2560320">
-                              <a:moveTo>
-                                <a:pt x="0" y="0"/>
-                              </a:moveTo>
-                              <a:lnTo>
-                                <a:pt x="2560228" y="0"/>
-                              </a:lnTo>
-                            </a:path>
-                          </a:pathLst>
-                        </a:custGeom>
-                        <a:ln w="9174">
-                          <a:solidFill>
-                            <a:srgbClr val="00A24F"/>
-                          </a:solidFill>
-                          <a:prstDash val="dash"/>
-                        </a:ln>
-                      </wps:spPr>
-                      <wps:bodyPr wrap="square" lIns="0" tIns="0" rIns="0" bIns="0" rtlCol="0">
-                        <a:prstTxWarp prst="textNoShape">
-                          <a:avLst/>
-                        </a:prstTxWarp>
-                        <a:noAutofit/>
-                      </wps:bodyPr>
-                    </wps:wsp>
-                  </a:graphicData>
-                </a:graphic>
-              </wp:anchor>
-            </w:drawing>
-          </mc:Choice>
-          <mc:Fallback>
-            <w:pict>
-              <v:shape w14:anchorId="3A374300" id="Graphic 9" o:spid="_x0000_s1026" style="position:absolute;margin-left:341.5pt;margin-top:17.2pt;width:201.6pt;height:.1pt;z-index:251658247;visibility:visible;mso-wrap-style:square;mso-wrap-distance-left:0;mso-wrap-distance-top:0;mso-wrap-distance-right:0;mso-wrap-distance-bottom:0;mso-position-horizontal:absolute;mso-position-horizontal-relative:page;mso-position-vertical:absolute;mso-position-vertical-relative:text;v-text-anchor:top" coordsize="2560320,1270" o:gfxdata="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" path="m,l2560228,e" filled="f" strokecolor="#00a24f" strokeweight=".25483mm">
+              <v:shape w14:anchorId="6DCFE4A6" id="Graphic 8" o:spid="_x0000_s1026" style="position:absolute;margin-left:38.9pt;margin-top:17.2pt;width:218.15pt;height:.1pt;z-index:251661312;visibility:visible;mso-wrap-style:square;mso-wrap-distance-left:0;mso-wrap-distance-top:0;mso-wrap-distance-right:0;mso-wrap-distance-bottom:0;mso-position-horizontal:absolute;mso-position-horizontal-relative:page;mso-position-vertical:absolute;mso-position-vertical-relative:text;v-text-anchor:top" coordsize="2770505,1270" o:gfxdata="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" path="m,l2770083,e" filled="f" strokecolor="#00a24f" strokeweight=".25483mm">
                 <v:stroke dashstyle="dash"/>
                 <v:path arrowok="t"/>
                 <w10:wrap anchorx="page"/>
@@ -3001,7 +2944,7 @@
         <w:tblLook w:val="01E0" w:firstRow="1" w:lastRow="1" w:firstColumn="1" w:lastColumn="1" w:noHBand="0" w:noVBand="0"/>
       </w:tblPr>
       <w:tblGrid>
-        <w:gridCol w:w="3402"/>
+        <w:gridCol w:w="3598"/>
         <w:gridCol w:w="1519"/>
         <w:gridCol w:w="1519"/>
         <w:gridCol w:w="1519"/>
@@ -3013,7 +2956,7 @@
         </w:trPr>
         <w:tc>
           <w:tcPr>
-            <w:tcW w:w="3402" w:type="dxa"/>
+            <w:tcW w:w="3598" w:type="dxa"/>
           </w:tcPr>
           <w:p>
             <w:pPr>
@@ -3156,7 +3099,7 @@
         </w:trPr>
         <w:tc>
           <w:tcPr>
-            <w:tcW w:w="3402" w:type="dxa"/>
+            <w:tcW w:w="3598" w:type="dxa"/>
             <w:tcBorders>
               <w:bottom w:val="single" w:sz="4" w:space="0" w:color="auto"/>
             </w:tcBorders>
@@ -3269,7 +3212,7 @@
         </w:trPr>
         <w:tc>
           <w:tcPr>
-            <w:tcW w:w="3402" w:type="dxa"/>
+            <w:tcW w:w="3598" w:type="dxa"/>
             <w:tcBorders>
               <w:top w:val="single" w:sz="4" w:space="0" w:color="auto"/>
             </w:tcBorders>
@@ -3413,7 +3356,7 @@
         </w:trPr>
         <w:tc>
           <w:tcPr>
-            <w:tcW w:w="3402" w:type="dxa"/>
+            <w:tcW w:w="3598" w:type="dxa"/>
           </w:tcPr>
           <w:p>
             <w:pPr>
@@ -3579,7 +3522,7 @@
         </w:trPr>
         <w:tc>
           <w:tcPr>
-            <w:tcW w:w="3402" w:type="dxa"/>
+            <w:tcW w:w="3598" w:type="dxa"/>
           </w:tcPr>
           <w:p>
             <w:pPr>
@@ -3591,6 +3534,7 @@
                 <w:sz w:val="19"/>
               </w:rPr>
             </w:pPr>
+            <w:proofErr w:type="gramStart"/>
             <w:r>
               <w:rPr>
                 <w:b/>
@@ -3600,6 +3544,7 @@
               </w:rPr>
               <w:t>Total</w:t>
             </w:r>
+            <w:proofErr w:type="gramEnd"/>
             <w:r>
               <w:rPr>
                 <w:b/>
@@ -3869,7 +3814,25 @@
           <w:spacing w:val="-2"/>
           <w:sz w:val="16"/>
         </w:rPr>
-        <w:t>{{Be_Gasolina}}</w:t>
+        <w:t>{{</w:t>
+      </w:r>
+      <w:proofErr w:type="spellStart"/>
+      <w:r>
+        <w:rPr>
+          <w:color w:val="064A74"/>
+          <w:spacing w:val="-2"/>
+          <w:sz w:val="16"/>
+        </w:rPr>
+        <w:t>Be_Gasolina</w:t>
+      </w:r>
+      <w:proofErr w:type="spellEnd"/>
+      <w:r>
+        <w:rPr>
+          <w:color w:val="064A74"/>
+          <w:spacing w:val="-2"/>
+          <w:sz w:val="16"/>
+        </w:rPr>
+        <w:t>}}</w:t>
       </w:r>
       <w:r>
         <w:rPr>
@@ -3893,7 +3856,25 @@
           <w:spacing w:val="-2"/>
           <w:sz w:val="16"/>
         </w:rPr>
-        <w:t>(ii)</w:t>
+        <w:t>(</w:t>
+      </w:r>
+      <w:proofErr w:type="spellStart"/>
+      <w:r>
+        <w:rPr>
+          <w:color w:val="064A74"/>
+          <w:spacing w:val="-2"/>
+          <w:sz w:val="16"/>
+        </w:rPr>
+        <w:t>ii</w:t>
+      </w:r>
+      <w:proofErr w:type="spellEnd"/>
+      <w:r>
+        <w:rPr>
+          <w:color w:val="064A74"/>
+          <w:spacing w:val="-2"/>
+          <w:sz w:val="16"/>
+        </w:rPr>
+        <w:t>)</w:t>
       </w:r>
       <w:r>
         <w:rPr>
@@ -3981,7 +3962,25 @@
           <w:spacing w:val="-2"/>
           <w:sz w:val="16"/>
         </w:rPr>
-        <w:t>{{Be_Hibirido}}</w:t>
+        <w:t>{{</w:t>
+      </w:r>
+      <w:proofErr w:type="spellStart"/>
+      <w:r>
+        <w:rPr>
+          <w:color w:val="064A74"/>
+          <w:spacing w:val="-2"/>
+          <w:sz w:val="16"/>
+        </w:rPr>
+        <w:t>Be_Hibirido</w:t>
+      </w:r>
+      <w:proofErr w:type="spellEnd"/>
+      <w:r>
+        <w:rPr>
+          <w:color w:val="064A74"/>
+          <w:spacing w:val="-2"/>
+          <w:sz w:val="16"/>
+        </w:rPr>
+        <w:t>}}</w:t>
       </w:r>
     </w:p>
     <w:p>
@@ -4286,6 +4285,7 @@
         </w:rPr>
         <w:t xml:space="preserve"> </w:t>
       </w:r>
+      <w:proofErr w:type="spellStart"/>
       <w:r>
         <w:rPr>
           <w:color w:val="064A74"/>
@@ -4293,6 +4293,7 @@
         </w:rPr>
         <w:t>S.A.P.I.de</w:t>
       </w:r>
+      <w:proofErr w:type="spellEnd"/>
       <w:r>
         <w:rPr>
           <w:color w:val="064A74"/>
@@ -4301,6 +4302,7 @@
         </w:rPr>
         <w:t xml:space="preserve"> </w:t>
       </w:r>
+      <w:proofErr w:type="spellStart"/>
       <w:r>
         <w:rPr>
           <w:color w:val="064A74"/>
@@ -4308,6 +4310,7 @@
         </w:rPr>
         <w:t>C.V.y</w:t>
       </w:r>
+      <w:proofErr w:type="spellEnd"/>
       <w:r>
         <w:rPr>
           <w:color w:val="064A74"/>
@@ -5169,13 +5172,23 @@
         </w:rPr>
         <w:t xml:space="preserve"> </w:t>
       </w:r>
-      <w:r>
-        <w:rPr>
-          <w:color w:val="064A74"/>
-          <w:spacing w:val="-2"/>
-          <w:sz w:val="16"/>
-        </w:rPr>
-        <w:t>kms.</w:t>
+      <w:proofErr w:type="spellStart"/>
+      <w:r>
+        <w:rPr>
+          <w:color w:val="064A74"/>
+          <w:spacing w:val="-2"/>
+          <w:sz w:val="16"/>
+        </w:rPr>
+        <w:t>kms</w:t>
+      </w:r>
+      <w:proofErr w:type="spellEnd"/>
+      <w:r>
+        <w:rPr>
+          <w:color w:val="064A74"/>
+          <w:spacing w:val="-2"/>
+          <w:sz w:val="16"/>
+        </w:rPr>
+        <w:t>.</w:t>
       </w:r>
       <w:r>
         <w:rPr>
@@ -5653,7 +5666,7 @@
           </mc:Choice>
           <mc:Fallback>
             <w:pict>
-              <v:shape w14:anchorId="6612E2E6" id="Graphic 10" o:spid="_x0000_s1026" style="position:absolute;margin-left:38.9pt;margin-top:13.35pt;width:508pt;height:.1pt;z-index:-251658232;visibility:visible;mso-wrap-style:square;mso-wrap-distance-left:0;mso-wrap-distance-top:0;mso-wrap-distance-right:0;mso-wrap-distance-bottom:0;mso-position-horizontal:absolute;mso-position-horizontal-relative:page;mso-position-vertical:absolute;mso-position-vertical-relative:text;v-text-anchor:top" coordsize="6451600,1270" o:gfxdata="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" path="m,l6451092,e" filled="f" strokecolor="#054973" strokeweight=".38442mm">
+              <v:shape w14:anchorId="1ABDB7BB" id="Graphic 10" o:spid="_x0000_s1026" style="position:absolute;margin-left:38.9pt;margin-top:13.35pt;width:508pt;height:.1pt;z-index:-251658232;visibility:visible;mso-wrap-style:square;mso-wrap-distance-left:0;mso-wrap-distance-top:0;mso-wrap-distance-right:0;mso-wrap-distance-bottom:0;mso-position-horizontal:absolute;mso-position-horizontal-relative:page;mso-position-vertical:absolute;mso-position-vertical-relative:text;v-text-anchor:top" coordsize="6451600,1270" o:gfxdata="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" path="m,l6451092,e" filled="f" strokecolor="#054973" strokeweight=".38442mm">
                 <v:path arrowok="t"/>
                 <w10:wrap type="topAndBottom" anchorx="page"/>
               </v:shape>
@@ -6164,7 +6177,6 @@
       <w:lvlJc w:val="left"/>
       <w:pPr>
         <w:ind w:left="1075" w:hanging="269"/>
-        <w:jc w:val="left"/>
       </w:pPr>
       <w:rPr>
         <w:rFonts w:ascii="Calibri Light" w:eastAsia="Calibri Light" w:hAnsi="Calibri Light" w:cs="Calibri Light" w:hint="default"/>
@@ -7109,7 +7121,12 @@
 </file>
 
 <file path=customXml/item1.xml><?xml version="1.0" encoding="utf-8"?>
-<b:Sources xmlns:b="http://schemas.openxmlformats.org/officeDocument/2006/bibliography" xmlns="http://schemas.openxmlformats.org/officeDocument/2006/bibliography" SelectedStyle="\APASixthEditionOfficeOnline.xsl" StyleName="APA" Version="6"/>
+<?mso-contentType ?>
+<FormTemplates xmlns="http://schemas.microsoft.com/sharepoint/v3/contenttype/forms">
+  <Display>DocumentLibraryForm</Display>
+  <Edit>DocumentLibraryForm</Edit>
+  <New>DocumentLibraryForm</New>
+</FormTemplates>
 </file>
 
 <file path=customXml/item2.xml><?xml version="1.0" encoding="utf-8"?>
@@ -7273,12 +7290,7 @@
 </file>
 
 <file path=customXml/item3.xml><?xml version="1.0" encoding="utf-8"?>
-<?mso-contentType ?>
-<FormTemplates xmlns="http://schemas.microsoft.com/sharepoint/v3/contenttype/forms">
-  <Display>DocumentLibraryForm</Display>
-  <Edit>DocumentLibraryForm</Edit>
-  <New>DocumentLibraryForm</New>
-</FormTemplates>
+<b:Sources xmlns:b="http://schemas.openxmlformats.org/officeDocument/2006/bibliography" xmlns="http://schemas.openxmlformats.org/officeDocument/2006/bibliography" SelectedStyle="\APASixthEditionOfficeOnline.xsl" StyleName="APA" Version="6"/>
 </file>
 
 <file path=customXml/item4.xml><?xml version="1.0" encoding="utf-8"?>
@@ -7291,9 +7303,9 @@
 </file>
 
 <file path=customXml/itemProps1.xml><?xml version="1.0" encoding="utf-8"?>
-<ds:datastoreItem xmlns:ds="http://schemas.openxmlformats.org/officeDocument/2006/customXml" ds:itemID="{E88B9EBA-837E-4327-8C24-6A8F43BBDBEF}">
+<ds:datastoreItem xmlns:ds="http://schemas.openxmlformats.org/officeDocument/2006/customXml" ds:itemID="{710A968D-E9DC-4219-A620-025DAFAE86E5}">
   <ds:schemaRefs>
-    <ds:schemaRef ds:uri="http://schemas.openxmlformats.org/officeDocument/2006/bibliography"/>
+    <ds:schemaRef ds:uri="http://schemas.microsoft.com/sharepoint/v3/contenttype/forms"/>
   </ds:schemaRefs>
 </ds:datastoreItem>
 </file>
@@ -7317,9 +7329,9 @@
 </file>
 
 <file path=customXml/itemProps3.xml><?xml version="1.0" encoding="utf-8"?>
-<ds:datastoreItem xmlns:ds="http://schemas.openxmlformats.org/officeDocument/2006/customXml" ds:itemID="{710A968D-E9DC-4219-A620-025DAFAE86E5}">
+<ds:datastoreItem xmlns:ds="http://schemas.openxmlformats.org/officeDocument/2006/customXml" ds:itemID="{E88B9EBA-837E-4327-8C24-6A8F43BBDBEF}">
   <ds:schemaRefs>
-    <ds:schemaRef ds:uri="http://schemas.microsoft.com/sharepoint/v3/contenttype/forms"/>
+    <ds:schemaRef ds:uri="http://schemas.openxmlformats.org/officeDocument/2006/bibliography"/>
   </ds:schemaRefs>
 </ds:datastoreItem>
 </file>

</xml_diff>

<commit_message>
Actualizo plantilla de cotización espacios
</commit_message>
<xml_diff>
--- a/templates/Plantilla_Cotizacion.docx
+++ b/templates/Plantilla_Cotizacion.docx
@@ -54,108 +54,6 @@
         </w:drawing>
       </w:r>
     </w:p>
-    <w:p>
-      <w:pPr>
-        <w:tabs>
-          <w:tab w:val="left" w:pos="7171"/>
-        </w:tabs>
-        <w:spacing w:before="150"/>
-        <w:ind w:left="57"/>
-        <w:rPr>
-          <w:b/>
-          <w:color w:val="064A74"/>
-          <w:spacing w:val="70"/>
-          <w:sz w:val="21"/>
-        </w:rPr>
-      </w:pPr>
-      <w:r>
-        <w:rPr>
-          <w:b/>
-          <w:color w:val="064A74"/>
-          <w:sz w:val="21"/>
-        </w:rPr>
-        <w:t>COTIZACIÓN</w:t>
-      </w:r>
-      <w:r>
-        <w:rPr>
-          <w:b/>
-          <w:color w:val="064A74"/>
-          <w:spacing w:val="73"/>
-          <w:sz w:val="21"/>
-        </w:rPr>
-        <w:t xml:space="preserve"> </w:t>
-      </w:r>
-      <w:r>
-        <w:rPr>
-          <w:b/>
-          <w:color w:val="064A74"/>
-          <w:sz w:val="21"/>
-        </w:rPr>
-        <w:t>DE</w:t>
-      </w:r>
-      <w:r>
-        <w:rPr>
-          <w:b/>
-          <w:color w:val="064A74"/>
-          <w:spacing w:val="29"/>
-          <w:sz w:val="21"/>
-        </w:rPr>
-        <w:t xml:space="preserve"> </w:t>
-      </w:r>
-      <w:r>
-        <w:rPr>
-          <w:b/>
-          <w:color w:val="064A74"/>
-          <w:sz w:val="21"/>
-        </w:rPr>
-        <w:t>ARRENDAMIENTO</w:t>
-      </w:r>
-      <w:r>
-        <w:rPr>
-          <w:b/>
-          <w:color w:val="064A74"/>
-          <w:spacing w:val="71"/>
-          <w:w w:val="150"/>
-          <w:sz w:val="21"/>
-        </w:rPr>
-        <w:t xml:space="preserve"> </w:t>
-      </w:r>
-      <w:r>
-        <w:rPr>
-          <w:b/>
-          <w:color w:val="064A74"/>
-          <w:spacing w:val="-4"/>
-          <w:sz w:val="21"/>
-        </w:rPr>
-        <w:t>PURO</w:t>
-      </w:r>
-      <w:r>
-        <w:rPr>
-          <w:b/>
-          <w:color w:val="064A74"/>
-          <w:sz w:val="21"/>
-        </w:rPr>
-        <w:tab/>
-        <w:t>FOLIO:</w:t>
-      </w:r>
-      <w:r>
-        <w:rPr>
-          <w:b/>
-          <w:color w:val="064A74"/>
-          <w:spacing w:val="70"/>
-          <w:sz w:val="21"/>
-        </w:rPr>
-        <w:t xml:space="preserve"> </w:t>
-      </w:r>
-      <w:r>
-        <w:rPr>
-          <w:b/>
-          <w:color w:val="064A74"/>
-          <w:sz w:val="21"/>
-        </w:rPr>
-        <w:t>{{folio}}</w:t>
-      </w:r>
-    </w:p>
     <w:tbl>
       <w:tblPr>
         <w:tblStyle w:val="Tablaconcuadrcula"/>
@@ -188,6 +86,135 @@
               <w:spacing w:before="150"/>
               <w:rPr>
                 <w:b/>
+                <w:color w:val="020303"/>
+                <w:spacing w:val="-2"/>
+                <w:w w:val="105"/>
+                <w:sz w:val="19"/>
+              </w:rPr>
+            </w:pPr>
+            <w:r>
+              <w:rPr>
+                <w:b/>
+                <w:color w:val="064A74"/>
+                <w:sz w:val="21"/>
+              </w:rPr>
+              <w:t>COTIZACIÓN</w:t>
+            </w:r>
+            <w:r>
+              <w:rPr>
+                <w:b/>
+                <w:color w:val="064A74"/>
+                <w:spacing w:val="73"/>
+                <w:sz w:val="21"/>
+              </w:rPr>
+              <w:t xml:space="preserve"> </w:t>
+            </w:r>
+            <w:r>
+              <w:rPr>
+                <w:b/>
+                <w:color w:val="064A74"/>
+                <w:sz w:val="21"/>
+              </w:rPr>
+              <w:t>DE</w:t>
+            </w:r>
+            <w:r>
+              <w:rPr>
+                <w:b/>
+                <w:color w:val="064A74"/>
+                <w:spacing w:val="29"/>
+                <w:sz w:val="21"/>
+              </w:rPr>
+              <w:t xml:space="preserve"> </w:t>
+            </w:r>
+            <w:r>
+              <w:rPr>
+                <w:b/>
+                <w:color w:val="064A74"/>
+                <w:sz w:val="21"/>
+              </w:rPr>
+              <w:t>ARRENDAMIENTO</w:t>
+            </w:r>
+            <w:r>
+              <w:rPr>
+                <w:b/>
+                <w:color w:val="064A74"/>
+                <w:spacing w:val="71"/>
+                <w:w w:val="150"/>
+                <w:sz w:val="21"/>
+              </w:rPr>
+              <w:t xml:space="preserve"> </w:t>
+            </w:r>
+            <w:r>
+              <w:rPr>
+                <w:b/>
+                <w:color w:val="064A74"/>
+                <w:spacing w:val="-4"/>
+                <w:sz w:val="21"/>
+              </w:rPr>
+              <w:t>PURO</w:t>
+            </w:r>
+          </w:p>
+        </w:tc>
+        <w:tc>
+          <w:tcPr>
+            <w:tcW w:w="3975" w:type="dxa"/>
+          </w:tcPr>
+          <w:p>
+            <w:pPr>
+              <w:tabs>
+                <w:tab w:val="left" w:pos="7171"/>
+              </w:tabs>
+              <w:spacing w:before="150"/>
+              <w:ind w:left="1748" w:hanging="1748"/>
+              <w:jc w:val="right"/>
+              <w:rPr>
+                <w:b/>
+                <w:color w:val="020303"/>
+                <w:w w:val="105"/>
+                <w:sz w:val="19"/>
+              </w:rPr>
+            </w:pPr>
+            <w:r>
+              <w:rPr>
+                <w:b/>
+                <w:color w:val="064A74"/>
+                <w:sz w:val="21"/>
+              </w:rPr>
+              <w:t>FOLIO:</w:t>
+            </w:r>
+            <w:r>
+              <w:rPr>
+                <w:b/>
+                <w:color w:val="064A74"/>
+                <w:spacing w:val="70"/>
+                <w:sz w:val="21"/>
+              </w:rPr>
+              <w:t xml:space="preserve"> </w:t>
+            </w:r>
+            <w:r>
+              <w:rPr>
+                <w:b/>
+                <w:color w:val="064A74"/>
+                <w:sz w:val="21"/>
+              </w:rPr>
+              <w:t>{{folio}}</w:t>
+            </w:r>
+          </w:p>
+        </w:tc>
+      </w:tr>
+      <w:tr>
+        <w:tc>
+          <w:tcPr>
+            <w:tcW w:w="5290" w:type="dxa"/>
+          </w:tcPr>
+          <w:p>
+            <w:pPr>
+              <w:tabs>
+                <w:tab w:val="left" w:pos="7171"/>
+              </w:tabs>
+              <w:spacing w:before="150"/>
+              <w:rPr>
+                <w:b/>
                 <w:color w:val="064A74"/>
                 <w:spacing w:val="70"/>
                 <w:sz w:val="21"/>
@@ -272,7 +299,6 @@
         <w:tabs>
           <w:tab w:val="left" w:pos="7171"/>
         </w:tabs>
-        <w:spacing w:before="150"/>
         <w:ind w:left="57"/>
         <w:rPr>
           <w:sz w:val="19"/>
@@ -362,7 +388,7 @@
           </mc:Choice>
           <mc:Fallback>
             <w:pict>
-              <v:shape w14:anchorId="269E4649" id="Graphic 3" o:spid="_x0000_s1026" style="position:absolute;margin-left:369.8pt;margin-top:19.25pt;width:185.1pt;height:.1pt;z-index:251656192;visibility:visible;mso-wrap-style:square;mso-wrap-distance-left:0;mso-wrap-distance-top:0;mso-wrap-distance-right:0;mso-wrap-distance-bottom:0;mso-position-horizontal:absolute;mso-position-horizontal-relative:page;mso-position-vertical:absolute;mso-position-vertical-relative:text;v-text-anchor:top" coordsize="2350770,1270" o:gfxdata="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" path="m,l2350373,e" filled="f" strokecolor="#00a24f" strokeweight=".25483mm">
+              <v:shape w14:anchorId="04953651" id="Graphic 3" o:spid="_x0000_s1026" style="position:absolute;margin-left:369.8pt;margin-top:19.25pt;width:185.1pt;height:.1pt;z-index:251656192;visibility:visible;mso-wrap-style:square;mso-wrap-distance-left:0;mso-wrap-distance-top:0;mso-wrap-distance-right:0;mso-wrap-distance-bottom:0;mso-position-horizontal:absolute;mso-position-horizontal-relative:page;mso-position-vertical:absolute;mso-position-vertical-relative:text;v-text-anchor:top" coordsize="2350770,1270" o:gfxdata="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" path="m,l2350373,e" filled="f" strokecolor="#00a24f" strokeweight=".25483mm">
                 <v:stroke dashstyle="dash"/>
                 <v:path arrowok="t"/>
                 <w10:wrap anchorx="page"/>
@@ -380,15 +406,15 @@
         <mc:AlternateContent>
           <mc:Choice Requires="wps">
             <w:drawing>
-              <wp:anchor distT="0" distB="0" distL="0" distR="0" simplePos="0" relativeHeight="251654144" behindDoc="0" locked="0" layoutInCell="1" allowOverlap="1" wp14:anchorId="0946AC90" wp14:editId="645294C1">
+              <wp:anchor distT="0" distB="0" distL="0" distR="0" simplePos="0" relativeHeight="251654144" behindDoc="0" locked="0" layoutInCell="1" allowOverlap="1" wp14:anchorId="0946AC90" wp14:editId="4B6B8967">
                 <wp:simplePos x="0" y="0"/>
                 <wp:positionH relativeFrom="page">
-                  <wp:posOffset>493776</wp:posOffset>
+                  <wp:posOffset>493395</wp:posOffset>
                 </wp:positionH>
                 <wp:positionV relativeFrom="paragraph">
-                  <wp:posOffset>244625</wp:posOffset>
+                  <wp:posOffset>244475</wp:posOffset>
                 </wp:positionV>
-                <wp:extent cx="2392680" cy="1270"/>
+                <wp:extent cx="2322000" cy="1270"/>
                 <wp:effectExtent l="0" t="0" r="0" b="0"/>
                 <wp:wrapNone/>
                 <wp:docPr id="2" name="Graphic 2"/>
@@ -404,7 +430,7 @@
                       <wps:spPr>
                         <a:xfrm>
                           <a:off x="0" y="0"/>
-                          <a:ext cx="2392680" cy="1270"/>
+                          <a:ext cx="2322000" cy="1270"/>
                         </a:xfrm>
                         <a:custGeom>
                           <a:avLst/>
@@ -439,12 +465,15 @@
                     </wps:wsp>
                   </a:graphicData>
                 </a:graphic>
+                <wp14:sizeRelH relativeFrom="margin">
+                  <wp14:pctWidth>0</wp14:pctWidth>
+                </wp14:sizeRelH>
               </wp:anchor>
             </w:drawing>
           </mc:Choice>
           <mc:Fallback>
             <w:pict>
-              <v:shape w14:anchorId="7B2B84F1" id="Graphic 2" o:spid="_x0000_s1026" style="position:absolute;margin-left:38.9pt;margin-top:19.25pt;width:188.4pt;height:.1pt;z-index:251654144;visibility:visible;mso-wrap-style:square;mso-wrap-distance-left:0;mso-wrap-distance-top:0;mso-wrap-distance-right:0;mso-wrap-distance-bottom:0;mso-position-horizontal:absolute;mso-position-horizontal-relative:page;mso-position-vertical:absolute;mso-position-vertical-relative:text;v-text-anchor:top" coordsize="2392680,1270" o:gfxdata="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" path="m,l2392344,e" filled="f" strokecolor="#00a24f" strokeweight=".25483mm">
+              <v:shape w14:anchorId="15588354" id="Graphic 2" o:spid="_x0000_s1026" style="position:absolute;margin-left:38.85pt;margin-top:19.25pt;width:182.85pt;height:.1pt;z-index:251654144;visibility:visible;mso-wrap-style:square;mso-width-percent:0;mso-wrap-distance-left:0;mso-wrap-distance-top:0;mso-wrap-distance-right:0;mso-wrap-distance-bottom:0;mso-position-horizontal:absolute;mso-position-horizontal-relative:page;mso-position-vertical:absolute;mso-position-vertical-relative:text;mso-width-percent:0;mso-width-relative:margin;v-text-anchor:top" coordsize="2392680,1270" o:gfxdata="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" path="m,l2392344,e" filled="f" strokecolor="#00a24f" strokeweight=".25483mm">
                 <v:stroke dashstyle="dash"/>
                 <v:path arrowok="t"/>
                 <w10:wrap anchorx="page"/>
@@ -509,48 +538,51 @@
         </w:tabs>
         <w:ind w:left="2788"/>
         <w:rPr>
-          <w:sz w:val="19"/>
-        </w:rPr>
-      </w:pPr>
-      <w:r>
-        <w:rPr>
           <w:color w:val="064A74"/>
           <w:spacing w:val="-4"/>
           <w:sz w:val="19"/>
         </w:rPr>
-        <w:t>DESCRIPCION</w:t>
-      </w:r>
-      <w:r>
-        <w:rPr>
-          <w:color w:val="064A74"/>
-          <w:sz w:val="19"/>
-        </w:rPr>
-        <w:tab/>
-        <w:t>{{</w:t>
-      </w:r>
-      <w:proofErr w:type="spellStart"/>
-      <w:r>
-        <w:rPr>
-          <w:color w:val="064A74"/>
-          <w:sz w:val="19"/>
-        </w:rPr>
-        <w:t>descripcion</w:t>
-      </w:r>
-      <w:proofErr w:type="spellEnd"/>
-      <w:r>
-        <w:rPr>
-          <w:color w:val="064A74"/>
-          <w:sz w:val="19"/>
-        </w:rPr>
-        <w:t>}}</w:t>
-      </w:r>
+      </w:pPr>
     </w:p>
     <w:p>
       <w:pPr>
         <w:tabs>
           <w:tab w:val="left" w:pos="5059"/>
         </w:tabs>
-        <w:spacing w:before="42"/>
+        <w:ind w:left="2788"/>
+        <w:rPr>
+          <w:color w:val="064A74"/>
+          <w:sz w:val="19"/>
+        </w:rPr>
+      </w:pPr>
+      <w:r>
+        <w:rPr>
+          <w:color w:val="064A74"/>
+          <w:spacing w:val="-4"/>
+          <w:sz w:val="19"/>
+        </w:rPr>
+        <w:t>DESCRIPCION</w:t>
+      </w:r>
+      <w:r>
+        <w:rPr>
+          <w:color w:val="064A74"/>
+          <w:sz w:val="19"/>
+        </w:rPr>
+        <w:tab/>
+      </w:r>
+      <w:r>
+        <w:rPr>
+          <w:color w:val="064A74"/>
+          <w:sz w:val="19"/>
+        </w:rPr>
+        <w:t>{{descripción}}</w:t>
+      </w:r>
+    </w:p>
+    <w:p>
+      <w:pPr>
+        <w:tabs>
+          <w:tab w:val="left" w:pos="5059"/>
+        </w:tabs>
         <w:ind w:left="2788"/>
         <w:rPr>
           <w:sz w:val="19"/>
@@ -721,7 +753,7 @@
           </mc:Choice>
           <mc:Fallback>
             <w:pict>
-              <v:shape w14:anchorId="27B3E114" id="Graphic 5" o:spid="_x0000_s1026" style="position:absolute;margin-left:341.55pt;margin-top:19.45pt;width:214.85pt;height:.1pt;z-index:251658240;visibility:visible;mso-wrap-style:square;mso-wrap-distance-left:0;mso-wrap-distance-top:0;mso-wrap-distance-right:0;mso-wrap-distance-bottom:0;mso-position-horizontal:absolute;mso-position-horizontal-relative:page;mso-position-vertical:absolute;mso-position-vertical-relative:text;v-text-anchor:top" coordsize="2728595,1270" o:gfxdata="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" path="m,l2728112,e" filled="f" strokecolor="#00a24f" strokeweight=".25483mm">
+              <v:shape w14:anchorId="0C55C862" id="Graphic 5" o:spid="_x0000_s1026" style="position:absolute;margin-left:341.55pt;margin-top:19.45pt;width:214.85pt;height:.1pt;z-index:251658240;visibility:visible;mso-wrap-style:square;mso-wrap-distance-left:0;mso-wrap-distance-top:0;mso-wrap-distance-right:0;mso-wrap-distance-bottom:0;mso-position-horizontal:absolute;mso-position-horizontal-relative:page;mso-position-vertical:absolute;mso-position-vertical-relative:text;v-text-anchor:top" coordsize="2728595,1270" o:gfxdata="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" path="m,l2728112,e" filled="f" strokecolor="#00a24f" strokeweight=".25483mm">
                 <v:stroke dashstyle="dash"/>
                 <v:path arrowok="t"/>
                 <w10:wrap anchorx="page"/>
@@ -803,7 +835,7 @@
           </mc:Choice>
           <mc:Fallback>
             <w:pict>
-              <v:shape w14:anchorId="34846C75" id="Graphic 4" o:spid="_x0000_s1026" style="position:absolute;margin-left:38.9pt;margin-top:19.5pt;width:221.45pt;height:.1pt;z-index:251657216;visibility:visible;mso-wrap-style:square;mso-wrap-distance-left:0;mso-wrap-distance-top:0;mso-wrap-distance-right:0;mso-wrap-distance-bottom:0;mso-position-horizontal:absolute;mso-position-horizontal-relative:page;mso-position-vertical:absolute;mso-position-vertical-relative:text;v-text-anchor:top" coordsize="2812415,1270" o:gfxdata="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" path="m,l2812054,e" filled="f" strokecolor="#00a24f" strokeweight=".25483mm">
+              <v:shape w14:anchorId="5AF052BB" id="Graphic 4" o:spid="_x0000_s1026" style="position:absolute;margin-left:38.9pt;margin-top:19.5pt;width:221.45pt;height:.1pt;z-index:251657216;visibility:visible;mso-wrap-style:square;mso-wrap-distance-left:0;mso-wrap-distance-top:0;mso-wrap-distance-right:0;mso-wrap-distance-bottom:0;mso-position-horizontal:absolute;mso-position-horizontal-relative:page;mso-position-vertical:absolute;mso-position-vertical-relative:text;v-text-anchor:top" coordsize="2812415,1270" o:gfxdata="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" path="m,l2812054,e" filled="f" strokecolor="#00a24f" strokeweight=".25483mm">
                 <v:stroke dashstyle="dash"/>
                 <v:path arrowok="t"/>
                 <w10:wrap anchorx="page"/>
@@ -869,7 +901,7 @@
       </w:tblGrid>
       <w:tr>
         <w:trPr>
-          <w:trHeight w:val="218"/>
+          <w:trHeight w:val="253"/>
           <w:jc w:val="center"/>
         </w:trPr>
         <w:tc>
@@ -902,14 +934,18 @@
               <w:ind w:right="19"/>
               <w:jc w:val="center"/>
               <w:rPr>
-                <w:color w:val="020303"/>
-                <w:spacing w:val="-2"/>
-                <w:w w:val="105"/>
-                <w:sz w:val="19"/>
-              </w:rPr>
-            </w:pPr>
-            <w:r>
-              <w:rPr>
+                <w:b/>
+                <w:bCs/>
+                <w:color w:val="020303"/>
+                <w:spacing w:val="-2"/>
+                <w:w w:val="105"/>
+                <w:sz w:val="19"/>
+              </w:rPr>
+            </w:pPr>
+            <w:r>
+              <w:rPr>
+                <w:b/>
+                <w:bCs/>
                 <w:color w:val="020303"/>
                 <w:spacing w:val="-2"/>
                 <w:w w:val="105"/>
@@ -919,12 +955,14 @@
             </w:r>
             <w:r>
               <w:rPr>
-                <w:color w:val="020303"/>
-                <w:spacing w:val="-2"/>
-                <w:w w:val="105"/>
-                <w:sz w:val="19"/>
-              </w:rPr>
-              <w:t xml:space="preserve">    </w:t>
+                <w:b/>
+                <w:bCs/>
+                <w:color w:val="020303"/>
+                <w:spacing w:val="-2"/>
+                <w:w w:val="105"/>
+                <w:sz w:val="19"/>
+              </w:rPr>
+              <w:t xml:space="preserve"> meses</w:t>
             </w:r>
           </w:p>
         </w:tc>
@@ -942,20 +980,35 @@
               <w:ind w:right="19"/>
               <w:jc w:val="center"/>
               <w:rPr>
-                <w:color w:val="020303"/>
-                <w:spacing w:val="-2"/>
-                <w:w w:val="105"/>
-                <w:sz w:val="19"/>
-              </w:rPr>
-            </w:pPr>
-            <w:r>
-              <w:rPr>
+                <w:b/>
+                <w:bCs/>
+                <w:color w:val="020303"/>
+                <w:spacing w:val="-2"/>
+                <w:w w:val="105"/>
+                <w:sz w:val="19"/>
+              </w:rPr>
+            </w:pPr>
+            <w:r>
+              <w:rPr>
+                <w:b/>
+                <w:bCs/>
                 <w:color w:val="020303"/>
                 <w:spacing w:val="-2"/>
                 <w:w w:val="105"/>
                 <w:sz w:val="19"/>
               </w:rPr>
               <w:t>36</w:t>
+            </w:r>
+            <w:r>
+              <w:rPr>
+                <w:b/>
+                <w:bCs/>
+                <w:color w:val="020303"/>
+                <w:spacing w:val="-2"/>
+                <w:w w:val="105"/>
+                <w:sz w:val="19"/>
+              </w:rPr>
+              <w:t xml:space="preserve"> meses</w:t>
             </w:r>
           </w:p>
         </w:tc>
@@ -973,20 +1026,35 @@
               <w:ind w:right="19"/>
               <w:jc w:val="center"/>
               <w:rPr>
-                <w:color w:val="020303"/>
-                <w:spacing w:val="-2"/>
-                <w:w w:val="105"/>
-                <w:sz w:val="19"/>
-              </w:rPr>
-            </w:pPr>
-            <w:r>
-              <w:rPr>
+                <w:b/>
+                <w:bCs/>
+                <w:color w:val="020303"/>
+                <w:spacing w:val="-2"/>
+                <w:w w:val="105"/>
+                <w:sz w:val="19"/>
+              </w:rPr>
+            </w:pPr>
+            <w:r>
+              <w:rPr>
+                <w:b/>
+                <w:bCs/>
                 <w:color w:val="020303"/>
                 <w:spacing w:val="-2"/>
                 <w:w w:val="105"/>
                 <w:sz w:val="19"/>
               </w:rPr>
               <w:t>48</w:t>
+            </w:r>
+            <w:r>
+              <w:rPr>
+                <w:b/>
+                <w:bCs/>
+                <w:color w:val="020303"/>
+                <w:spacing w:val="-2"/>
+                <w:w w:val="105"/>
+                <w:sz w:val="19"/>
+              </w:rPr>
+              <w:t xml:space="preserve"> meses</w:t>
             </w:r>
           </w:p>
         </w:tc>
@@ -2015,7 +2083,7 @@
           </mc:Choice>
           <mc:Fallback>
             <w:pict>
-              <v:shape w14:anchorId="4A4974C1" id="Graphic 7" o:spid="_x0000_s1026" style="position:absolute;margin-left:350.7pt;margin-top:17.35pt;width:201.6pt;height:.1pt;z-index:251660288;visibility:visible;mso-wrap-style:square;mso-wrap-distance-left:0;mso-wrap-distance-top:0;mso-wrap-distance-right:0;mso-wrap-distance-bottom:0;mso-position-horizontal:absolute;mso-position-horizontal-relative:page;mso-position-vertical:absolute;mso-position-vertical-relative:text;v-text-anchor:top" coordsize="2560320,1270" o:gfxdata="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" path="m,l2560228,e" filled="f" strokecolor="#00a24f" strokeweight=".18603mm">
+              <v:shape w14:anchorId="5B1D3B48" id="Graphic 7" o:spid="_x0000_s1026" style="position:absolute;margin-left:350.7pt;margin-top:17.35pt;width:201.6pt;height:.1pt;z-index:251660288;visibility:visible;mso-wrap-style:square;mso-wrap-distance-left:0;mso-wrap-distance-top:0;mso-wrap-distance-right:0;mso-wrap-distance-bottom:0;mso-position-horizontal:absolute;mso-position-horizontal-relative:page;mso-position-vertical:absolute;mso-position-vertical-relative:text;v-text-anchor:top" coordsize="2560320,1270" o:gfxdata="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" path="m,l2560228,e" filled="f" strokecolor="#00a24f" strokeweight=".18603mm">
                 <v:stroke dashstyle="dash"/>
                 <v:path arrowok="t"/>
                 <w10:wrap anchorx="page"/>
@@ -2097,7 +2165,7 @@
           </mc:Choice>
           <mc:Fallback>
             <w:pict>
-              <v:shape w14:anchorId="4C14BF03" id="Graphic 6" o:spid="_x0000_s1026" style="position:absolute;margin-left:38.9pt;margin-top:17.4pt;width:221.45pt;height:.1pt;z-index:251659264;visibility:visible;mso-wrap-style:square;mso-wrap-distance-left:0;mso-wrap-distance-top:0;mso-wrap-distance-right:0;mso-wrap-distance-bottom:0;mso-position-horizontal:absolute;mso-position-horizontal-relative:page;mso-position-vertical:absolute;mso-position-vertical-relative:text;v-text-anchor:top" coordsize="2812415,1270" o:gfxdata="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" path="m,l2812054,e" filled="f" strokecolor="#00a24f" strokeweight=".25483mm">
+              <v:shape w14:anchorId="52039F2B" id="Graphic 6" o:spid="_x0000_s1026" style="position:absolute;margin-left:38.9pt;margin-top:17.4pt;width:221.45pt;height:.1pt;z-index:251659264;visibility:visible;mso-wrap-style:square;mso-wrap-distance-left:0;mso-wrap-distance-top:0;mso-wrap-distance-right:0;mso-wrap-distance-bottom:0;mso-position-horizontal:absolute;mso-position-horizontal-relative:page;mso-position-vertical:absolute;mso-position-vertical-relative:text;v-text-anchor:top" coordsize="2812415,1270" o:gfxdata="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" path="m,l2812054,e" filled="f" strokecolor="#00a24f" strokeweight=".25483mm">
                 <v:stroke dashstyle="dash"/>
                 <v:path arrowok="t"/>
                 <w10:wrap anchorx="page"/>
@@ -2802,7 +2870,7 @@
           </mc:Choice>
           <mc:Fallback>
             <w:pict>
-              <v:shape w14:anchorId="3E1B5CEB" id="Graphic 9" o:spid="_x0000_s1026" style="position:absolute;margin-left:350.15pt;margin-top:17.2pt;width:201.6pt;height:.1pt;z-index:251662336;visibility:visible;mso-wrap-style:square;mso-wrap-distance-left:0;mso-wrap-distance-top:0;mso-wrap-distance-right:0;mso-wrap-distance-bottom:0;mso-position-horizontal:absolute;mso-position-horizontal-relative:page;mso-position-vertical:absolute;mso-position-vertical-relative:text;v-text-anchor:top" coordsize="2560320,1270" o:gfxdata="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" path="m,l2560228,e" filled="f" strokecolor="#00a24f" strokeweight=".25483mm">
+              <v:shape w14:anchorId="71AF7FAA" id="Graphic 9" o:spid="_x0000_s1026" style="position:absolute;margin-left:350.15pt;margin-top:17.2pt;width:201.6pt;height:.1pt;z-index:251662336;visibility:visible;mso-wrap-style:square;mso-wrap-distance-left:0;mso-wrap-distance-top:0;mso-wrap-distance-right:0;mso-wrap-distance-bottom:0;mso-position-horizontal:absolute;mso-position-horizontal-relative:page;mso-position-vertical:absolute;mso-position-vertical-relative:text;v-text-anchor:top" coordsize="2560320,1270" o:gfxdata="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" path="m,l2560228,e" filled="f" strokecolor="#00a24f" strokeweight=".25483mm">
                 <v:stroke dashstyle="dash"/>
                 <v:path arrowok="t"/>
                 <w10:wrap anchorx="page"/>
@@ -2885,7 +2953,7 @@
           </mc:Choice>
           <mc:Fallback>
             <w:pict>
-              <v:shape w14:anchorId="6DCFE4A6" id="Graphic 8" o:spid="_x0000_s1026" style="position:absolute;margin-left:38.9pt;margin-top:17.2pt;width:218.15pt;height:.1pt;z-index:251661312;visibility:visible;mso-wrap-style:square;mso-wrap-distance-left:0;mso-wrap-distance-top:0;mso-wrap-distance-right:0;mso-wrap-distance-bottom:0;mso-position-horizontal:absolute;mso-position-horizontal-relative:page;mso-position-vertical:absolute;mso-position-vertical-relative:text;v-text-anchor:top" coordsize="2770505,1270" o:gfxdata="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" path="m,l2770083,e" filled="f" strokecolor="#00a24f" strokeweight=".25483mm">
+              <v:shape w14:anchorId="56A44687" id="Graphic 8" o:spid="_x0000_s1026" style="position:absolute;margin-left:38.9pt;margin-top:17.2pt;width:218.15pt;height:.1pt;z-index:251661312;visibility:visible;mso-wrap-style:square;mso-wrap-distance-left:0;mso-wrap-distance-top:0;mso-wrap-distance-right:0;mso-wrap-distance-bottom:0;mso-position-horizontal:absolute;mso-position-horizontal-relative:page;mso-position-vertical:absolute;mso-position-vertical-relative:text;v-text-anchor:top" coordsize="2770505,1270" o:gfxdata="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" path="m,l2770083,e" filled="f" strokecolor="#00a24f" strokeweight=".25483mm">
                 <v:stroke dashstyle="dash"/>
                 <v:path arrowok="t"/>
                 <w10:wrap anchorx="page"/>
@@ -5666,7 +5734,7 @@
           </mc:Choice>
           <mc:Fallback>
             <w:pict>
-              <v:shape w14:anchorId="1ABDB7BB" id="Graphic 10" o:spid="_x0000_s1026" style="position:absolute;margin-left:38.9pt;margin-top:13.35pt;width:508pt;height:.1pt;z-index:-251658232;visibility:visible;mso-wrap-style:square;mso-wrap-distance-left:0;mso-wrap-distance-top:0;mso-wrap-distance-right:0;mso-wrap-distance-bottom:0;mso-position-horizontal:absolute;mso-position-horizontal-relative:page;mso-position-vertical:absolute;mso-position-vertical-relative:text;v-text-anchor:top" coordsize="6451600,1270" o:gfxdata="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" path="m,l6451092,e" filled="f" strokecolor="#054973" strokeweight=".38442mm">
+              <v:shape w14:anchorId="719E877D" id="Graphic 10" o:spid="_x0000_s1026" style="position:absolute;margin-left:38.9pt;margin-top:13.35pt;width:508pt;height:.1pt;z-index:-251658232;visibility:visible;mso-wrap-style:square;mso-wrap-distance-left:0;mso-wrap-distance-top:0;mso-wrap-distance-right:0;mso-wrap-distance-bottom:0;mso-position-horizontal:absolute;mso-position-horizontal-relative:page;mso-position-vertical:absolute;mso-position-vertical-relative:text;v-text-anchor:top" coordsize="6451600,1270" o:gfxdata="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" path="m,l6451092,e" filled="f" strokecolor="#054973" strokeweight=".38442mm">
                 <v:path arrowok="t"/>
                 <w10:wrap type="topAndBottom" anchorx="page"/>
               </v:shape>
@@ -7121,15 +7189,6 @@
 </file>
 
 <file path=customXml/item1.xml><?xml version="1.0" encoding="utf-8"?>
-<?mso-contentType ?>
-<FormTemplates xmlns="http://schemas.microsoft.com/sharepoint/v3/contenttype/forms">
-  <Display>DocumentLibraryForm</Display>
-  <Edit>DocumentLibraryForm</Edit>
-  <New>DocumentLibraryForm</New>
-</FormTemplates>
-</file>
-
-<file path=customXml/item2.xml><?xml version="1.0" encoding="utf-8"?>
 <ct:contentTypeSchema xmlns:ct="http://schemas.microsoft.com/office/2006/metadata/contentType" xmlns:ma="http://schemas.microsoft.com/office/2006/metadata/properties/metaAttributes" ct:_="" ma:_="" ma:contentTypeName="Documento" ma:contentTypeID="0x0101003897DE994F95D24D84A6E104F8DB27A9" ma:contentTypeVersion="6" ma:contentTypeDescription="Crear nuevo documento." ma:contentTypeScope="" ma:versionID="6a869e6426faf5b478291c5be6b9297b">
   <xsd:schema xmlns:xsd="http://www.w3.org/2001/XMLSchema" xmlns:xs="http://www.w3.org/2001/XMLSchema" xmlns:p="http://schemas.microsoft.com/office/2006/metadata/properties" xmlns:ns2="9d37bab0-db27-4cf8-8ed1-04ad69cfbbec" targetNamespace="http://schemas.microsoft.com/office/2006/metadata/properties" ma:root="true" ma:fieldsID="f18a30f4bde13092f453b34678c2a924" ns2:_="">
     <xsd:import namespace="9d37bab0-db27-4cf8-8ed1-04ad69cfbbec"/>
@@ -7289,11 +7348,16 @@
 </ct:contentTypeSchema>
 </file>
 
-<file path=customXml/item3.xml><?xml version="1.0" encoding="utf-8"?>
-<b:Sources xmlns:b="http://schemas.openxmlformats.org/officeDocument/2006/bibliography" xmlns="http://schemas.openxmlformats.org/officeDocument/2006/bibliography" SelectedStyle="\APASixthEditionOfficeOnline.xsl" StyleName="APA" Version="6"/>
+<file path=customXml/item2.xml><?xml version="1.0" encoding="utf-8"?>
+<?mso-contentType ?>
+<FormTemplates xmlns="http://schemas.microsoft.com/sharepoint/v3/contenttype/forms">
+  <Display>DocumentLibraryForm</Display>
+  <Edit>DocumentLibraryForm</Edit>
+  <New>DocumentLibraryForm</New>
+</FormTemplates>
 </file>
 
-<file path=customXml/item4.xml><?xml version="1.0" encoding="utf-8"?>
+<file path=customXml/item3.xml><?xml version="1.0" encoding="utf-8"?>
 <p:properties xmlns:p="http://schemas.microsoft.com/office/2006/metadata/properties" xmlns:xsi="http://www.w3.org/2001/XMLSchema-instance" xmlns:pc="http://schemas.microsoft.com/office/infopath/2007/PartnerControls">
   <documentManagement>
     <EntidadID xmlns="9d37bab0-db27-4cf8-8ed1-04ad69cfbbec" xsi:nil="true"/>
@@ -7302,15 +7366,11 @@
 </p:properties>
 </file>
 
-<file path=customXml/itemProps1.xml><?xml version="1.0" encoding="utf-8"?>
-<ds:datastoreItem xmlns:ds="http://schemas.openxmlformats.org/officeDocument/2006/customXml" ds:itemID="{710A968D-E9DC-4219-A620-025DAFAE86E5}">
-  <ds:schemaRefs>
-    <ds:schemaRef ds:uri="http://schemas.microsoft.com/sharepoint/v3/contenttype/forms"/>
-  </ds:schemaRefs>
-</ds:datastoreItem>
+<file path=customXml/item4.xml><?xml version="1.0" encoding="utf-8"?>
+<b:Sources xmlns:b="http://schemas.openxmlformats.org/officeDocument/2006/bibliography" xmlns="http://schemas.openxmlformats.org/officeDocument/2006/bibliography" SelectedStyle="\APASixthEditionOfficeOnline.xsl" StyleName="APA" Version="6"/>
 </file>
 
-<file path=customXml/itemProps2.xml><?xml version="1.0" encoding="utf-8"?>
+<file path=customXml/itemProps1.xml><?xml version="1.0" encoding="utf-8"?>
 <ds:datastoreItem xmlns:ds="http://schemas.openxmlformats.org/officeDocument/2006/customXml" ds:itemID="{B390860A-C68B-4D71-945F-E2E66D02B46D}">
   <ds:schemaRefs>
     <ds:schemaRef ds:uri="http://schemas.microsoft.com/office/2006/metadata/contentType"/>
@@ -7328,15 +7388,15 @@
 </ds:datastoreItem>
 </file>
 
-<file path=customXml/itemProps3.xml><?xml version="1.0" encoding="utf-8"?>
-<ds:datastoreItem xmlns:ds="http://schemas.openxmlformats.org/officeDocument/2006/customXml" ds:itemID="{E88B9EBA-837E-4327-8C24-6A8F43BBDBEF}">
+<file path=customXml/itemProps2.xml><?xml version="1.0" encoding="utf-8"?>
+<ds:datastoreItem xmlns:ds="http://schemas.openxmlformats.org/officeDocument/2006/customXml" ds:itemID="{710A968D-E9DC-4219-A620-025DAFAE86E5}">
   <ds:schemaRefs>
-    <ds:schemaRef ds:uri="http://schemas.openxmlformats.org/officeDocument/2006/bibliography"/>
+    <ds:schemaRef ds:uri="http://schemas.microsoft.com/sharepoint/v3/contenttype/forms"/>
   </ds:schemaRefs>
 </ds:datastoreItem>
 </file>
 
-<file path=customXml/itemProps4.xml><?xml version="1.0" encoding="utf-8"?>
+<file path=customXml/itemProps3.xml><?xml version="1.0" encoding="utf-8"?>
 <ds:datastoreItem xmlns:ds="http://schemas.openxmlformats.org/officeDocument/2006/customXml" ds:itemID="{3F38ADCE-EA29-439C-B808-0255B65CA1F0}">
   <ds:schemaRefs>
     <ds:schemaRef ds:uri="http://schemas.microsoft.com/office/2006/metadata/properties"/>
@@ -7344,4 +7404,12 @@
     <ds:schemaRef ds:uri="9d37bab0-db27-4cf8-8ed1-04ad69cfbbec"/>
   </ds:schemaRefs>
 </ds:datastoreItem>
+</file>
+
+<file path=customXml/itemProps4.xml><?xml version="1.0" encoding="utf-8"?>
+<ds:datastoreItem xmlns:ds="http://schemas.openxmlformats.org/officeDocument/2006/customXml" ds:itemID="{E88B9EBA-837E-4327-8C24-6A8F43BBDBEF}">
+  <ds:schemaRefs>
+    <ds:schemaRef ds:uri="http://schemas.openxmlformats.org/officeDocument/2006/bibliography"/>
+  </ds:schemaRefs>
+</ds:datastoreItem>
 </file>
</xml_diff>

<commit_message>
Forzar actualización de plantilla sin acento
</commit_message>
<xml_diff>
--- a/templates/Plantilla_Cotizacion.docx
+++ b/templates/Plantilla_Cotizacion.docx
@@ -58,7 +58,7 @@
       <w:tblPr>
         <w:tblStyle w:val="Tablaconcuadrcula"/>
         <w:tblW w:w="0" w:type="auto"/>
-        <w:tblInd w:w="57" w:type="dxa"/>
+        <w:tblInd w:w="959" w:type="dxa"/>
         <w:tblBorders>
           <w:top w:val="none" w:sz="0" w:space="0" w:color="auto"/>
           <w:left w:val="none" w:sz="0" w:space="0" w:color="auto"/>
@@ -71,7 +71,7 @@
       </w:tblPr>
       <w:tblGrid>
         <w:gridCol w:w="5290"/>
-        <w:gridCol w:w="3975"/>
+        <w:gridCol w:w="3215"/>
       </w:tblGrid>
       <w:tr>
         <w:tc>
@@ -153,11 +153,20 @@
               </w:rPr>
               <w:t>PURO</w:t>
             </w:r>
-          </w:p>
-        </w:tc>
-        <w:tc>
-          <w:tcPr>
-            <w:tcW w:w="3975" w:type="dxa"/>
+            <w:r>
+              <w:rPr>
+                <w:b/>
+                <w:color w:val="064A74"/>
+                <w:spacing w:val="-4"/>
+                <w:sz w:val="21"/>
+              </w:rPr>
+              <w:t xml:space="preserve"> (test)</w:t>
+            </w:r>
+          </w:p>
+        </w:tc>
+        <w:tc>
+          <w:tcPr>
+            <w:tcW w:w="3215" w:type="dxa"/>
           </w:tcPr>
           <w:p>
             <w:pPr>
@@ -254,7 +263,7 @@
         </w:tc>
         <w:tc>
           <w:tcPr>
-            <w:tcW w:w="3975" w:type="dxa"/>
+            <w:tcW w:w="3215" w:type="dxa"/>
           </w:tcPr>
           <w:p>
             <w:pPr>
@@ -388,7 +397,7 @@
           </mc:Choice>
           <mc:Fallback>
             <w:pict>
-              <v:shape w14:anchorId="04953651" id="Graphic 3" o:spid="_x0000_s1026" style="position:absolute;margin-left:369.8pt;margin-top:19.25pt;width:185.1pt;height:.1pt;z-index:251656192;visibility:visible;mso-wrap-style:square;mso-wrap-distance-left:0;mso-wrap-distance-top:0;mso-wrap-distance-right:0;mso-wrap-distance-bottom:0;mso-position-horizontal:absolute;mso-position-horizontal-relative:page;mso-position-vertical:absolute;mso-position-vertical-relative:text;v-text-anchor:top" coordsize="2350770,1270" o:gfxdata="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" path="m,l2350373,e" filled="f" strokecolor="#00a24f" strokeweight=".25483mm">
+              <v:shape w14:anchorId="45B0FCC1" id="Graphic 3" o:spid="_x0000_s1026" style="position:absolute;margin-left:369.8pt;margin-top:19.25pt;width:185.1pt;height:.1pt;z-index:251656192;visibility:visible;mso-wrap-style:square;mso-wrap-distance-left:0;mso-wrap-distance-top:0;mso-wrap-distance-right:0;mso-wrap-distance-bottom:0;mso-position-horizontal:absolute;mso-position-horizontal-relative:page;mso-position-vertical:absolute;mso-position-vertical-relative:text;v-text-anchor:top" coordsize="2350770,1270" o:gfxdata="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" path="m,l2350373,e" filled="f" strokecolor="#00a24f" strokeweight=".25483mm">
                 <v:stroke dashstyle="dash"/>
                 <v:path arrowok="t"/>
                 <w10:wrap anchorx="page"/>
@@ -473,7 +482,7 @@
           </mc:Choice>
           <mc:Fallback>
             <w:pict>
-              <v:shape w14:anchorId="15588354" id="Graphic 2" o:spid="_x0000_s1026" style="position:absolute;margin-left:38.85pt;margin-top:19.25pt;width:182.85pt;height:.1pt;z-index:251654144;visibility:visible;mso-wrap-style:square;mso-width-percent:0;mso-wrap-distance-left:0;mso-wrap-distance-top:0;mso-wrap-distance-right:0;mso-wrap-distance-bottom:0;mso-position-horizontal:absolute;mso-position-horizontal-relative:page;mso-position-vertical:absolute;mso-position-vertical-relative:text;mso-width-percent:0;mso-width-relative:margin;v-text-anchor:top" coordsize="2392680,1270" o:gfxdata="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" path="m,l2392344,e" filled="f" strokecolor="#00a24f" strokeweight=".25483mm">
+              <v:shape w14:anchorId="4539126F" id="Graphic 2" o:spid="_x0000_s1026" style="position:absolute;margin-left:38.85pt;margin-top:19.25pt;width:182.85pt;height:.1pt;z-index:251654144;visibility:visible;mso-wrap-style:square;mso-width-percent:0;mso-wrap-distance-left:0;mso-wrap-distance-top:0;mso-wrap-distance-right:0;mso-wrap-distance-bottom:0;mso-position-horizontal:absolute;mso-position-horizontal-relative:page;mso-position-vertical:absolute;mso-position-vertical-relative:text;mso-width-percent:0;mso-width-relative:margin;v-text-anchor:top" coordsize="2392680,1270" o:gfxdata="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" path="m,l2392344,e" filled="f" strokecolor="#00a24f" strokeweight=".25483mm">
                 <v:stroke dashstyle="dash"/>
                 <v:path arrowok="t"/>
                 <w10:wrap anchorx="page"/>
@@ -575,7 +584,21 @@
           <w:color w:val="064A74"/>
           <w:sz w:val="19"/>
         </w:rPr>
-        <w:t>{{descripción}}</w:t>
+        <w:t>{{descripci</w:t>
+      </w:r>
+      <w:r>
+        <w:rPr>
+          <w:color w:val="064A74"/>
+          <w:sz w:val="19"/>
+        </w:rPr>
+        <w:t>o</w:t>
+      </w:r>
+      <w:r>
+        <w:rPr>
+          <w:color w:val="064A74"/>
+          <w:sz w:val="19"/>
+        </w:rPr>
+        <w:t>n}}</w:t>
       </w:r>
     </w:p>
     <w:p>
@@ -753,7 +776,7 @@
           </mc:Choice>
           <mc:Fallback>
             <w:pict>
-              <v:shape w14:anchorId="0C55C862" id="Graphic 5" o:spid="_x0000_s1026" style="position:absolute;margin-left:341.55pt;margin-top:19.45pt;width:214.85pt;height:.1pt;z-index:251658240;visibility:visible;mso-wrap-style:square;mso-wrap-distance-left:0;mso-wrap-distance-top:0;mso-wrap-distance-right:0;mso-wrap-distance-bottom:0;mso-position-horizontal:absolute;mso-position-horizontal-relative:page;mso-position-vertical:absolute;mso-position-vertical-relative:text;v-text-anchor:top" coordsize="2728595,1270" o:gfxdata="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" path="m,l2728112,e" filled="f" strokecolor="#00a24f" strokeweight=".25483mm">
+              <v:shape w14:anchorId="66FB784B" id="Graphic 5" o:spid="_x0000_s1026" style="position:absolute;margin-left:341.55pt;margin-top:19.45pt;width:214.85pt;height:.1pt;z-index:251658240;visibility:visible;mso-wrap-style:square;mso-wrap-distance-left:0;mso-wrap-distance-top:0;mso-wrap-distance-right:0;mso-wrap-distance-bottom:0;mso-position-horizontal:absolute;mso-position-horizontal-relative:page;mso-position-vertical:absolute;mso-position-vertical-relative:text;v-text-anchor:top" coordsize="2728595,1270" o:gfxdata="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" path="m,l2728112,e" filled="f" strokecolor="#00a24f" strokeweight=".25483mm">
                 <v:stroke dashstyle="dash"/>
                 <v:path arrowok="t"/>
                 <w10:wrap anchorx="page"/>
@@ -835,7 +858,7 @@
           </mc:Choice>
           <mc:Fallback>
             <w:pict>
-              <v:shape w14:anchorId="5AF052BB" id="Graphic 4" o:spid="_x0000_s1026" style="position:absolute;margin-left:38.9pt;margin-top:19.5pt;width:221.45pt;height:.1pt;z-index:251657216;visibility:visible;mso-wrap-style:square;mso-wrap-distance-left:0;mso-wrap-distance-top:0;mso-wrap-distance-right:0;mso-wrap-distance-bottom:0;mso-position-horizontal:absolute;mso-position-horizontal-relative:page;mso-position-vertical:absolute;mso-position-vertical-relative:text;v-text-anchor:top" coordsize="2812415,1270" o:gfxdata="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" path="m,l2812054,e" filled="f" strokecolor="#00a24f" strokeweight=".25483mm">
+              <v:shape w14:anchorId="3D7AAC73" id="Graphic 4" o:spid="_x0000_s1026" style="position:absolute;margin-left:38.9pt;margin-top:19.5pt;width:221.45pt;height:.1pt;z-index:251657216;visibility:visible;mso-wrap-style:square;mso-wrap-distance-left:0;mso-wrap-distance-top:0;mso-wrap-distance-right:0;mso-wrap-distance-bottom:0;mso-position-horizontal:absolute;mso-position-horizontal-relative:page;mso-position-vertical:absolute;mso-position-vertical-relative:text;v-text-anchor:top" coordsize="2812415,1270" o:gfxdata="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" path="m,l2812054,e" filled="f" strokecolor="#00a24f" strokeweight=".25483mm">
                 <v:stroke dashstyle="dash"/>
                 <v:path arrowok="t"/>
                 <w10:wrap anchorx="page"/>
@@ -2083,7 +2106,7 @@
           </mc:Choice>
           <mc:Fallback>
             <w:pict>
-              <v:shape w14:anchorId="5B1D3B48" id="Graphic 7" o:spid="_x0000_s1026" style="position:absolute;margin-left:350.7pt;margin-top:17.35pt;width:201.6pt;height:.1pt;z-index:251660288;visibility:visible;mso-wrap-style:square;mso-wrap-distance-left:0;mso-wrap-distance-top:0;mso-wrap-distance-right:0;mso-wrap-distance-bottom:0;mso-position-horizontal:absolute;mso-position-horizontal-relative:page;mso-position-vertical:absolute;mso-position-vertical-relative:text;v-text-anchor:top" coordsize="2560320,1270" o:gfxdata="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" path="m,l2560228,e" filled="f" strokecolor="#00a24f" strokeweight=".18603mm">
+              <v:shape w14:anchorId="4E29B2E1" id="Graphic 7" o:spid="_x0000_s1026" style="position:absolute;margin-left:350.7pt;margin-top:17.35pt;width:201.6pt;height:.1pt;z-index:251660288;visibility:visible;mso-wrap-style:square;mso-wrap-distance-left:0;mso-wrap-distance-top:0;mso-wrap-distance-right:0;mso-wrap-distance-bottom:0;mso-position-horizontal:absolute;mso-position-horizontal-relative:page;mso-position-vertical:absolute;mso-position-vertical-relative:text;v-text-anchor:top" coordsize="2560320,1270" o:gfxdata="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" path="m,l2560228,e" filled="f" strokecolor="#00a24f" strokeweight=".18603mm">
                 <v:stroke dashstyle="dash"/>
                 <v:path arrowok="t"/>
                 <w10:wrap anchorx="page"/>
@@ -2165,7 +2188,7 @@
           </mc:Choice>
           <mc:Fallback>
             <w:pict>
-              <v:shape w14:anchorId="52039F2B" id="Graphic 6" o:spid="_x0000_s1026" style="position:absolute;margin-left:38.9pt;margin-top:17.4pt;width:221.45pt;height:.1pt;z-index:251659264;visibility:visible;mso-wrap-style:square;mso-wrap-distance-left:0;mso-wrap-distance-top:0;mso-wrap-distance-right:0;mso-wrap-distance-bottom:0;mso-position-horizontal:absolute;mso-position-horizontal-relative:page;mso-position-vertical:absolute;mso-position-vertical-relative:text;v-text-anchor:top" coordsize="2812415,1270" o:gfxdata="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" path="m,l2812054,e" filled="f" strokecolor="#00a24f" strokeweight=".25483mm">
+              <v:shape w14:anchorId="14A365F1" id="Graphic 6" o:spid="_x0000_s1026" style="position:absolute;margin-left:38.9pt;margin-top:17.4pt;width:221.45pt;height:.1pt;z-index:251659264;visibility:visible;mso-wrap-style:square;mso-wrap-distance-left:0;mso-wrap-distance-top:0;mso-wrap-distance-right:0;mso-wrap-distance-bottom:0;mso-position-horizontal:absolute;mso-position-horizontal-relative:page;mso-position-vertical:absolute;mso-position-vertical-relative:text;v-text-anchor:top" coordsize="2812415,1270" o:gfxdata="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" path="m,l2812054,e" filled="f" strokecolor="#00a24f" strokeweight=".25483mm">
                 <v:stroke dashstyle="dash"/>
                 <v:path arrowok="t"/>
                 <w10:wrap anchorx="page"/>
@@ -2870,7 +2893,7 @@
           </mc:Choice>
           <mc:Fallback>
             <w:pict>
-              <v:shape w14:anchorId="71AF7FAA" id="Graphic 9" o:spid="_x0000_s1026" style="position:absolute;margin-left:350.15pt;margin-top:17.2pt;width:201.6pt;height:.1pt;z-index:251662336;visibility:visible;mso-wrap-style:square;mso-wrap-distance-left:0;mso-wrap-distance-top:0;mso-wrap-distance-right:0;mso-wrap-distance-bottom:0;mso-position-horizontal:absolute;mso-position-horizontal-relative:page;mso-position-vertical:absolute;mso-position-vertical-relative:text;v-text-anchor:top" coordsize="2560320,1270" o:gfxdata="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" path="m,l2560228,e" filled="f" strokecolor="#00a24f" strokeweight=".25483mm">
+              <v:shape w14:anchorId="7CB2A930" id="Graphic 9" o:spid="_x0000_s1026" style="position:absolute;margin-left:350.15pt;margin-top:17.2pt;width:201.6pt;height:.1pt;z-index:251662336;visibility:visible;mso-wrap-style:square;mso-wrap-distance-left:0;mso-wrap-distance-top:0;mso-wrap-distance-right:0;mso-wrap-distance-bottom:0;mso-position-horizontal:absolute;mso-position-horizontal-relative:page;mso-position-vertical:absolute;mso-position-vertical-relative:text;v-text-anchor:top" coordsize="2560320,1270" o:gfxdata="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" path="m,l2560228,e" filled="f" strokecolor="#00a24f" strokeweight=".25483mm">
                 <v:stroke dashstyle="dash"/>
                 <v:path arrowok="t"/>
                 <w10:wrap anchorx="page"/>
@@ -2953,7 +2976,7 @@
           </mc:Choice>
           <mc:Fallback>
             <w:pict>
-              <v:shape w14:anchorId="56A44687" id="Graphic 8" o:spid="_x0000_s1026" style="position:absolute;margin-left:38.9pt;margin-top:17.2pt;width:218.15pt;height:.1pt;z-index:251661312;visibility:visible;mso-wrap-style:square;mso-wrap-distance-left:0;mso-wrap-distance-top:0;mso-wrap-distance-right:0;mso-wrap-distance-bottom:0;mso-position-horizontal:absolute;mso-position-horizontal-relative:page;mso-position-vertical:absolute;mso-position-vertical-relative:text;v-text-anchor:top" coordsize="2770505,1270" o:gfxdata="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" path="m,l2770083,e" filled="f" strokecolor="#00a24f" strokeweight=".25483mm">
+              <v:shape w14:anchorId="714AE894" id="Graphic 8" o:spid="_x0000_s1026" style="position:absolute;margin-left:38.9pt;margin-top:17.2pt;width:218.15pt;height:.1pt;z-index:251661312;visibility:visible;mso-wrap-style:square;mso-wrap-distance-left:0;mso-wrap-distance-top:0;mso-wrap-distance-right:0;mso-wrap-distance-bottom:0;mso-position-horizontal:absolute;mso-position-horizontal-relative:page;mso-position-vertical:absolute;mso-position-vertical-relative:text;v-text-anchor:top" coordsize="2770505,1270" o:gfxdata="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" path="m,l2770083,e" filled="f" strokecolor="#00a24f" strokeweight=".25483mm">
                 <v:stroke dashstyle="dash"/>
                 <v:path arrowok="t"/>
                 <w10:wrap anchorx="page"/>
@@ -3602,7 +3625,6 @@
                 <w:sz w:val="19"/>
               </w:rPr>
             </w:pPr>
-            <w:proofErr w:type="gramStart"/>
             <w:r>
               <w:rPr>
                 <w:b/>
@@ -3612,7 +3634,6 @@
               </w:rPr>
               <w:t>Total</w:t>
             </w:r>
-            <w:proofErr w:type="gramEnd"/>
             <w:r>
               <w:rPr>
                 <w:b/>
@@ -3882,25 +3903,7 @@
           <w:spacing w:val="-2"/>
           <w:sz w:val="16"/>
         </w:rPr>
-        <w:t>{{</w:t>
-      </w:r>
-      <w:proofErr w:type="spellStart"/>
-      <w:r>
-        <w:rPr>
-          <w:color w:val="064A74"/>
-          <w:spacing w:val="-2"/>
-          <w:sz w:val="16"/>
-        </w:rPr>
-        <w:t>Be_Gasolina</w:t>
-      </w:r>
-      <w:proofErr w:type="spellEnd"/>
-      <w:r>
-        <w:rPr>
-          <w:color w:val="064A74"/>
-          <w:spacing w:val="-2"/>
-          <w:sz w:val="16"/>
-        </w:rPr>
-        <w:t>}}</w:t>
+        <w:t>{{Be_Gasolina}}</w:t>
       </w:r>
       <w:r>
         <w:rPr>
@@ -3924,25 +3927,7 @@
           <w:spacing w:val="-2"/>
           <w:sz w:val="16"/>
         </w:rPr>
-        <w:t>(</w:t>
-      </w:r>
-      <w:proofErr w:type="spellStart"/>
-      <w:r>
-        <w:rPr>
-          <w:color w:val="064A74"/>
-          <w:spacing w:val="-2"/>
-          <w:sz w:val="16"/>
-        </w:rPr>
-        <w:t>ii</w:t>
-      </w:r>
-      <w:proofErr w:type="spellEnd"/>
-      <w:r>
-        <w:rPr>
-          <w:color w:val="064A74"/>
-          <w:spacing w:val="-2"/>
-          <w:sz w:val="16"/>
-        </w:rPr>
-        <w:t>)</w:t>
+        <w:t>(ii)</w:t>
       </w:r>
       <w:r>
         <w:rPr>
@@ -4030,25 +4015,7 @@
           <w:spacing w:val="-2"/>
           <w:sz w:val="16"/>
         </w:rPr>
-        <w:t>{{</w:t>
-      </w:r>
-      <w:proofErr w:type="spellStart"/>
-      <w:r>
-        <w:rPr>
-          <w:color w:val="064A74"/>
-          <w:spacing w:val="-2"/>
-          <w:sz w:val="16"/>
-        </w:rPr>
-        <w:t>Be_Hibirido</w:t>
-      </w:r>
-      <w:proofErr w:type="spellEnd"/>
-      <w:r>
-        <w:rPr>
-          <w:color w:val="064A74"/>
-          <w:spacing w:val="-2"/>
-          <w:sz w:val="16"/>
-        </w:rPr>
-        <w:t>}}</w:t>
+        <w:t>{{Be_Hibirido}}</w:t>
       </w:r>
     </w:p>
     <w:p>
@@ -4353,7 +4320,6 @@
         </w:rPr>
         <w:t xml:space="preserve"> </w:t>
       </w:r>
-      <w:proofErr w:type="spellStart"/>
       <w:r>
         <w:rPr>
           <w:color w:val="064A74"/>
@@ -4361,7 +4327,6 @@
         </w:rPr>
         <w:t>S.A.P.I.de</w:t>
       </w:r>
-      <w:proofErr w:type="spellEnd"/>
       <w:r>
         <w:rPr>
           <w:color w:val="064A74"/>
@@ -4370,7 +4335,6 @@
         </w:rPr>
         <w:t xml:space="preserve"> </w:t>
       </w:r>
-      <w:proofErr w:type="spellStart"/>
       <w:r>
         <w:rPr>
           <w:color w:val="064A74"/>
@@ -4378,7 +4342,6 @@
         </w:rPr>
         <w:t>C.V.y</w:t>
       </w:r>
-      <w:proofErr w:type="spellEnd"/>
       <w:r>
         <w:rPr>
           <w:color w:val="064A74"/>
@@ -5240,23 +5203,13 @@
         </w:rPr>
         <w:t xml:space="preserve"> </w:t>
       </w:r>
-      <w:proofErr w:type="spellStart"/>
-      <w:r>
-        <w:rPr>
-          <w:color w:val="064A74"/>
-          <w:spacing w:val="-2"/>
-          <w:sz w:val="16"/>
-        </w:rPr>
-        <w:t>kms</w:t>
-      </w:r>
-      <w:proofErr w:type="spellEnd"/>
-      <w:r>
-        <w:rPr>
-          <w:color w:val="064A74"/>
-          <w:spacing w:val="-2"/>
-          <w:sz w:val="16"/>
-        </w:rPr>
-        <w:t>.</w:t>
+      <w:r>
+        <w:rPr>
+          <w:color w:val="064A74"/>
+          <w:spacing w:val="-2"/>
+          <w:sz w:val="16"/>
+        </w:rPr>
+        <w:t>kms.</w:t>
       </w:r>
       <w:r>
         <w:rPr>
@@ -5734,7 +5687,7 @@
           </mc:Choice>
           <mc:Fallback>
             <w:pict>
-              <v:shape w14:anchorId="719E877D" id="Graphic 10" o:spid="_x0000_s1026" style="position:absolute;margin-left:38.9pt;margin-top:13.35pt;width:508pt;height:.1pt;z-index:-251658232;visibility:visible;mso-wrap-style:square;mso-wrap-distance-left:0;mso-wrap-distance-top:0;mso-wrap-distance-right:0;mso-wrap-distance-bottom:0;mso-position-horizontal:absolute;mso-position-horizontal-relative:page;mso-position-vertical:absolute;mso-position-vertical-relative:text;v-text-anchor:top" coordsize="6451600,1270" o:gfxdata="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" path="m,l6451092,e" filled="f" strokecolor="#054973" strokeweight=".38442mm">
+              <v:shape w14:anchorId="6C98CB84" id="Graphic 10" o:spid="_x0000_s1026" style="position:absolute;margin-left:38.9pt;margin-top:13.35pt;width:508pt;height:.1pt;z-index:-251658232;visibility:visible;mso-wrap-style:square;mso-wrap-distance-left:0;mso-wrap-distance-top:0;mso-wrap-distance-right:0;mso-wrap-distance-bottom:0;mso-position-horizontal:absolute;mso-position-horizontal-relative:page;mso-position-vertical:absolute;mso-position-vertical-relative:text;v-text-anchor:top" coordsize="6451600,1270" o:gfxdata="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" path="m,l6451092,e" filled="f" strokecolor="#054973" strokeweight=".38442mm">
                 <v:path arrowok="t"/>
                 <w10:wrap type="topAndBottom" anchorx="page"/>
               </v:shape>
@@ -7189,6 +7142,28 @@
 </file>
 
 <file path=customXml/item1.xml><?xml version="1.0" encoding="utf-8"?>
+<b:Sources xmlns:b="http://schemas.openxmlformats.org/officeDocument/2006/bibliography" xmlns="http://schemas.openxmlformats.org/officeDocument/2006/bibliography" SelectedStyle="\APASixthEditionOfficeOnline.xsl" StyleName="APA" Version="6"/>
+</file>
+
+<file path=customXml/item2.xml><?xml version="1.0" encoding="utf-8"?>
+<p:properties xmlns:p="http://schemas.microsoft.com/office/2006/metadata/properties" xmlns:xsi="http://www.w3.org/2001/XMLSchema-instance" xmlns:pc="http://schemas.microsoft.com/office/infopath/2007/PartnerControls">
+  <documentManagement>
+    <EntidadID xmlns="9d37bab0-db27-4cf8-8ed1-04ad69cfbbec" xsi:nil="true"/>
+    <MasterID xmlns="9d37bab0-db27-4cf8-8ed1-04ad69cfbbec" xsi:nil="true"/>
+  </documentManagement>
+</p:properties>
+</file>
+
+<file path=customXml/item3.xml><?xml version="1.0" encoding="utf-8"?>
+<?mso-contentType ?>
+<FormTemplates xmlns="http://schemas.microsoft.com/sharepoint/v3/contenttype/forms">
+  <Display>DocumentLibraryForm</Display>
+  <Edit>DocumentLibraryForm</Edit>
+  <New>DocumentLibraryForm</New>
+</FormTemplates>
+</file>
+
+<file path=customXml/item4.xml><?xml version="1.0" encoding="utf-8"?>
 <ct:contentTypeSchema xmlns:ct="http://schemas.microsoft.com/office/2006/metadata/contentType" xmlns:ma="http://schemas.microsoft.com/office/2006/metadata/properties/metaAttributes" ct:_="" ma:_="" ma:contentTypeName="Documento" ma:contentTypeID="0x0101003897DE994F95D24D84A6E104F8DB27A9" ma:contentTypeVersion="6" ma:contentTypeDescription="Crear nuevo documento." ma:contentTypeScope="" ma:versionID="6a869e6426faf5b478291c5be6b9297b">
   <xsd:schema xmlns:xsd="http://www.w3.org/2001/XMLSchema" xmlns:xs="http://www.w3.org/2001/XMLSchema" xmlns:p="http://schemas.microsoft.com/office/2006/metadata/properties" xmlns:ns2="9d37bab0-db27-4cf8-8ed1-04ad69cfbbec" targetNamespace="http://schemas.microsoft.com/office/2006/metadata/properties" ma:root="true" ma:fieldsID="f18a30f4bde13092f453b34678c2a924" ns2:_="">
     <xsd:import namespace="9d37bab0-db27-4cf8-8ed1-04ad69cfbbec"/>
@@ -7348,29 +7323,33 @@
 </ct:contentTypeSchema>
 </file>
 
-<file path=customXml/item2.xml><?xml version="1.0" encoding="utf-8"?>
-<?mso-contentType ?>
-<FormTemplates xmlns="http://schemas.microsoft.com/sharepoint/v3/contenttype/forms">
-  <Display>DocumentLibraryForm</Display>
-  <Edit>DocumentLibraryForm</Edit>
-  <New>DocumentLibraryForm</New>
-</FormTemplates>
+<file path=customXml/itemProps1.xml><?xml version="1.0" encoding="utf-8"?>
+<ds:datastoreItem xmlns:ds="http://schemas.openxmlformats.org/officeDocument/2006/customXml" ds:itemID="{E88B9EBA-837E-4327-8C24-6A8F43BBDBEF}">
+  <ds:schemaRefs>
+    <ds:schemaRef ds:uri="http://schemas.openxmlformats.org/officeDocument/2006/bibliography"/>
+  </ds:schemaRefs>
+</ds:datastoreItem>
 </file>
 
-<file path=customXml/item3.xml><?xml version="1.0" encoding="utf-8"?>
-<p:properties xmlns:p="http://schemas.microsoft.com/office/2006/metadata/properties" xmlns:xsi="http://www.w3.org/2001/XMLSchema-instance" xmlns:pc="http://schemas.microsoft.com/office/infopath/2007/PartnerControls">
-  <documentManagement>
-    <EntidadID xmlns="9d37bab0-db27-4cf8-8ed1-04ad69cfbbec" xsi:nil="true"/>
-    <MasterID xmlns="9d37bab0-db27-4cf8-8ed1-04ad69cfbbec" xsi:nil="true"/>
-  </documentManagement>
-</p:properties>
+<file path=customXml/itemProps2.xml><?xml version="1.0" encoding="utf-8"?>
+<ds:datastoreItem xmlns:ds="http://schemas.openxmlformats.org/officeDocument/2006/customXml" ds:itemID="{3F38ADCE-EA29-439C-B808-0255B65CA1F0}">
+  <ds:schemaRefs>
+    <ds:schemaRef ds:uri="http://schemas.microsoft.com/office/2006/metadata/properties"/>
+    <ds:schemaRef ds:uri="http://schemas.microsoft.com/office/infopath/2007/PartnerControls"/>
+    <ds:schemaRef ds:uri="9d37bab0-db27-4cf8-8ed1-04ad69cfbbec"/>
+  </ds:schemaRefs>
+</ds:datastoreItem>
 </file>
 
-<file path=customXml/item4.xml><?xml version="1.0" encoding="utf-8"?>
-<b:Sources xmlns:b="http://schemas.openxmlformats.org/officeDocument/2006/bibliography" xmlns="http://schemas.openxmlformats.org/officeDocument/2006/bibliography" SelectedStyle="\APASixthEditionOfficeOnline.xsl" StyleName="APA" Version="6"/>
+<file path=customXml/itemProps3.xml><?xml version="1.0" encoding="utf-8"?>
+<ds:datastoreItem xmlns:ds="http://schemas.openxmlformats.org/officeDocument/2006/customXml" ds:itemID="{710A968D-E9DC-4219-A620-025DAFAE86E5}">
+  <ds:schemaRefs>
+    <ds:schemaRef ds:uri="http://schemas.microsoft.com/sharepoint/v3/contenttype/forms"/>
+  </ds:schemaRefs>
+</ds:datastoreItem>
 </file>
 
-<file path=customXml/itemProps1.xml><?xml version="1.0" encoding="utf-8"?>
+<file path=customXml/itemProps4.xml><?xml version="1.0" encoding="utf-8"?>
 <ds:datastoreItem xmlns:ds="http://schemas.openxmlformats.org/officeDocument/2006/customXml" ds:itemID="{B390860A-C68B-4D71-945F-E2E66D02B46D}">
   <ds:schemaRefs>
     <ds:schemaRef ds:uri="http://schemas.microsoft.com/office/2006/metadata/contentType"/>
@@ -7386,30 +7365,4 @@
     <ds:schemaRef ds:uri="http://schemas.microsoft.com/internal/obd"/>
   </ds:schemaRefs>
 </ds:datastoreItem>
-</file>
-
-<file path=customXml/itemProps2.xml><?xml version="1.0" encoding="utf-8"?>
-<ds:datastoreItem xmlns:ds="http://schemas.openxmlformats.org/officeDocument/2006/customXml" ds:itemID="{710A968D-E9DC-4219-A620-025DAFAE86E5}">
-  <ds:schemaRefs>
-    <ds:schemaRef ds:uri="http://schemas.microsoft.com/sharepoint/v3/contenttype/forms"/>
-  </ds:schemaRefs>
-</ds:datastoreItem>
-</file>
-
-<file path=customXml/itemProps3.xml><?xml version="1.0" encoding="utf-8"?>
-<ds:datastoreItem xmlns:ds="http://schemas.openxmlformats.org/officeDocument/2006/customXml" ds:itemID="{3F38ADCE-EA29-439C-B808-0255B65CA1F0}">
-  <ds:schemaRefs>
-    <ds:schemaRef ds:uri="http://schemas.microsoft.com/office/2006/metadata/properties"/>
-    <ds:schemaRef ds:uri="http://schemas.microsoft.com/office/infopath/2007/PartnerControls"/>
-    <ds:schemaRef ds:uri="9d37bab0-db27-4cf8-8ed1-04ad69cfbbec"/>
-  </ds:schemaRefs>
-</ds:datastoreItem>
-</file>
-
-<file path=customXml/itemProps4.xml><?xml version="1.0" encoding="utf-8"?>
-<ds:datastoreItem xmlns:ds="http://schemas.openxmlformats.org/officeDocument/2006/customXml" ds:itemID="{E88B9EBA-837E-4327-8C24-6A8F43BBDBEF}">
-  <ds:schemaRefs>
-    <ds:schemaRef ds:uri="http://schemas.openxmlformats.org/officeDocument/2006/bibliography"/>
-  </ds:schemaRefs>
-</ds:datastoreItem>
 </file>
</xml_diff>

<commit_message>
Actualizo plantilla y ajustes en main
</commit_message>
<xml_diff>
--- a/templates/Plantilla_Cotizacion.docx
+++ b/templates/Plantilla_Cotizacion.docx
@@ -152,15 +152,6 @@
                 <w:sz w:val="21"/>
               </w:rPr>
               <w:t>PURO</w:t>
-            </w:r>
-            <w:r>
-              <w:rPr>
-                <w:b/>
-                <w:color w:val="064A74"/>
-                <w:spacing w:val="-4"/>
-                <w:sz w:val="21"/>
-              </w:rPr>
-              <w:t xml:space="preserve"> (test)</w:t>
             </w:r>
           </w:p>
         </w:tc>
@@ -397,7 +388,7 @@
           </mc:Choice>
           <mc:Fallback>
             <w:pict>
-              <v:shape w14:anchorId="45B0FCC1" id="Graphic 3" o:spid="_x0000_s1026" style="position:absolute;margin-left:369.8pt;margin-top:19.25pt;width:185.1pt;height:.1pt;z-index:251656192;visibility:visible;mso-wrap-style:square;mso-wrap-distance-left:0;mso-wrap-distance-top:0;mso-wrap-distance-right:0;mso-wrap-distance-bottom:0;mso-position-horizontal:absolute;mso-position-horizontal-relative:page;mso-position-vertical:absolute;mso-position-vertical-relative:text;v-text-anchor:top" coordsize="2350770,1270" o:gfxdata="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" path="m,l2350373,e" filled="f" strokecolor="#00a24f" strokeweight=".25483mm">
+              <v:shape w14:anchorId="6B5E048A" id="Graphic 3" o:spid="_x0000_s1026" style="position:absolute;margin-left:369.8pt;margin-top:19.25pt;width:185.1pt;height:.1pt;z-index:251656192;visibility:visible;mso-wrap-style:square;mso-wrap-distance-left:0;mso-wrap-distance-top:0;mso-wrap-distance-right:0;mso-wrap-distance-bottom:0;mso-position-horizontal:absolute;mso-position-horizontal-relative:page;mso-position-vertical:absolute;mso-position-vertical-relative:text;v-text-anchor:top" coordsize="2350770,1270" o:gfxdata="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" path="m,l2350373,e" filled="f" strokecolor="#00a24f" strokeweight=".25483mm">
                 <v:stroke dashstyle="dash"/>
                 <v:path arrowok="t"/>
                 <w10:wrap anchorx="page"/>
@@ -482,7 +473,7 @@
           </mc:Choice>
           <mc:Fallback>
             <w:pict>
-              <v:shape w14:anchorId="4539126F" id="Graphic 2" o:spid="_x0000_s1026" style="position:absolute;margin-left:38.85pt;margin-top:19.25pt;width:182.85pt;height:.1pt;z-index:251654144;visibility:visible;mso-wrap-style:square;mso-width-percent:0;mso-wrap-distance-left:0;mso-wrap-distance-top:0;mso-wrap-distance-right:0;mso-wrap-distance-bottom:0;mso-position-horizontal:absolute;mso-position-horizontal-relative:page;mso-position-vertical:absolute;mso-position-vertical-relative:text;mso-width-percent:0;mso-width-relative:margin;v-text-anchor:top" coordsize="2392680,1270" o:gfxdata="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" path="m,l2392344,e" filled="f" strokecolor="#00a24f" strokeweight=".25483mm">
+              <v:shape w14:anchorId="23DE77D2" id="Graphic 2" o:spid="_x0000_s1026" style="position:absolute;margin-left:38.85pt;margin-top:19.25pt;width:182.85pt;height:.1pt;z-index:251654144;visibility:visible;mso-wrap-style:square;mso-width-percent:0;mso-wrap-distance-left:0;mso-wrap-distance-top:0;mso-wrap-distance-right:0;mso-wrap-distance-bottom:0;mso-position-horizontal:absolute;mso-position-horizontal-relative:page;mso-position-vertical:absolute;mso-position-vertical-relative:text;mso-width-percent:0;mso-width-relative:margin;v-text-anchor:top" coordsize="2392680,1270" o:gfxdata="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" path="m,l2392344,e" filled="f" strokecolor="#00a24f" strokeweight=".25483mm">
                 <v:stroke dashstyle="dash"/>
                 <v:path arrowok="t"/>
                 <w10:wrap anchorx="page"/>
@@ -776,7 +767,7 @@
           </mc:Choice>
           <mc:Fallback>
             <w:pict>
-              <v:shape w14:anchorId="66FB784B" id="Graphic 5" o:spid="_x0000_s1026" style="position:absolute;margin-left:341.55pt;margin-top:19.45pt;width:214.85pt;height:.1pt;z-index:251658240;visibility:visible;mso-wrap-style:square;mso-wrap-distance-left:0;mso-wrap-distance-top:0;mso-wrap-distance-right:0;mso-wrap-distance-bottom:0;mso-position-horizontal:absolute;mso-position-horizontal-relative:page;mso-position-vertical:absolute;mso-position-vertical-relative:text;v-text-anchor:top" coordsize="2728595,1270" o:gfxdata="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" path="m,l2728112,e" filled="f" strokecolor="#00a24f" strokeweight=".25483mm">
+              <v:shape w14:anchorId="00E9DFF6" id="Graphic 5" o:spid="_x0000_s1026" style="position:absolute;margin-left:341.55pt;margin-top:19.45pt;width:214.85pt;height:.1pt;z-index:251658240;visibility:visible;mso-wrap-style:square;mso-wrap-distance-left:0;mso-wrap-distance-top:0;mso-wrap-distance-right:0;mso-wrap-distance-bottom:0;mso-position-horizontal:absolute;mso-position-horizontal-relative:page;mso-position-vertical:absolute;mso-position-vertical-relative:text;v-text-anchor:top" coordsize="2728595,1270" o:gfxdata="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" path="m,l2728112,e" filled="f" strokecolor="#00a24f" strokeweight=".25483mm">
                 <v:stroke dashstyle="dash"/>
                 <v:path arrowok="t"/>
                 <w10:wrap anchorx="page"/>
@@ -858,7 +849,7 @@
           </mc:Choice>
           <mc:Fallback>
             <w:pict>
-              <v:shape w14:anchorId="3D7AAC73" id="Graphic 4" o:spid="_x0000_s1026" style="position:absolute;margin-left:38.9pt;margin-top:19.5pt;width:221.45pt;height:.1pt;z-index:251657216;visibility:visible;mso-wrap-style:square;mso-wrap-distance-left:0;mso-wrap-distance-top:0;mso-wrap-distance-right:0;mso-wrap-distance-bottom:0;mso-position-horizontal:absolute;mso-position-horizontal-relative:page;mso-position-vertical:absolute;mso-position-vertical-relative:text;v-text-anchor:top" coordsize="2812415,1270" o:gfxdata="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" path="m,l2812054,e" filled="f" strokecolor="#00a24f" strokeweight=".25483mm">
+              <v:shape w14:anchorId="13D22E57" id="Graphic 4" o:spid="_x0000_s1026" style="position:absolute;margin-left:38.9pt;margin-top:19.5pt;width:221.45pt;height:.1pt;z-index:251657216;visibility:visible;mso-wrap-style:square;mso-wrap-distance-left:0;mso-wrap-distance-top:0;mso-wrap-distance-right:0;mso-wrap-distance-bottom:0;mso-position-horizontal:absolute;mso-position-horizontal-relative:page;mso-position-vertical:absolute;mso-position-vertical-relative:text;v-text-anchor:top" coordsize="2812415,1270" o:gfxdata="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" path="m,l2812054,e" filled="f" strokecolor="#00a24f" strokeweight=".25483mm">
                 <v:stroke dashstyle="dash"/>
                 <v:path arrowok="t"/>
                 <w10:wrap anchorx="page"/>
@@ -2106,7 +2097,7 @@
           </mc:Choice>
           <mc:Fallback>
             <w:pict>
-              <v:shape w14:anchorId="4E29B2E1" id="Graphic 7" o:spid="_x0000_s1026" style="position:absolute;margin-left:350.7pt;margin-top:17.35pt;width:201.6pt;height:.1pt;z-index:251660288;visibility:visible;mso-wrap-style:square;mso-wrap-distance-left:0;mso-wrap-distance-top:0;mso-wrap-distance-right:0;mso-wrap-distance-bottom:0;mso-position-horizontal:absolute;mso-position-horizontal-relative:page;mso-position-vertical:absolute;mso-position-vertical-relative:text;v-text-anchor:top" coordsize="2560320,1270" o:gfxdata="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" path="m,l2560228,e" filled="f" strokecolor="#00a24f" strokeweight=".18603mm">
+              <v:shape w14:anchorId="350DC1FB" id="Graphic 7" o:spid="_x0000_s1026" style="position:absolute;margin-left:350.7pt;margin-top:17.35pt;width:201.6pt;height:.1pt;z-index:251660288;visibility:visible;mso-wrap-style:square;mso-wrap-distance-left:0;mso-wrap-distance-top:0;mso-wrap-distance-right:0;mso-wrap-distance-bottom:0;mso-position-horizontal:absolute;mso-position-horizontal-relative:page;mso-position-vertical:absolute;mso-position-vertical-relative:text;v-text-anchor:top" coordsize="2560320,1270" o:gfxdata="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" path="m,l2560228,e" filled="f" strokecolor="#00a24f" strokeweight=".18603mm">
                 <v:stroke dashstyle="dash"/>
                 <v:path arrowok="t"/>
                 <w10:wrap anchorx="page"/>
@@ -2188,7 +2179,7 @@
           </mc:Choice>
           <mc:Fallback>
             <w:pict>
-              <v:shape w14:anchorId="14A365F1" id="Graphic 6" o:spid="_x0000_s1026" style="position:absolute;margin-left:38.9pt;margin-top:17.4pt;width:221.45pt;height:.1pt;z-index:251659264;visibility:visible;mso-wrap-style:square;mso-wrap-distance-left:0;mso-wrap-distance-top:0;mso-wrap-distance-right:0;mso-wrap-distance-bottom:0;mso-position-horizontal:absolute;mso-position-horizontal-relative:page;mso-position-vertical:absolute;mso-position-vertical-relative:text;v-text-anchor:top" coordsize="2812415,1270" o:gfxdata="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" path="m,l2812054,e" filled="f" strokecolor="#00a24f" strokeweight=".25483mm">
+              <v:shape w14:anchorId="7E15F1AA" id="Graphic 6" o:spid="_x0000_s1026" style="position:absolute;margin-left:38.9pt;margin-top:17.4pt;width:221.45pt;height:.1pt;z-index:251659264;visibility:visible;mso-wrap-style:square;mso-wrap-distance-left:0;mso-wrap-distance-top:0;mso-wrap-distance-right:0;mso-wrap-distance-bottom:0;mso-position-horizontal:absolute;mso-position-horizontal-relative:page;mso-position-vertical:absolute;mso-position-vertical-relative:text;v-text-anchor:top" coordsize="2812415,1270" o:gfxdata="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" path="m,l2812054,e" filled="f" strokecolor="#00a24f" strokeweight=".25483mm">
                 <v:stroke dashstyle="dash"/>
                 <v:path arrowok="t"/>
                 <w10:wrap anchorx="page"/>
@@ -2893,7 +2884,7 @@
           </mc:Choice>
           <mc:Fallback>
             <w:pict>
-              <v:shape w14:anchorId="7CB2A930" id="Graphic 9" o:spid="_x0000_s1026" style="position:absolute;margin-left:350.15pt;margin-top:17.2pt;width:201.6pt;height:.1pt;z-index:251662336;visibility:visible;mso-wrap-style:square;mso-wrap-distance-left:0;mso-wrap-distance-top:0;mso-wrap-distance-right:0;mso-wrap-distance-bottom:0;mso-position-horizontal:absolute;mso-position-horizontal-relative:page;mso-position-vertical:absolute;mso-position-vertical-relative:text;v-text-anchor:top" coordsize="2560320,1270" o:gfxdata="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" path="m,l2560228,e" filled="f" strokecolor="#00a24f" strokeweight=".25483mm">
+              <v:shape w14:anchorId="2BA4B534" id="Graphic 9" o:spid="_x0000_s1026" style="position:absolute;margin-left:350.15pt;margin-top:17.2pt;width:201.6pt;height:.1pt;z-index:251662336;visibility:visible;mso-wrap-style:square;mso-wrap-distance-left:0;mso-wrap-distance-top:0;mso-wrap-distance-right:0;mso-wrap-distance-bottom:0;mso-position-horizontal:absolute;mso-position-horizontal-relative:page;mso-position-vertical:absolute;mso-position-vertical-relative:text;v-text-anchor:top" coordsize="2560320,1270" o:gfxdata="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" path="m,l2560228,e" filled="f" strokecolor="#00a24f" strokeweight=".25483mm">
                 <v:stroke dashstyle="dash"/>
                 <v:path arrowok="t"/>
                 <w10:wrap anchorx="page"/>
@@ -2976,7 +2967,7 @@
           </mc:Choice>
           <mc:Fallback>
             <w:pict>
-              <v:shape w14:anchorId="714AE894" id="Graphic 8" o:spid="_x0000_s1026" style="position:absolute;margin-left:38.9pt;margin-top:17.2pt;width:218.15pt;height:.1pt;z-index:251661312;visibility:visible;mso-wrap-style:square;mso-wrap-distance-left:0;mso-wrap-distance-top:0;mso-wrap-distance-right:0;mso-wrap-distance-bottom:0;mso-position-horizontal:absolute;mso-position-horizontal-relative:page;mso-position-vertical:absolute;mso-position-vertical-relative:text;v-text-anchor:top" coordsize="2770505,1270" o:gfxdata="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" path="m,l2770083,e" filled="f" strokecolor="#00a24f" strokeweight=".25483mm">
+              <v:shape w14:anchorId="1F4039DC" id="Graphic 8" o:spid="_x0000_s1026" style="position:absolute;margin-left:38.9pt;margin-top:17.2pt;width:218.15pt;height:.1pt;z-index:251661312;visibility:visible;mso-wrap-style:square;mso-wrap-distance-left:0;mso-wrap-distance-top:0;mso-wrap-distance-right:0;mso-wrap-distance-bottom:0;mso-position-horizontal:absolute;mso-position-horizontal-relative:page;mso-position-vertical:absolute;mso-position-vertical-relative:text;v-text-anchor:top" coordsize="2770505,1270" o:gfxdata="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" path="m,l2770083,e" filled="f" strokecolor="#00a24f" strokeweight=".25483mm">
                 <v:stroke dashstyle="dash"/>
                 <v:path arrowok="t"/>
                 <w10:wrap anchorx="page"/>
@@ -5687,7 +5678,7 @@
           </mc:Choice>
           <mc:Fallback>
             <w:pict>
-              <v:shape w14:anchorId="6C98CB84" id="Graphic 10" o:spid="_x0000_s1026" style="position:absolute;margin-left:38.9pt;margin-top:13.35pt;width:508pt;height:.1pt;z-index:-251658232;visibility:visible;mso-wrap-style:square;mso-wrap-distance-left:0;mso-wrap-distance-top:0;mso-wrap-distance-right:0;mso-wrap-distance-bottom:0;mso-position-horizontal:absolute;mso-position-horizontal-relative:page;mso-position-vertical:absolute;mso-position-vertical-relative:text;v-text-anchor:top" coordsize="6451600,1270" o:gfxdata="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" path="m,l6451092,e" filled="f" strokecolor="#054973" strokeweight=".38442mm">
+              <v:shape w14:anchorId="1928A054" id="Graphic 10" o:spid="_x0000_s1026" style="position:absolute;margin-left:38.9pt;margin-top:13.35pt;width:508pt;height:.1pt;z-index:-251658232;visibility:visible;mso-wrap-style:square;mso-wrap-distance-left:0;mso-wrap-distance-top:0;mso-wrap-distance-right:0;mso-wrap-distance-bottom:0;mso-position-horizontal:absolute;mso-position-horizontal-relative:page;mso-position-vertical:absolute;mso-position-vertical-relative:text;v-text-anchor:top" coordsize="6451600,1270" o:gfxdata="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" path="m,l6451092,e" filled="f" strokecolor="#054973" strokeweight=".38442mm">
                 <v:path arrowok="t"/>
                 <w10:wrap type="topAndBottom" anchorx="page"/>
               </v:shape>
@@ -7142,28 +7133,6 @@
 </file>
 
 <file path=customXml/item1.xml><?xml version="1.0" encoding="utf-8"?>
-<b:Sources xmlns:b="http://schemas.openxmlformats.org/officeDocument/2006/bibliography" xmlns="http://schemas.openxmlformats.org/officeDocument/2006/bibliography" SelectedStyle="\APASixthEditionOfficeOnline.xsl" StyleName="APA" Version="6"/>
-</file>
-
-<file path=customXml/item2.xml><?xml version="1.0" encoding="utf-8"?>
-<p:properties xmlns:p="http://schemas.microsoft.com/office/2006/metadata/properties" xmlns:xsi="http://www.w3.org/2001/XMLSchema-instance" xmlns:pc="http://schemas.microsoft.com/office/infopath/2007/PartnerControls">
-  <documentManagement>
-    <EntidadID xmlns="9d37bab0-db27-4cf8-8ed1-04ad69cfbbec" xsi:nil="true"/>
-    <MasterID xmlns="9d37bab0-db27-4cf8-8ed1-04ad69cfbbec" xsi:nil="true"/>
-  </documentManagement>
-</p:properties>
-</file>
-
-<file path=customXml/item3.xml><?xml version="1.0" encoding="utf-8"?>
-<?mso-contentType ?>
-<FormTemplates xmlns="http://schemas.microsoft.com/sharepoint/v3/contenttype/forms">
-  <Display>DocumentLibraryForm</Display>
-  <Edit>DocumentLibraryForm</Edit>
-  <New>DocumentLibraryForm</New>
-</FormTemplates>
-</file>
-
-<file path=customXml/item4.xml><?xml version="1.0" encoding="utf-8"?>
 <ct:contentTypeSchema xmlns:ct="http://schemas.microsoft.com/office/2006/metadata/contentType" xmlns:ma="http://schemas.microsoft.com/office/2006/metadata/properties/metaAttributes" ct:_="" ma:_="" ma:contentTypeName="Documento" ma:contentTypeID="0x0101003897DE994F95D24D84A6E104F8DB27A9" ma:contentTypeVersion="6" ma:contentTypeDescription="Crear nuevo documento." ma:contentTypeScope="" ma:versionID="6a869e6426faf5b478291c5be6b9297b">
   <xsd:schema xmlns:xsd="http://www.w3.org/2001/XMLSchema" xmlns:xs="http://www.w3.org/2001/XMLSchema" xmlns:p="http://schemas.microsoft.com/office/2006/metadata/properties" xmlns:ns2="9d37bab0-db27-4cf8-8ed1-04ad69cfbbec" targetNamespace="http://schemas.microsoft.com/office/2006/metadata/properties" ma:root="true" ma:fieldsID="f18a30f4bde13092f453b34678c2a924" ns2:_="">
     <xsd:import namespace="9d37bab0-db27-4cf8-8ed1-04ad69cfbbec"/>
@@ -7323,33 +7292,29 @@
 </ct:contentTypeSchema>
 </file>
 
-<file path=customXml/itemProps1.xml><?xml version="1.0" encoding="utf-8"?>
-<ds:datastoreItem xmlns:ds="http://schemas.openxmlformats.org/officeDocument/2006/customXml" ds:itemID="{E88B9EBA-837E-4327-8C24-6A8F43BBDBEF}">
-  <ds:schemaRefs>
-    <ds:schemaRef ds:uri="http://schemas.openxmlformats.org/officeDocument/2006/bibliography"/>
-  </ds:schemaRefs>
-</ds:datastoreItem>
+<file path=customXml/item2.xml><?xml version="1.0" encoding="utf-8"?>
+<?mso-contentType ?>
+<FormTemplates xmlns="http://schemas.microsoft.com/sharepoint/v3/contenttype/forms">
+  <Display>DocumentLibraryForm</Display>
+  <Edit>DocumentLibraryForm</Edit>
+  <New>DocumentLibraryForm</New>
+</FormTemplates>
 </file>
 
-<file path=customXml/itemProps2.xml><?xml version="1.0" encoding="utf-8"?>
-<ds:datastoreItem xmlns:ds="http://schemas.openxmlformats.org/officeDocument/2006/customXml" ds:itemID="{3F38ADCE-EA29-439C-B808-0255B65CA1F0}">
-  <ds:schemaRefs>
-    <ds:schemaRef ds:uri="http://schemas.microsoft.com/office/2006/metadata/properties"/>
-    <ds:schemaRef ds:uri="http://schemas.microsoft.com/office/infopath/2007/PartnerControls"/>
-    <ds:schemaRef ds:uri="9d37bab0-db27-4cf8-8ed1-04ad69cfbbec"/>
-  </ds:schemaRefs>
-</ds:datastoreItem>
+<file path=customXml/item3.xml><?xml version="1.0" encoding="utf-8"?>
+<p:properties xmlns:p="http://schemas.microsoft.com/office/2006/metadata/properties" xmlns:xsi="http://www.w3.org/2001/XMLSchema-instance" xmlns:pc="http://schemas.microsoft.com/office/infopath/2007/PartnerControls">
+  <documentManagement>
+    <EntidadID xmlns="9d37bab0-db27-4cf8-8ed1-04ad69cfbbec" xsi:nil="true"/>
+    <MasterID xmlns="9d37bab0-db27-4cf8-8ed1-04ad69cfbbec" xsi:nil="true"/>
+  </documentManagement>
+</p:properties>
 </file>
 
-<file path=customXml/itemProps3.xml><?xml version="1.0" encoding="utf-8"?>
-<ds:datastoreItem xmlns:ds="http://schemas.openxmlformats.org/officeDocument/2006/customXml" ds:itemID="{710A968D-E9DC-4219-A620-025DAFAE86E5}">
-  <ds:schemaRefs>
-    <ds:schemaRef ds:uri="http://schemas.microsoft.com/sharepoint/v3/contenttype/forms"/>
-  </ds:schemaRefs>
-</ds:datastoreItem>
+<file path=customXml/item4.xml><?xml version="1.0" encoding="utf-8"?>
+<b:Sources xmlns:b="http://schemas.openxmlformats.org/officeDocument/2006/bibliography" xmlns="http://schemas.openxmlformats.org/officeDocument/2006/bibliography" SelectedStyle="\APASixthEditionOfficeOnline.xsl" StyleName="APA" Version="6"/>
 </file>
 
-<file path=customXml/itemProps4.xml><?xml version="1.0" encoding="utf-8"?>
+<file path=customXml/itemProps1.xml><?xml version="1.0" encoding="utf-8"?>
 <ds:datastoreItem xmlns:ds="http://schemas.openxmlformats.org/officeDocument/2006/customXml" ds:itemID="{B390860A-C68B-4D71-945F-E2E66D02B46D}">
   <ds:schemaRefs>
     <ds:schemaRef ds:uri="http://schemas.microsoft.com/office/2006/metadata/contentType"/>
@@ -7365,4 +7330,30 @@
     <ds:schemaRef ds:uri="http://schemas.microsoft.com/internal/obd"/>
   </ds:schemaRefs>
 </ds:datastoreItem>
+</file>
+
+<file path=customXml/itemProps2.xml><?xml version="1.0" encoding="utf-8"?>
+<ds:datastoreItem xmlns:ds="http://schemas.openxmlformats.org/officeDocument/2006/customXml" ds:itemID="{710A968D-E9DC-4219-A620-025DAFAE86E5}">
+  <ds:schemaRefs>
+    <ds:schemaRef ds:uri="http://schemas.microsoft.com/sharepoint/v3/contenttype/forms"/>
+  </ds:schemaRefs>
+</ds:datastoreItem>
+</file>
+
+<file path=customXml/itemProps3.xml><?xml version="1.0" encoding="utf-8"?>
+<ds:datastoreItem xmlns:ds="http://schemas.openxmlformats.org/officeDocument/2006/customXml" ds:itemID="{3F38ADCE-EA29-439C-B808-0255B65CA1F0}">
+  <ds:schemaRefs>
+    <ds:schemaRef ds:uri="http://schemas.microsoft.com/office/2006/metadata/properties"/>
+    <ds:schemaRef ds:uri="http://schemas.microsoft.com/office/infopath/2007/PartnerControls"/>
+    <ds:schemaRef ds:uri="9d37bab0-db27-4cf8-8ed1-04ad69cfbbec"/>
+  </ds:schemaRefs>
+</ds:datastoreItem>
+</file>
+
+<file path=customXml/itemProps4.xml><?xml version="1.0" encoding="utf-8"?>
+<ds:datastoreItem xmlns:ds="http://schemas.openxmlformats.org/officeDocument/2006/customXml" ds:itemID="{E88B9EBA-837E-4327-8C24-6A8F43BBDBEF}">
+  <ds:schemaRefs>
+    <ds:schemaRef ds:uri="http://schemas.openxmlformats.org/officeDocument/2006/bibliography"/>
+  </ds:schemaRefs>
+</ds:datastoreItem>
 </file>
</xml_diff>

<commit_message>
Corrijo marcador descripcion partido en runs
</commit_message>
<xml_diff>
--- a/templates/Plantilla_Cotizacion.docx
+++ b/templates/Plantilla_Cotizacion.docx
@@ -262,33 +262,24 @@
                 <w:tab w:val="left" w:pos="7171"/>
               </w:tabs>
               <w:spacing w:before="150"/>
-              <w:ind w:left="1748" w:hanging="1748"/>
               <w:jc w:val="right"/>
               <w:rPr>
                 <w:b/>
-                <w:color w:val="064A74"/>
-                <w:spacing w:val="70"/>
-                <w:sz w:val="21"/>
+                <w:color w:val="020303"/>
+                <w:spacing w:val="-2"/>
+                <w:w w:val="105"/>
+                <w:sz w:val="19"/>
               </w:rPr>
             </w:pPr>
             <w:r>
               <w:rPr>
                 <w:b/>
                 <w:color w:val="020303"/>
-                <w:w w:val="105"/>
-                <w:sz w:val="19"/>
-              </w:rPr>
-              <w:t>FECHA:</w:t>
-            </w:r>
-            <w:r>
-              <w:rPr>
-                <w:b/>
-                <w:color w:val="020303"/>
-                <w:spacing w:val="21"/>
-                <w:w w:val="105"/>
-                <w:sz w:val="19"/>
-              </w:rPr>
-              <w:t xml:space="preserve"> {{fecha}}</w:t>
+                <w:spacing w:val="-2"/>
+                <w:w w:val="105"/>
+                <w:sz w:val="19"/>
+              </w:rPr>
+              <w:t>FECHA: {{fecha}}</w:t>
             </w:r>
           </w:p>
         </w:tc>
@@ -388,7 +379,7 @@
           </mc:Choice>
           <mc:Fallback>
             <w:pict>
-              <v:shape w14:anchorId="48742EB0" id="Graphic 3" o:spid="_x0000_s1026" style="position:absolute;margin-left:369.8pt;margin-top:19.25pt;width:185.1pt;height:.1pt;z-index:251656192;visibility:visible;mso-wrap-style:square;mso-wrap-distance-left:0;mso-wrap-distance-top:0;mso-wrap-distance-right:0;mso-wrap-distance-bottom:0;mso-position-horizontal:absolute;mso-position-horizontal-relative:page;mso-position-vertical:absolute;mso-position-vertical-relative:text;v-text-anchor:top" coordsize="2350770,1270" o:gfxdata="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" path="m,l2350373,e" filled="f" strokecolor="#00a24f" strokeweight=".25483mm">
+              <v:shape w14:anchorId="2E520D19" id="Graphic 3" o:spid="_x0000_s1026" style="position:absolute;margin-left:369.8pt;margin-top:19.25pt;width:185.1pt;height:.1pt;z-index:251656192;visibility:visible;mso-wrap-style:square;mso-wrap-distance-left:0;mso-wrap-distance-top:0;mso-wrap-distance-right:0;mso-wrap-distance-bottom:0;mso-position-horizontal:absolute;mso-position-horizontal-relative:page;mso-position-vertical:absolute;mso-position-vertical-relative:text;v-text-anchor:top" coordsize="2350770,1270" o:gfxdata="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" path="m,l2350373,e" filled="f" strokecolor="#00a24f" strokeweight=".25483mm">
                 <v:stroke dashstyle="dash"/>
                 <v:path arrowok="t"/>
                 <w10:wrap anchorx="page"/>
@@ -473,7 +464,7 @@
           </mc:Choice>
           <mc:Fallback>
             <w:pict>
-              <v:shape w14:anchorId="4295EE29" id="Graphic 2" o:spid="_x0000_s1026" style="position:absolute;margin-left:38.85pt;margin-top:19.25pt;width:182.85pt;height:.1pt;z-index:251654144;visibility:visible;mso-wrap-style:square;mso-width-percent:0;mso-wrap-distance-left:0;mso-wrap-distance-top:0;mso-wrap-distance-right:0;mso-wrap-distance-bottom:0;mso-position-horizontal:absolute;mso-position-horizontal-relative:page;mso-position-vertical:absolute;mso-position-vertical-relative:text;mso-width-percent:0;mso-width-relative:margin;v-text-anchor:top" coordsize="2392680,1270" o:gfxdata="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" path="m,l2392344,e" filled="f" strokecolor="#00a24f" strokeweight=".25483mm">
+              <v:shape w14:anchorId="7A172F9C" id="Graphic 2" o:spid="_x0000_s1026" style="position:absolute;margin-left:38.85pt;margin-top:19.25pt;width:182.85pt;height:.1pt;z-index:251654144;visibility:visible;mso-wrap-style:square;mso-width-percent:0;mso-wrap-distance-left:0;mso-wrap-distance-top:0;mso-wrap-distance-right:0;mso-wrap-distance-bottom:0;mso-position-horizontal:absolute;mso-position-horizontal-relative:page;mso-position-vertical:absolute;mso-position-vertical-relative:text;mso-width-percent:0;mso-width-relative:margin;v-text-anchor:top" coordsize="2392680,1270" o:gfxdata="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" path="m,l2392344,e" filled="f" strokecolor="#00a24f" strokeweight=".25483mm">
                 <v:stroke dashstyle="dash"/>
                 <v:path arrowok="t"/>
                 <w10:wrap anchorx="page"/>
@@ -531,147 +522,148 @@
         <w:t>ACTIVO</w:t>
       </w:r>
     </w:p>
-    <w:p>
-      <w:pPr>
-        <w:tabs>
-          <w:tab w:val="left" w:pos="5059"/>
-        </w:tabs>
-        <w:ind w:left="2788"/>
-        <w:rPr>
-          <w:color w:val="064A74"/>
-          <w:spacing w:val="-4"/>
-          <w:sz w:val="19"/>
-        </w:rPr>
-      </w:pPr>
-      <w:r>
-        <w:rPr>
-          <w:color w:val="064A74"/>
-          <w:spacing w:val="-4"/>
-          <w:sz w:val="19"/>
-        </w:rPr>
-        <w:t>DESCRIPCIÓN</w:t>
-      </w:r>
-      <w:r>
-        <w:rPr>
-          <w:color w:val="064A74"/>
-          <w:spacing w:val="-4"/>
-          <w:sz w:val="19"/>
-        </w:rPr>
-        <w:tab/>
-        <w:t>{{</w:t>
-      </w:r>
-      <w:proofErr w:type="spellStart"/>
-      <w:r>
-        <w:rPr>
-          <w:color w:val="064A74"/>
-          <w:spacing w:val="-4"/>
-          <w:sz w:val="19"/>
-        </w:rPr>
-        <w:t>descripcion</w:t>
-      </w:r>
-      <w:proofErr w:type="spellEnd"/>
-      <w:r>
-        <w:rPr>
-          <w:color w:val="064A74"/>
-          <w:spacing w:val="-4"/>
-          <w:sz w:val="19"/>
-        </w:rPr>
-        <w:t>}}</w:t>
-      </w:r>
-    </w:p>
-    <w:p>
-      <w:pPr>
-        <w:tabs>
-          <w:tab w:val="left" w:pos="5059"/>
-        </w:tabs>
-        <w:ind w:left="2788"/>
-        <w:rPr>
-          <w:sz w:val="19"/>
-        </w:rPr>
-      </w:pPr>
-      <w:r>
-        <w:rPr>
-          <w:color w:val="064A74"/>
-          <w:sz w:val="19"/>
-        </w:rPr>
-        <w:t>Precio</w:t>
-      </w:r>
-      <w:r>
-        <w:rPr>
-          <w:color w:val="064A74"/>
-          <w:spacing w:val="-4"/>
-          <w:sz w:val="19"/>
-        </w:rPr>
-        <w:t xml:space="preserve"> </w:t>
-      </w:r>
-      <w:r>
-        <w:rPr>
-          <w:color w:val="064A74"/>
-          <w:sz w:val="19"/>
-        </w:rPr>
-        <w:t>de</w:t>
-      </w:r>
-      <w:r>
-        <w:rPr>
-          <w:color w:val="064A74"/>
-          <w:spacing w:val="4"/>
-          <w:sz w:val="19"/>
-        </w:rPr>
-        <w:t xml:space="preserve"> </w:t>
-      </w:r>
-      <w:r>
-        <w:rPr>
-          <w:color w:val="064A74"/>
-          <w:sz w:val="19"/>
-        </w:rPr>
-        <w:t>Lista</w:t>
-      </w:r>
-      <w:r>
-        <w:rPr>
-          <w:color w:val="064A74"/>
-          <w:spacing w:val="-3"/>
-          <w:sz w:val="19"/>
-        </w:rPr>
-        <w:t xml:space="preserve"> </w:t>
-      </w:r>
-      <w:r>
-        <w:rPr>
-          <w:color w:val="064A74"/>
-          <w:sz w:val="19"/>
-        </w:rPr>
-        <w:t>con</w:t>
-      </w:r>
-      <w:r>
-        <w:rPr>
-          <w:color w:val="064A74"/>
-          <w:spacing w:val="2"/>
-          <w:sz w:val="19"/>
-        </w:rPr>
-        <w:t xml:space="preserve"> </w:t>
-      </w:r>
-      <w:r>
-        <w:rPr>
-          <w:color w:val="064A74"/>
-          <w:spacing w:val="-5"/>
-          <w:sz w:val="19"/>
-        </w:rPr>
-        <w:t>IVA</w:t>
-      </w:r>
-      <w:r>
-        <w:rPr>
-          <w:color w:val="064A74"/>
-          <w:sz w:val="19"/>
-        </w:rPr>
-        <w:tab/>
-      </w:r>
-      <w:r>
-        <w:rPr>
-          <w:color w:val="064A74"/>
-          <w:sz w:val="19"/>
-        </w:rPr>
-        <w:t>{{precio}}</w:t>
-      </w:r>
-    </w:p>
+    <w:tbl>
+      <w:tblPr>
+        <w:tblStyle w:val="Tablaconcuadrcula"/>
+        <w:tblW w:w="6662" w:type="dxa"/>
+        <w:tblInd w:w="2802" w:type="dxa"/>
+        <w:tblBorders>
+          <w:top w:val="none" w:sz="0" w:space="0" w:color="auto"/>
+          <w:left w:val="none" w:sz="0" w:space="0" w:color="auto"/>
+          <w:bottom w:val="none" w:sz="0" w:space="0" w:color="auto"/>
+          <w:right w:val="none" w:sz="0" w:space="0" w:color="auto"/>
+          <w:insideH w:val="none" w:sz="0" w:space="0" w:color="auto"/>
+          <w:insideV w:val="none" w:sz="0" w:space="0" w:color="auto"/>
+        </w:tblBorders>
+        <w:tblLook w:val="04A0" w:firstRow="1" w:lastRow="0" w:firstColumn="1" w:lastColumn="0" w:noHBand="0" w:noVBand="1"/>
+      </w:tblPr>
+      <w:tblGrid>
+        <w:gridCol w:w="2268"/>
+        <w:gridCol w:w="4394"/>
+      </w:tblGrid>
+      <w:tr>
+        <w:tc>
+          <w:tcPr>
+            <w:tcW w:w="2268" w:type="dxa"/>
+          </w:tcPr>
+          <w:p>
+            <w:pPr>
+              <w:tabs>
+                <w:tab w:val="left" w:pos="5059"/>
+              </w:tabs>
+              <w:rPr>
+                <w:color w:val="064A74"/>
+                <w:spacing w:val="-4"/>
+                <w:sz w:val="19"/>
+              </w:rPr>
+            </w:pPr>
+            <w:r>
+              <w:rPr>
+                <w:color w:val="064A74"/>
+                <w:spacing w:val="-4"/>
+                <w:sz w:val="19"/>
+              </w:rPr>
+              <w:t>DESCRIPCION</w:t>
+            </w:r>
+          </w:p>
+        </w:tc>
+        <w:tc>
+          <w:tcPr>
+            <w:tcW w:w="4394" w:type="dxa"/>
+          </w:tcPr>
+          <w:p>
+            <w:pPr>
+              <w:tabs>
+                <w:tab w:val="left" w:pos="5059"/>
+              </w:tabs>
+              <w:rPr>
+                <w:color w:val="064A74"/>
+                <w:spacing w:val="-4"/>
+                <w:sz w:val="19"/>
+              </w:rPr>
+            </w:pPr>
+            <w:r>
+              <w:rPr>
+                <w:color w:val="064A74"/>
+                <w:spacing w:val="-4"/>
+                <w:sz w:val="19"/>
+              </w:rPr>
+              <w:t>{{</w:t>
+            </w:r>
+            <w:proofErr w:type="spellStart"/>
+            <w:r>
+              <w:rPr>
+                <w:color w:val="064A74"/>
+                <w:spacing w:val="-4"/>
+                <w:sz w:val="19"/>
+              </w:rPr>
+              <w:t>descripcion</w:t>
+            </w:r>
+            <w:proofErr w:type="spellEnd"/>
+            <w:r>
+              <w:rPr>
+                <w:color w:val="064A74"/>
+                <w:spacing w:val="-4"/>
+                <w:sz w:val="19"/>
+              </w:rPr>
+              <w:t>}}</w:t>
+            </w:r>
+          </w:p>
+        </w:tc>
+      </w:tr>
+      <w:tr>
+        <w:tc>
+          <w:tcPr>
+            <w:tcW w:w="2268" w:type="dxa"/>
+          </w:tcPr>
+          <w:p>
+            <w:pPr>
+              <w:tabs>
+                <w:tab w:val="left" w:pos="5059"/>
+              </w:tabs>
+              <w:rPr>
+                <w:color w:val="064A74"/>
+                <w:spacing w:val="-4"/>
+                <w:sz w:val="19"/>
+              </w:rPr>
+            </w:pPr>
+            <w:r>
+              <w:rPr>
+                <w:color w:val="064A74"/>
+                <w:spacing w:val="-4"/>
+                <w:sz w:val="19"/>
+              </w:rPr>
+              <w:t>Precio de Lista con IVA</w:t>
+            </w:r>
+          </w:p>
+        </w:tc>
+        <w:tc>
+          <w:tcPr>
+            <w:tcW w:w="4394" w:type="dxa"/>
+          </w:tcPr>
+          <w:p>
+            <w:pPr>
+              <w:tabs>
+                <w:tab w:val="left" w:pos="5059"/>
+              </w:tabs>
+              <w:rPr>
+                <w:color w:val="064A74"/>
+                <w:spacing w:val="-4"/>
+                <w:sz w:val="19"/>
+              </w:rPr>
+            </w:pPr>
+            <w:r>
+              <w:rPr>
+                <w:color w:val="064A74"/>
+                <w:spacing w:val="-4"/>
+                <w:sz w:val="19"/>
+              </w:rPr>
+              <w:t>{{precio}}</w:t>
+            </w:r>
+          </w:p>
+        </w:tc>
+      </w:tr>
+    </w:tbl>
     <w:p>
       <w:pPr>
         <w:spacing w:before="243"/>
@@ -754,7 +746,7 @@
           </mc:Choice>
           <mc:Fallback>
             <w:pict>
-              <v:shape w14:anchorId="3CB079FF" id="Graphic 5" o:spid="_x0000_s1026" style="position:absolute;margin-left:341.55pt;margin-top:19.45pt;width:214.85pt;height:.1pt;z-index:251658240;visibility:visible;mso-wrap-style:square;mso-wrap-distance-left:0;mso-wrap-distance-top:0;mso-wrap-distance-right:0;mso-wrap-distance-bottom:0;mso-position-horizontal:absolute;mso-position-horizontal-relative:page;mso-position-vertical:absolute;mso-position-vertical-relative:text;v-text-anchor:top" coordsize="2728595,1270" o:gfxdata="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" path="m,l2728112,e" filled="f" strokecolor="#00a24f" strokeweight=".25483mm">
+              <v:shape w14:anchorId="31907958" id="Graphic 5" o:spid="_x0000_s1026" style="position:absolute;margin-left:341.55pt;margin-top:19.45pt;width:214.85pt;height:.1pt;z-index:251658240;visibility:visible;mso-wrap-style:square;mso-wrap-distance-left:0;mso-wrap-distance-top:0;mso-wrap-distance-right:0;mso-wrap-distance-bottom:0;mso-position-horizontal:absolute;mso-position-horizontal-relative:page;mso-position-vertical:absolute;mso-position-vertical-relative:text;v-text-anchor:top" coordsize="2728595,1270" o:gfxdata="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" path="m,l2728112,e" filled="f" strokecolor="#00a24f" strokeweight=".25483mm">
                 <v:stroke dashstyle="dash"/>
                 <v:path arrowok="t"/>
                 <w10:wrap anchorx="page"/>
@@ -836,7 +828,7 @@
           </mc:Choice>
           <mc:Fallback>
             <w:pict>
-              <v:shape w14:anchorId="145B8BDB" id="Graphic 4" o:spid="_x0000_s1026" style="position:absolute;margin-left:38.9pt;margin-top:19.5pt;width:221.45pt;height:.1pt;z-index:251657216;visibility:visible;mso-wrap-style:square;mso-wrap-distance-left:0;mso-wrap-distance-top:0;mso-wrap-distance-right:0;mso-wrap-distance-bottom:0;mso-position-horizontal:absolute;mso-position-horizontal-relative:page;mso-position-vertical:absolute;mso-position-vertical-relative:text;v-text-anchor:top" coordsize="2812415,1270" o:gfxdata="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" path="m,l2812054,e" filled="f" strokecolor="#00a24f" strokeweight=".25483mm">
+              <v:shape w14:anchorId="3AE2D2E1" id="Graphic 4" o:spid="_x0000_s1026" style="position:absolute;margin-left:38.9pt;margin-top:19.5pt;width:221.45pt;height:.1pt;z-index:251657216;visibility:visible;mso-wrap-style:square;mso-wrap-distance-left:0;mso-wrap-distance-top:0;mso-wrap-distance-right:0;mso-wrap-distance-bottom:0;mso-position-horizontal:absolute;mso-position-horizontal-relative:page;mso-position-vertical:absolute;mso-position-vertical-relative:text;v-text-anchor:top" coordsize="2812415,1270" o:gfxdata="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" path="m,l2812054,e" filled="f" strokecolor="#00a24f" strokeweight=".25483mm">
                 <v:stroke dashstyle="dash"/>
                 <v:path arrowok="t"/>
                 <w10:wrap anchorx="page"/>
@@ -2084,7 +2076,7 @@
           </mc:Choice>
           <mc:Fallback>
             <w:pict>
-              <v:shape w14:anchorId="47EE02EE" id="Graphic 7" o:spid="_x0000_s1026" style="position:absolute;margin-left:350.7pt;margin-top:17.35pt;width:201.6pt;height:.1pt;z-index:251660288;visibility:visible;mso-wrap-style:square;mso-wrap-distance-left:0;mso-wrap-distance-top:0;mso-wrap-distance-right:0;mso-wrap-distance-bottom:0;mso-position-horizontal:absolute;mso-position-horizontal-relative:page;mso-position-vertical:absolute;mso-position-vertical-relative:text;v-text-anchor:top" coordsize="2560320,1270" o:gfxdata="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" path="m,l2560228,e" filled="f" strokecolor="#00a24f" strokeweight=".18603mm">
+              <v:shape w14:anchorId="7EC90006" id="Graphic 7" o:spid="_x0000_s1026" style="position:absolute;margin-left:350.7pt;margin-top:17.35pt;width:201.6pt;height:.1pt;z-index:251660288;visibility:visible;mso-wrap-style:square;mso-wrap-distance-left:0;mso-wrap-distance-top:0;mso-wrap-distance-right:0;mso-wrap-distance-bottom:0;mso-position-horizontal:absolute;mso-position-horizontal-relative:page;mso-position-vertical:absolute;mso-position-vertical-relative:text;v-text-anchor:top" coordsize="2560320,1270" o:gfxdata="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" path="m,l2560228,e" filled="f" strokecolor="#00a24f" strokeweight=".18603mm">
                 <v:stroke dashstyle="dash"/>
                 <v:path arrowok="t"/>
                 <w10:wrap anchorx="page"/>
@@ -2166,7 +2158,7 @@
           </mc:Choice>
           <mc:Fallback>
             <w:pict>
-              <v:shape w14:anchorId="27E73DCC" id="Graphic 6" o:spid="_x0000_s1026" style="position:absolute;margin-left:38.9pt;margin-top:17.4pt;width:221.45pt;height:.1pt;z-index:251659264;visibility:visible;mso-wrap-style:square;mso-wrap-distance-left:0;mso-wrap-distance-top:0;mso-wrap-distance-right:0;mso-wrap-distance-bottom:0;mso-position-horizontal:absolute;mso-position-horizontal-relative:page;mso-position-vertical:absolute;mso-position-vertical-relative:text;v-text-anchor:top" coordsize="2812415,1270" o:gfxdata="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" path="m,l2812054,e" filled="f" strokecolor="#00a24f" strokeweight=".25483mm">
+              <v:shape w14:anchorId="367F0247" id="Graphic 6" o:spid="_x0000_s1026" style="position:absolute;margin-left:38.9pt;margin-top:17.4pt;width:221.45pt;height:.1pt;z-index:251659264;visibility:visible;mso-wrap-style:square;mso-wrap-distance-left:0;mso-wrap-distance-top:0;mso-wrap-distance-right:0;mso-wrap-distance-bottom:0;mso-position-horizontal:absolute;mso-position-horizontal-relative:page;mso-position-vertical:absolute;mso-position-vertical-relative:text;v-text-anchor:top" coordsize="2812415,1270" o:gfxdata="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" path="m,l2812054,e" filled="f" strokecolor="#00a24f" strokeweight=".25483mm">
                 <v:stroke dashstyle="dash"/>
                 <v:path arrowok="t"/>
                 <w10:wrap anchorx="page"/>
@@ -2871,7 +2863,7 @@
           </mc:Choice>
           <mc:Fallback>
             <w:pict>
-              <v:shape w14:anchorId="2A7F61E7" id="Graphic 9" o:spid="_x0000_s1026" style="position:absolute;margin-left:350.15pt;margin-top:17.2pt;width:201.6pt;height:.1pt;z-index:251662336;visibility:visible;mso-wrap-style:square;mso-wrap-distance-left:0;mso-wrap-distance-top:0;mso-wrap-distance-right:0;mso-wrap-distance-bottom:0;mso-position-horizontal:absolute;mso-position-horizontal-relative:page;mso-position-vertical:absolute;mso-position-vertical-relative:text;v-text-anchor:top" coordsize="2560320,1270" o:gfxdata="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" path="m,l2560228,e" filled="f" strokecolor="#00a24f" strokeweight=".25483mm">
+              <v:shape w14:anchorId="71DA3186" id="Graphic 9" o:spid="_x0000_s1026" style="position:absolute;margin-left:350.15pt;margin-top:17.2pt;width:201.6pt;height:.1pt;z-index:251662336;visibility:visible;mso-wrap-style:square;mso-wrap-distance-left:0;mso-wrap-distance-top:0;mso-wrap-distance-right:0;mso-wrap-distance-bottom:0;mso-position-horizontal:absolute;mso-position-horizontal-relative:page;mso-position-vertical:absolute;mso-position-vertical-relative:text;v-text-anchor:top" coordsize="2560320,1270" o:gfxdata="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" path="m,l2560228,e" filled="f" strokecolor="#00a24f" strokeweight=".25483mm">
                 <v:stroke dashstyle="dash"/>
                 <v:path arrowok="t"/>
                 <w10:wrap anchorx="page"/>
@@ -2954,7 +2946,7 @@
           </mc:Choice>
           <mc:Fallback>
             <w:pict>
-              <v:shape w14:anchorId="22C76DFC" id="Graphic 8" o:spid="_x0000_s1026" style="position:absolute;margin-left:38.9pt;margin-top:17.2pt;width:218.15pt;height:.1pt;z-index:251661312;visibility:visible;mso-wrap-style:square;mso-wrap-distance-left:0;mso-wrap-distance-top:0;mso-wrap-distance-right:0;mso-wrap-distance-bottom:0;mso-position-horizontal:absolute;mso-position-horizontal-relative:page;mso-position-vertical:absolute;mso-position-vertical-relative:text;v-text-anchor:top" coordsize="2770505,1270" o:gfxdata="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" path="m,l2770083,e" filled="f" strokecolor="#00a24f" strokeweight=".25483mm">
+              <v:shape w14:anchorId="3B12CC54" id="Graphic 8" o:spid="_x0000_s1026" style="position:absolute;margin-left:38.9pt;margin-top:17.2pt;width:218.15pt;height:.1pt;z-index:251661312;visibility:visible;mso-wrap-style:square;mso-wrap-distance-left:0;mso-wrap-distance-top:0;mso-wrap-distance-right:0;mso-wrap-distance-bottom:0;mso-position-horizontal:absolute;mso-position-horizontal-relative:page;mso-position-vertical:absolute;mso-position-vertical-relative:text;v-text-anchor:top" coordsize="2770505,1270" o:gfxdata="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" path="m,l2770083,e" filled="f" strokecolor="#00a24f" strokeweight=".25483mm">
                 <v:stroke dashstyle="dash"/>
                 <v:path arrowok="t"/>
                 <w10:wrap anchorx="page"/>
@@ -5735,7 +5727,7 @@
           </mc:Choice>
           <mc:Fallback>
             <w:pict>
-              <v:shape w14:anchorId="5C41725D" id="Graphic 10" o:spid="_x0000_s1026" style="position:absolute;margin-left:38.9pt;margin-top:13.35pt;width:508pt;height:.1pt;z-index:-251658232;visibility:visible;mso-wrap-style:square;mso-wrap-distance-left:0;mso-wrap-distance-top:0;mso-wrap-distance-right:0;mso-wrap-distance-bottom:0;mso-position-horizontal:absolute;mso-position-horizontal-relative:page;mso-position-vertical:absolute;mso-position-vertical-relative:text;v-text-anchor:top" coordsize="6451600,1270" o:gfxdata="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" path="m,l6451092,e" filled="f" strokecolor="#054973" strokeweight=".38442mm">
+              <v:shape w14:anchorId="79E1EFFC" id="Graphic 10" o:spid="_x0000_s1026" style="position:absolute;margin-left:38.9pt;margin-top:13.35pt;width:508pt;height:.1pt;z-index:-251658232;visibility:visible;mso-wrap-style:square;mso-wrap-distance-left:0;mso-wrap-distance-top:0;mso-wrap-distance-right:0;mso-wrap-distance-bottom:0;mso-position-horizontal:absolute;mso-position-horizontal-relative:page;mso-position-vertical:absolute;mso-position-vertical-relative:text;v-text-anchor:top" coordsize="6451600,1270" o:gfxdata="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" path="m,l6451092,e" filled="f" strokecolor="#054973" strokeweight=".38442mm">
                 <v:path arrowok="t"/>
                 <w10:wrap type="topAndBottom" anchorx="page"/>
               </v:shape>
@@ -7190,10 +7182,24 @@
 </file>
 
 <file path=customXml/item1.xml><?xml version="1.0" encoding="utf-8"?>
-<b:Sources xmlns:b="http://schemas.openxmlformats.org/officeDocument/2006/bibliography" xmlns="http://schemas.openxmlformats.org/officeDocument/2006/bibliography" SelectedStyle="\APASixthEditionOfficeOnline.xsl" StyleName="APA" Version="6"/>
+<p:properties xmlns:p="http://schemas.microsoft.com/office/2006/metadata/properties" xmlns:xsi="http://www.w3.org/2001/XMLSchema-instance" xmlns:pc="http://schemas.microsoft.com/office/infopath/2007/PartnerControls">
+  <documentManagement>
+    <EntidadID xmlns="9d37bab0-db27-4cf8-8ed1-04ad69cfbbec" xsi:nil="true"/>
+    <MasterID xmlns="9d37bab0-db27-4cf8-8ed1-04ad69cfbbec" xsi:nil="true"/>
+  </documentManagement>
+</p:properties>
 </file>
 
 <file path=customXml/item2.xml><?xml version="1.0" encoding="utf-8"?>
+<?mso-contentType ?>
+<FormTemplates xmlns="http://schemas.microsoft.com/sharepoint/v3/contenttype/forms">
+  <Display>DocumentLibraryForm</Display>
+  <Edit>DocumentLibraryForm</Edit>
+  <New>DocumentLibraryForm</New>
+</FormTemplates>
+</file>
+
+<file path=customXml/item3.xml><?xml version="1.0" encoding="utf-8"?>
 <ct:contentTypeSchema xmlns:ct="http://schemas.microsoft.com/office/2006/metadata/contentType" xmlns:ma="http://schemas.microsoft.com/office/2006/metadata/properties/metaAttributes" ct:_="" ma:_="" ma:contentTypeName="Documento" ma:contentTypeID="0x0101003897DE994F95D24D84A6E104F8DB27A9" ma:contentTypeVersion="6" ma:contentTypeDescription="Crear nuevo documento." ma:contentTypeScope="" ma:versionID="6a869e6426faf5b478291c5be6b9297b">
   <xsd:schema xmlns:xsd="http://www.w3.org/2001/XMLSchema" xmlns:xs="http://www.w3.org/2001/XMLSchema" xmlns:p="http://schemas.microsoft.com/office/2006/metadata/properties" xmlns:ns2="9d37bab0-db27-4cf8-8ed1-04ad69cfbbec" targetNamespace="http://schemas.microsoft.com/office/2006/metadata/properties" ma:root="true" ma:fieldsID="f18a30f4bde13092f453b34678c2a924" ns2:_="">
     <xsd:import namespace="9d37bab0-db27-4cf8-8ed1-04ad69cfbbec"/>
@@ -7353,33 +7359,29 @@
 </ct:contentTypeSchema>
 </file>
 
-<file path=customXml/item3.xml><?xml version="1.0" encoding="utf-8"?>
-<?mso-contentType ?>
-<FormTemplates xmlns="http://schemas.microsoft.com/sharepoint/v3/contenttype/forms">
-  <Display>DocumentLibraryForm</Display>
-  <Edit>DocumentLibraryForm</Edit>
-  <New>DocumentLibraryForm</New>
-</FormTemplates>
-</file>
-
 <file path=customXml/item4.xml><?xml version="1.0" encoding="utf-8"?>
-<p:properties xmlns:p="http://schemas.microsoft.com/office/2006/metadata/properties" xmlns:xsi="http://www.w3.org/2001/XMLSchema-instance" xmlns:pc="http://schemas.microsoft.com/office/infopath/2007/PartnerControls">
-  <documentManagement>
-    <EntidadID xmlns="9d37bab0-db27-4cf8-8ed1-04ad69cfbbec" xsi:nil="true"/>
-    <MasterID xmlns="9d37bab0-db27-4cf8-8ed1-04ad69cfbbec" xsi:nil="true"/>
-  </documentManagement>
-</p:properties>
+<b:Sources xmlns:b="http://schemas.openxmlformats.org/officeDocument/2006/bibliography" xmlns="http://schemas.openxmlformats.org/officeDocument/2006/bibliography" SelectedStyle="\APASixthEditionOfficeOnline.xsl" StyleName="APA" Version="6"/>
 </file>
 
 <file path=customXml/itemProps1.xml><?xml version="1.0" encoding="utf-8"?>
-<ds:datastoreItem xmlns:ds="http://schemas.openxmlformats.org/officeDocument/2006/customXml" ds:itemID="{E88B9EBA-837E-4327-8C24-6A8F43BBDBEF}">
+<ds:datastoreItem xmlns:ds="http://schemas.openxmlformats.org/officeDocument/2006/customXml" ds:itemID="{3F38ADCE-EA29-439C-B808-0255B65CA1F0}">
   <ds:schemaRefs>
-    <ds:schemaRef ds:uri="http://schemas.openxmlformats.org/officeDocument/2006/bibliography"/>
+    <ds:schemaRef ds:uri="http://schemas.microsoft.com/office/2006/metadata/properties"/>
+    <ds:schemaRef ds:uri="http://schemas.microsoft.com/office/infopath/2007/PartnerControls"/>
+    <ds:schemaRef ds:uri="9d37bab0-db27-4cf8-8ed1-04ad69cfbbec"/>
   </ds:schemaRefs>
 </ds:datastoreItem>
 </file>
 
 <file path=customXml/itemProps2.xml><?xml version="1.0" encoding="utf-8"?>
+<ds:datastoreItem xmlns:ds="http://schemas.openxmlformats.org/officeDocument/2006/customXml" ds:itemID="{710A968D-E9DC-4219-A620-025DAFAE86E5}">
+  <ds:schemaRefs>
+    <ds:schemaRef ds:uri="http://schemas.microsoft.com/sharepoint/v3/contenttype/forms"/>
+  </ds:schemaRefs>
+</ds:datastoreItem>
+</file>
+
+<file path=customXml/itemProps3.xml><?xml version="1.0" encoding="utf-8"?>
 <ds:datastoreItem xmlns:ds="http://schemas.openxmlformats.org/officeDocument/2006/customXml" ds:itemID="{B390860A-C68B-4D71-945F-E2E66D02B46D}">
   <ds:schemaRefs>
     <ds:schemaRef ds:uri="http://schemas.microsoft.com/office/2006/metadata/contentType"/>
@@ -7397,20 +7399,10 @@
 </ds:datastoreItem>
 </file>
 
-<file path=customXml/itemProps3.xml><?xml version="1.0" encoding="utf-8"?>
-<ds:datastoreItem xmlns:ds="http://schemas.openxmlformats.org/officeDocument/2006/customXml" ds:itemID="{710A968D-E9DC-4219-A620-025DAFAE86E5}">
+<file path=customXml/itemProps4.xml><?xml version="1.0" encoding="utf-8"?>
+<ds:datastoreItem xmlns:ds="http://schemas.openxmlformats.org/officeDocument/2006/customXml" ds:itemID="{E88B9EBA-837E-4327-8C24-6A8F43BBDBEF}">
   <ds:schemaRefs>
-    <ds:schemaRef ds:uri="http://schemas.microsoft.com/sharepoint/v3/contenttype/forms"/>
-  </ds:schemaRefs>
-</ds:datastoreItem>
-</file>
-
-<file path=customXml/itemProps4.xml><?xml version="1.0" encoding="utf-8"?>
-<ds:datastoreItem xmlns:ds="http://schemas.openxmlformats.org/officeDocument/2006/customXml" ds:itemID="{3F38ADCE-EA29-439C-B808-0255B65CA1F0}">
-  <ds:schemaRefs>
-    <ds:schemaRef ds:uri="http://schemas.microsoft.com/office/2006/metadata/properties"/>
-    <ds:schemaRef ds:uri="http://schemas.microsoft.com/office/infopath/2007/PartnerControls"/>
-    <ds:schemaRef ds:uri="9d37bab0-db27-4cf8-8ed1-04ad69cfbbec"/>
+    <ds:schemaRef ds:uri="http://schemas.openxmlformats.org/officeDocument/2006/bibliography"/>
   </ds:schemaRefs>
 </ds:datastoreItem>
 </file>
</xml_diff>

<commit_message>
Cambio marcador descripcion -> A
</commit_message>
<xml_diff>
--- a/templates/Plantilla_Cotizacion.docx
+++ b/templates/Plantilla_Cotizacion.docx
@@ -379,7 +379,7 @@
           </mc:Choice>
           <mc:Fallback>
             <w:pict>
-              <v:shape w14:anchorId="2E520D19" id="Graphic 3" o:spid="_x0000_s1026" style="position:absolute;margin-left:369.8pt;margin-top:19.25pt;width:185.1pt;height:.1pt;z-index:251656192;visibility:visible;mso-wrap-style:square;mso-wrap-distance-left:0;mso-wrap-distance-top:0;mso-wrap-distance-right:0;mso-wrap-distance-bottom:0;mso-position-horizontal:absolute;mso-position-horizontal-relative:page;mso-position-vertical:absolute;mso-position-vertical-relative:text;v-text-anchor:top" coordsize="2350770,1270" o:gfxdata="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" path="m,l2350373,e" filled="f" strokecolor="#00a24f" strokeweight=".25483mm">
+              <v:shape w14:anchorId="5349A0B7" id="Graphic 3" o:spid="_x0000_s1026" style="position:absolute;margin-left:369.8pt;margin-top:19.25pt;width:185.1pt;height:.1pt;z-index:251656192;visibility:visible;mso-wrap-style:square;mso-wrap-distance-left:0;mso-wrap-distance-top:0;mso-wrap-distance-right:0;mso-wrap-distance-bottom:0;mso-position-horizontal:absolute;mso-position-horizontal-relative:page;mso-position-vertical:absolute;mso-position-vertical-relative:text;v-text-anchor:top" coordsize="2350770,1270" o:gfxdata="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" path="m,l2350373,e" filled="f" strokecolor="#00a24f" strokeweight=".25483mm">
                 <v:stroke dashstyle="dash"/>
                 <v:path arrowok="t"/>
                 <w10:wrap anchorx="page"/>
@@ -464,7 +464,7 @@
           </mc:Choice>
           <mc:Fallback>
             <w:pict>
-              <v:shape w14:anchorId="7A172F9C" id="Graphic 2" o:spid="_x0000_s1026" style="position:absolute;margin-left:38.85pt;margin-top:19.25pt;width:182.85pt;height:.1pt;z-index:251654144;visibility:visible;mso-wrap-style:square;mso-width-percent:0;mso-wrap-distance-left:0;mso-wrap-distance-top:0;mso-wrap-distance-right:0;mso-wrap-distance-bottom:0;mso-position-horizontal:absolute;mso-position-horizontal-relative:page;mso-position-vertical:absolute;mso-position-vertical-relative:text;mso-width-percent:0;mso-width-relative:margin;v-text-anchor:top" coordsize="2392680,1270" o:gfxdata="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" path="m,l2392344,e" filled="f" strokecolor="#00a24f" strokeweight=".25483mm">
+              <v:shape w14:anchorId="0B7BA222" id="Graphic 2" o:spid="_x0000_s1026" style="position:absolute;margin-left:38.85pt;margin-top:19.25pt;width:182.85pt;height:.1pt;z-index:251654144;visibility:visible;mso-wrap-style:square;mso-width-percent:0;mso-wrap-distance-left:0;mso-wrap-distance-top:0;mso-wrap-distance-right:0;mso-wrap-distance-bottom:0;mso-position-horizontal:absolute;mso-position-horizontal-relative:page;mso-position-vertical:absolute;mso-position-vertical-relative:text;mso-width-percent:0;mso-width-relative:margin;v-text-anchor:top" coordsize="2392680,1270" o:gfxdata="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" path="m,l2392344,e" filled="f" strokecolor="#00a24f" strokeweight=".25483mm">
                 <v:stroke dashstyle="dash"/>
                 <v:path arrowok="t"/>
                 <w10:wrap anchorx="page"/>
@@ -590,16 +590,14 @@
               </w:rPr>
               <w:t>{{</w:t>
             </w:r>
-            <w:proofErr w:type="spellStart"/>
             <w:r>
               <w:rPr>
                 <w:color w:val="064A74"/>
                 <w:spacing w:val="-4"/>
                 <w:sz w:val="19"/>
               </w:rPr>
-              <w:t>descripcion</w:t>
-            </w:r>
-            <w:proofErr w:type="spellEnd"/>
+              <w:t>A</w:t>
+            </w:r>
             <w:r>
               <w:rPr>
                 <w:color w:val="064A74"/>
@@ -746,7 +744,7 @@
           </mc:Choice>
           <mc:Fallback>
             <w:pict>
-              <v:shape w14:anchorId="31907958" id="Graphic 5" o:spid="_x0000_s1026" style="position:absolute;margin-left:341.55pt;margin-top:19.45pt;width:214.85pt;height:.1pt;z-index:251658240;visibility:visible;mso-wrap-style:square;mso-wrap-distance-left:0;mso-wrap-distance-top:0;mso-wrap-distance-right:0;mso-wrap-distance-bottom:0;mso-position-horizontal:absolute;mso-position-horizontal-relative:page;mso-position-vertical:absolute;mso-position-vertical-relative:text;v-text-anchor:top" coordsize="2728595,1270" o:gfxdata="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" path="m,l2728112,e" filled="f" strokecolor="#00a24f" strokeweight=".25483mm">
+              <v:shape w14:anchorId="6987B6CA" id="Graphic 5" o:spid="_x0000_s1026" style="position:absolute;margin-left:341.55pt;margin-top:19.45pt;width:214.85pt;height:.1pt;z-index:251658240;visibility:visible;mso-wrap-style:square;mso-wrap-distance-left:0;mso-wrap-distance-top:0;mso-wrap-distance-right:0;mso-wrap-distance-bottom:0;mso-position-horizontal:absolute;mso-position-horizontal-relative:page;mso-position-vertical:absolute;mso-position-vertical-relative:text;v-text-anchor:top" coordsize="2728595,1270" o:gfxdata="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" path="m,l2728112,e" filled="f" strokecolor="#00a24f" strokeweight=".25483mm">
                 <v:stroke dashstyle="dash"/>
                 <v:path arrowok="t"/>
                 <w10:wrap anchorx="page"/>
@@ -828,7 +826,7 @@
           </mc:Choice>
           <mc:Fallback>
             <w:pict>
-              <v:shape w14:anchorId="3AE2D2E1" id="Graphic 4" o:spid="_x0000_s1026" style="position:absolute;margin-left:38.9pt;margin-top:19.5pt;width:221.45pt;height:.1pt;z-index:251657216;visibility:visible;mso-wrap-style:square;mso-wrap-distance-left:0;mso-wrap-distance-top:0;mso-wrap-distance-right:0;mso-wrap-distance-bottom:0;mso-position-horizontal:absolute;mso-position-horizontal-relative:page;mso-position-vertical:absolute;mso-position-vertical-relative:text;v-text-anchor:top" coordsize="2812415,1270" o:gfxdata="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" path="m,l2812054,e" filled="f" strokecolor="#00a24f" strokeweight=".25483mm">
+              <v:shape w14:anchorId="320DA1FA" id="Graphic 4" o:spid="_x0000_s1026" style="position:absolute;margin-left:38.9pt;margin-top:19.5pt;width:221.45pt;height:.1pt;z-index:251657216;visibility:visible;mso-wrap-style:square;mso-wrap-distance-left:0;mso-wrap-distance-top:0;mso-wrap-distance-right:0;mso-wrap-distance-bottom:0;mso-position-horizontal:absolute;mso-position-horizontal-relative:page;mso-position-vertical:absolute;mso-position-vertical-relative:text;v-text-anchor:top" coordsize="2812415,1270" o:gfxdata="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" path="m,l2812054,e" filled="f" strokecolor="#00a24f" strokeweight=".25483mm">
                 <v:stroke dashstyle="dash"/>
                 <v:path arrowok="t"/>
                 <w10:wrap anchorx="page"/>
@@ -2076,7 +2074,7 @@
           </mc:Choice>
           <mc:Fallback>
             <w:pict>
-              <v:shape w14:anchorId="7EC90006" id="Graphic 7" o:spid="_x0000_s1026" style="position:absolute;margin-left:350.7pt;margin-top:17.35pt;width:201.6pt;height:.1pt;z-index:251660288;visibility:visible;mso-wrap-style:square;mso-wrap-distance-left:0;mso-wrap-distance-top:0;mso-wrap-distance-right:0;mso-wrap-distance-bottom:0;mso-position-horizontal:absolute;mso-position-horizontal-relative:page;mso-position-vertical:absolute;mso-position-vertical-relative:text;v-text-anchor:top" coordsize="2560320,1270" o:gfxdata="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" path="m,l2560228,e" filled="f" strokecolor="#00a24f" strokeweight=".18603mm">
+              <v:shape w14:anchorId="1F807531" id="Graphic 7" o:spid="_x0000_s1026" style="position:absolute;margin-left:350.7pt;margin-top:17.35pt;width:201.6pt;height:.1pt;z-index:251660288;visibility:visible;mso-wrap-style:square;mso-wrap-distance-left:0;mso-wrap-distance-top:0;mso-wrap-distance-right:0;mso-wrap-distance-bottom:0;mso-position-horizontal:absolute;mso-position-horizontal-relative:page;mso-position-vertical:absolute;mso-position-vertical-relative:text;v-text-anchor:top" coordsize="2560320,1270" o:gfxdata="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" path="m,l2560228,e" filled="f" strokecolor="#00a24f" strokeweight=".18603mm">
                 <v:stroke dashstyle="dash"/>
                 <v:path arrowok="t"/>
                 <w10:wrap anchorx="page"/>
@@ -2158,7 +2156,7 @@
           </mc:Choice>
           <mc:Fallback>
             <w:pict>
-              <v:shape w14:anchorId="367F0247" id="Graphic 6" o:spid="_x0000_s1026" style="position:absolute;margin-left:38.9pt;margin-top:17.4pt;width:221.45pt;height:.1pt;z-index:251659264;visibility:visible;mso-wrap-style:square;mso-wrap-distance-left:0;mso-wrap-distance-top:0;mso-wrap-distance-right:0;mso-wrap-distance-bottom:0;mso-position-horizontal:absolute;mso-position-horizontal-relative:page;mso-position-vertical:absolute;mso-position-vertical-relative:text;v-text-anchor:top" coordsize="2812415,1270" o:gfxdata="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" path="m,l2812054,e" filled="f" strokecolor="#00a24f" strokeweight=".25483mm">
+              <v:shape w14:anchorId="334E0B6A" id="Graphic 6" o:spid="_x0000_s1026" style="position:absolute;margin-left:38.9pt;margin-top:17.4pt;width:221.45pt;height:.1pt;z-index:251659264;visibility:visible;mso-wrap-style:square;mso-wrap-distance-left:0;mso-wrap-distance-top:0;mso-wrap-distance-right:0;mso-wrap-distance-bottom:0;mso-position-horizontal:absolute;mso-position-horizontal-relative:page;mso-position-vertical:absolute;mso-position-vertical-relative:text;v-text-anchor:top" coordsize="2812415,1270" o:gfxdata="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" path="m,l2812054,e" filled="f" strokecolor="#00a24f" strokeweight=".25483mm">
                 <v:stroke dashstyle="dash"/>
                 <v:path arrowok="t"/>
                 <w10:wrap anchorx="page"/>
@@ -2863,7 +2861,7 @@
           </mc:Choice>
           <mc:Fallback>
             <w:pict>
-              <v:shape w14:anchorId="71DA3186" id="Graphic 9" o:spid="_x0000_s1026" style="position:absolute;margin-left:350.15pt;margin-top:17.2pt;width:201.6pt;height:.1pt;z-index:251662336;visibility:visible;mso-wrap-style:square;mso-wrap-distance-left:0;mso-wrap-distance-top:0;mso-wrap-distance-right:0;mso-wrap-distance-bottom:0;mso-position-horizontal:absolute;mso-position-horizontal-relative:page;mso-position-vertical:absolute;mso-position-vertical-relative:text;v-text-anchor:top" coordsize="2560320,1270" o:gfxdata="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" path="m,l2560228,e" filled="f" strokecolor="#00a24f" strokeweight=".25483mm">
+              <v:shape w14:anchorId="063D99DC" id="Graphic 9" o:spid="_x0000_s1026" style="position:absolute;margin-left:350.15pt;margin-top:17.2pt;width:201.6pt;height:.1pt;z-index:251662336;visibility:visible;mso-wrap-style:square;mso-wrap-distance-left:0;mso-wrap-distance-top:0;mso-wrap-distance-right:0;mso-wrap-distance-bottom:0;mso-position-horizontal:absolute;mso-position-horizontal-relative:page;mso-position-vertical:absolute;mso-position-vertical-relative:text;v-text-anchor:top" coordsize="2560320,1270" o:gfxdata="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" path="m,l2560228,e" filled="f" strokecolor="#00a24f" strokeweight=".25483mm">
                 <v:stroke dashstyle="dash"/>
                 <v:path arrowok="t"/>
                 <w10:wrap anchorx="page"/>
@@ -2946,7 +2944,7 @@
           </mc:Choice>
           <mc:Fallback>
             <w:pict>
-              <v:shape w14:anchorId="3B12CC54" id="Graphic 8" o:spid="_x0000_s1026" style="position:absolute;margin-left:38.9pt;margin-top:17.2pt;width:218.15pt;height:.1pt;z-index:251661312;visibility:visible;mso-wrap-style:square;mso-wrap-distance-left:0;mso-wrap-distance-top:0;mso-wrap-distance-right:0;mso-wrap-distance-bottom:0;mso-position-horizontal:absolute;mso-position-horizontal-relative:page;mso-position-vertical:absolute;mso-position-vertical-relative:text;v-text-anchor:top" coordsize="2770505,1270" o:gfxdata="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" path="m,l2770083,e" filled="f" strokecolor="#00a24f" strokeweight=".25483mm">
+              <v:shape w14:anchorId="0656EBAB" id="Graphic 8" o:spid="_x0000_s1026" style="position:absolute;margin-left:38.9pt;margin-top:17.2pt;width:218.15pt;height:.1pt;z-index:251661312;visibility:visible;mso-wrap-style:square;mso-wrap-distance-left:0;mso-wrap-distance-top:0;mso-wrap-distance-right:0;mso-wrap-distance-bottom:0;mso-position-horizontal:absolute;mso-position-horizontal-relative:page;mso-position-vertical:absolute;mso-position-vertical-relative:text;v-text-anchor:top" coordsize="2770505,1270" o:gfxdata="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" path="m,l2770083,e" filled="f" strokecolor="#00a24f" strokeweight=".25483mm">
                 <v:stroke dashstyle="dash"/>
                 <v:path arrowok="t"/>
                 <w10:wrap anchorx="page"/>
@@ -3595,7 +3593,6 @@
                 <w:sz w:val="19"/>
               </w:rPr>
             </w:pPr>
-            <w:proofErr w:type="gramStart"/>
             <w:r>
               <w:rPr>
                 <w:b/>
@@ -3605,7 +3602,6 @@
               </w:rPr>
               <w:t>Total</w:t>
             </w:r>
-            <w:proofErr w:type="gramEnd"/>
             <w:r>
               <w:rPr>
                 <w:b/>
@@ -3875,25 +3871,7 @@
           <w:spacing w:val="-2"/>
           <w:sz w:val="16"/>
         </w:rPr>
-        <w:t>{{</w:t>
-      </w:r>
-      <w:proofErr w:type="spellStart"/>
-      <w:r>
-        <w:rPr>
-          <w:color w:val="064A74"/>
-          <w:spacing w:val="-2"/>
-          <w:sz w:val="16"/>
-        </w:rPr>
-        <w:t>Be_Gasolina</w:t>
-      </w:r>
-      <w:proofErr w:type="spellEnd"/>
-      <w:r>
-        <w:rPr>
-          <w:color w:val="064A74"/>
-          <w:spacing w:val="-2"/>
-          <w:sz w:val="16"/>
-        </w:rPr>
-        <w:t>}}</w:t>
+        <w:t>{{Be_Gasolina}}</w:t>
       </w:r>
       <w:r>
         <w:rPr>
@@ -3917,25 +3895,7 @@
           <w:spacing w:val="-2"/>
           <w:sz w:val="16"/>
         </w:rPr>
-        <w:t>(</w:t>
-      </w:r>
-      <w:proofErr w:type="spellStart"/>
-      <w:r>
-        <w:rPr>
-          <w:color w:val="064A74"/>
-          <w:spacing w:val="-2"/>
-          <w:sz w:val="16"/>
-        </w:rPr>
-        <w:t>ii</w:t>
-      </w:r>
-      <w:proofErr w:type="spellEnd"/>
-      <w:r>
-        <w:rPr>
-          <w:color w:val="064A74"/>
-          <w:spacing w:val="-2"/>
-          <w:sz w:val="16"/>
-        </w:rPr>
-        <w:t>)</w:t>
+        <w:t>(ii)</w:t>
       </w:r>
       <w:r>
         <w:rPr>
@@ -4023,25 +3983,7 @@
           <w:spacing w:val="-2"/>
           <w:sz w:val="16"/>
         </w:rPr>
-        <w:t>{{</w:t>
-      </w:r>
-      <w:proofErr w:type="spellStart"/>
-      <w:r>
-        <w:rPr>
-          <w:color w:val="064A74"/>
-          <w:spacing w:val="-2"/>
-          <w:sz w:val="16"/>
-        </w:rPr>
-        <w:t>Be_Hibirido</w:t>
-      </w:r>
-      <w:proofErr w:type="spellEnd"/>
-      <w:r>
-        <w:rPr>
-          <w:color w:val="064A74"/>
-          <w:spacing w:val="-2"/>
-          <w:sz w:val="16"/>
-        </w:rPr>
-        <w:t>}}</w:t>
+        <w:t>{{Be_Hibirido}}</w:t>
       </w:r>
     </w:p>
     <w:p>
@@ -4346,7 +4288,6 @@
         </w:rPr>
         <w:t xml:space="preserve"> </w:t>
       </w:r>
-      <w:proofErr w:type="spellStart"/>
       <w:r>
         <w:rPr>
           <w:color w:val="064A74"/>
@@ -4354,7 +4295,6 @@
         </w:rPr>
         <w:t>S.A.P.I.de</w:t>
       </w:r>
-      <w:proofErr w:type="spellEnd"/>
       <w:r>
         <w:rPr>
           <w:color w:val="064A74"/>
@@ -4363,7 +4303,6 @@
         </w:rPr>
         <w:t xml:space="preserve"> </w:t>
       </w:r>
-      <w:proofErr w:type="spellStart"/>
       <w:r>
         <w:rPr>
           <w:color w:val="064A74"/>
@@ -4371,7 +4310,6 @@
         </w:rPr>
         <w:t>C.V.y</w:t>
       </w:r>
-      <w:proofErr w:type="spellEnd"/>
       <w:r>
         <w:rPr>
           <w:color w:val="064A74"/>
@@ -5233,23 +5171,13 @@
         </w:rPr>
         <w:t xml:space="preserve"> </w:t>
       </w:r>
-      <w:proofErr w:type="spellStart"/>
-      <w:r>
-        <w:rPr>
-          <w:color w:val="064A74"/>
-          <w:spacing w:val="-2"/>
-          <w:sz w:val="16"/>
-        </w:rPr>
-        <w:t>kms</w:t>
-      </w:r>
-      <w:proofErr w:type="spellEnd"/>
-      <w:r>
-        <w:rPr>
-          <w:color w:val="064A74"/>
-          <w:spacing w:val="-2"/>
-          <w:sz w:val="16"/>
-        </w:rPr>
-        <w:t>.</w:t>
+      <w:r>
+        <w:rPr>
+          <w:color w:val="064A74"/>
+          <w:spacing w:val="-2"/>
+          <w:sz w:val="16"/>
+        </w:rPr>
+        <w:t>kms.</w:t>
       </w:r>
       <w:r>
         <w:rPr>
@@ -5727,7 +5655,7 @@
           </mc:Choice>
           <mc:Fallback>
             <w:pict>
-              <v:shape w14:anchorId="79E1EFFC" id="Graphic 10" o:spid="_x0000_s1026" style="position:absolute;margin-left:38.9pt;margin-top:13.35pt;width:508pt;height:.1pt;z-index:-251658232;visibility:visible;mso-wrap-style:square;mso-wrap-distance-left:0;mso-wrap-distance-top:0;mso-wrap-distance-right:0;mso-wrap-distance-bottom:0;mso-position-horizontal:absolute;mso-position-horizontal-relative:page;mso-position-vertical:absolute;mso-position-vertical-relative:text;v-text-anchor:top" coordsize="6451600,1270" o:gfxdata="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" path="m,l6451092,e" filled="f" strokecolor="#054973" strokeweight=".38442mm">
+              <v:shape w14:anchorId="02708F3B" id="Graphic 10" o:spid="_x0000_s1026" style="position:absolute;margin-left:38.9pt;margin-top:13.35pt;width:508pt;height:.1pt;z-index:-251658232;visibility:visible;mso-wrap-style:square;mso-wrap-distance-left:0;mso-wrap-distance-top:0;mso-wrap-distance-right:0;mso-wrap-distance-bottom:0;mso-position-horizontal:absolute;mso-position-horizontal-relative:page;mso-position-vertical:absolute;mso-position-vertical-relative:text;v-text-anchor:top" coordsize="6451600,1270" o:gfxdata="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" path="m,l6451092,e" filled="f" strokecolor="#054973" strokeweight=".38442mm">
                 <v:path arrowok="t"/>
                 <w10:wrap type="topAndBottom" anchorx="page"/>
               </v:shape>
@@ -7182,24 +7110,10 @@
 </file>
 
 <file path=customXml/item1.xml><?xml version="1.0" encoding="utf-8"?>
-<p:properties xmlns:p="http://schemas.microsoft.com/office/2006/metadata/properties" xmlns:xsi="http://www.w3.org/2001/XMLSchema-instance" xmlns:pc="http://schemas.microsoft.com/office/infopath/2007/PartnerControls">
-  <documentManagement>
-    <EntidadID xmlns="9d37bab0-db27-4cf8-8ed1-04ad69cfbbec" xsi:nil="true"/>
-    <MasterID xmlns="9d37bab0-db27-4cf8-8ed1-04ad69cfbbec" xsi:nil="true"/>
-  </documentManagement>
-</p:properties>
+<b:Sources xmlns:b="http://schemas.openxmlformats.org/officeDocument/2006/bibliography" xmlns="http://schemas.openxmlformats.org/officeDocument/2006/bibliography" SelectedStyle="\APASixthEditionOfficeOnline.xsl" StyleName="APA" Version="6"/>
 </file>
 
 <file path=customXml/item2.xml><?xml version="1.0" encoding="utf-8"?>
-<?mso-contentType ?>
-<FormTemplates xmlns="http://schemas.microsoft.com/sharepoint/v3/contenttype/forms">
-  <Display>DocumentLibraryForm</Display>
-  <Edit>DocumentLibraryForm</Edit>
-  <New>DocumentLibraryForm</New>
-</FormTemplates>
-</file>
-
-<file path=customXml/item3.xml><?xml version="1.0" encoding="utf-8"?>
 <ct:contentTypeSchema xmlns:ct="http://schemas.microsoft.com/office/2006/metadata/contentType" xmlns:ma="http://schemas.microsoft.com/office/2006/metadata/properties/metaAttributes" ct:_="" ma:_="" ma:contentTypeName="Documento" ma:contentTypeID="0x0101003897DE994F95D24D84A6E104F8DB27A9" ma:contentTypeVersion="6" ma:contentTypeDescription="Crear nuevo documento." ma:contentTypeScope="" ma:versionID="6a869e6426faf5b478291c5be6b9297b">
   <xsd:schema xmlns:xsd="http://www.w3.org/2001/XMLSchema" xmlns:xs="http://www.w3.org/2001/XMLSchema" xmlns:p="http://schemas.microsoft.com/office/2006/metadata/properties" xmlns:ns2="9d37bab0-db27-4cf8-8ed1-04ad69cfbbec" targetNamespace="http://schemas.microsoft.com/office/2006/metadata/properties" ma:root="true" ma:fieldsID="f18a30f4bde13092f453b34678c2a924" ns2:_="">
     <xsd:import namespace="9d37bab0-db27-4cf8-8ed1-04ad69cfbbec"/>
@@ -7359,29 +7273,33 @@
 </ct:contentTypeSchema>
 </file>
 
+<file path=customXml/item3.xml><?xml version="1.0" encoding="utf-8"?>
+<?mso-contentType ?>
+<FormTemplates xmlns="http://schemas.microsoft.com/sharepoint/v3/contenttype/forms">
+  <Display>DocumentLibraryForm</Display>
+  <Edit>DocumentLibraryForm</Edit>
+  <New>DocumentLibraryForm</New>
+</FormTemplates>
+</file>
+
 <file path=customXml/item4.xml><?xml version="1.0" encoding="utf-8"?>
-<b:Sources xmlns:b="http://schemas.openxmlformats.org/officeDocument/2006/bibliography" xmlns="http://schemas.openxmlformats.org/officeDocument/2006/bibliography" SelectedStyle="\APASixthEditionOfficeOnline.xsl" StyleName="APA" Version="6"/>
+<p:properties xmlns:p="http://schemas.microsoft.com/office/2006/metadata/properties" xmlns:xsi="http://www.w3.org/2001/XMLSchema-instance" xmlns:pc="http://schemas.microsoft.com/office/infopath/2007/PartnerControls">
+  <documentManagement>
+    <EntidadID xmlns="9d37bab0-db27-4cf8-8ed1-04ad69cfbbec" xsi:nil="true"/>
+    <MasterID xmlns="9d37bab0-db27-4cf8-8ed1-04ad69cfbbec" xsi:nil="true"/>
+  </documentManagement>
+</p:properties>
 </file>
 
 <file path=customXml/itemProps1.xml><?xml version="1.0" encoding="utf-8"?>
-<ds:datastoreItem xmlns:ds="http://schemas.openxmlformats.org/officeDocument/2006/customXml" ds:itemID="{3F38ADCE-EA29-439C-B808-0255B65CA1F0}">
+<ds:datastoreItem xmlns:ds="http://schemas.openxmlformats.org/officeDocument/2006/customXml" ds:itemID="{E88B9EBA-837E-4327-8C24-6A8F43BBDBEF}">
   <ds:schemaRefs>
-    <ds:schemaRef ds:uri="http://schemas.microsoft.com/office/2006/metadata/properties"/>
-    <ds:schemaRef ds:uri="http://schemas.microsoft.com/office/infopath/2007/PartnerControls"/>
-    <ds:schemaRef ds:uri="9d37bab0-db27-4cf8-8ed1-04ad69cfbbec"/>
+    <ds:schemaRef ds:uri="http://schemas.openxmlformats.org/officeDocument/2006/bibliography"/>
   </ds:schemaRefs>
 </ds:datastoreItem>
 </file>
 
 <file path=customXml/itemProps2.xml><?xml version="1.0" encoding="utf-8"?>
-<ds:datastoreItem xmlns:ds="http://schemas.openxmlformats.org/officeDocument/2006/customXml" ds:itemID="{710A968D-E9DC-4219-A620-025DAFAE86E5}">
-  <ds:schemaRefs>
-    <ds:schemaRef ds:uri="http://schemas.microsoft.com/sharepoint/v3/contenttype/forms"/>
-  </ds:schemaRefs>
-</ds:datastoreItem>
-</file>
-
-<file path=customXml/itemProps3.xml><?xml version="1.0" encoding="utf-8"?>
 <ds:datastoreItem xmlns:ds="http://schemas.openxmlformats.org/officeDocument/2006/customXml" ds:itemID="{B390860A-C68B-4D71-945F-E2E66D02B46D}">
   <ds:schemaRefs>
     <ds:schemaRef ds:uri="http://schemas.microsoft.com/office/2006/metadata/contentType"/>
@@ -7399,10 +7317,20 @@
 </ds:datastoreItem>
 </file>
 
+<file path=customXml/itemProps3.xml><?xml version="1.0" encoding="utf-8"?>
+<ds:datastoreItem xmlns:ds="http://schemas.openxmlformats.org/officeDocument/2006/customXml" ds:itemID="{710A968D-E9DC-4219-A620-025DAFAE86E5}">
+  <ds:schemaRefs>
+    <ds:schemaRef ds:uri="http://schemas.microsoft.com/sharepoint/v3/contenttype/forms"/>
+  </ds:schemaRefs>
+</ds:datastoreItem>
+</file>
+
 <file path=customXml/itemProps4.xml><?xml version="1.0" encoding="utf-8"?>
-<ds:datastoreItem xmlns:ds="http://schemas.openxmlformats.org/officeDocument/2006/customXml" ds:itemID="{E88B9EBA-837E-4327-8C24-6A8F43BBDBEF}">
+<ds:datastoreItem xmlns:ds="http://schemas.openxmlformats.org/officeDocument/2006/customXml" ds:itemID="{3F38ADCE-EA29-439C-B808-0255B65CA1F0}">
   <ds:schemaRefs>
-    <ds:schemaRef ds:uri="http://schemas.openxmlformats.org/officeDocument/2006/bibliography"/>
+    <ds:schemaRef ds:uri="http://schemas.microsoft.com/office/2006/metadata/properties"/>
+    <ds:schemaRef ds:uri="http://schemas.microsoft.com/office/infopath/2007/PartnerControls"/>
+    <ds:schemaRef ds:uri="9d37bab0-db27-4cf8-8ed1-04ad69cfbbec"/>
   </ds:schemaRefs>
 </ds:datastoreItem>
 </file>
</xml_diff>